<commit_message>
Task release note v 1.1
</commit_message>
<xml_diff>
--- a/WideBot Internship task report.docx
+++ b/WideBot Internship task report.docx
@@ -122,7 +122,7 @@
                     </pic:cNvPicPr>
                   </pic:nvPicPr>
                   <pic:blipFill>
-                    <a:blip r:embed="rId6">
+                    <a:blip r:embed="rId7">
                       <a:extLst>
                         <a:ext uri="{28A0092B-C50C-407E-A947-70E740481C1C}">
                           <a14:useLocalDpi xmlns:a14="http://schemas.microsoft.com/office/drawing/2010/main" val="0"/>
@@ -191,6 +191,156 @@
           <w:lang w:bidi="ar-EG"/>
         </w:rPr>
       </w:pPr>
+    </w:p>
+    <w:p>
+      <w:pPr>
+        <w:bidi w:val="0"/>
+        <w:jc w:val="center"/>
+        <w:rPr>
+          <w:rFonts w:ascii="Ubuntu" w:hAnsi="Ubuntu"/>
+          <w:lang w:bidi="ar-EG"/>
+        </w:rPr>
+      </w:pPr>
+    </w:p>
+    <w:p>
+      <w:pPr>
+        <w:bidi w:val="0"/>
+        <w:jc w:val="center"/>
+        <w:rPr>
+          <w:rFonts w:ascii="Ubuntu" w:hAnsi="Ubuntu"/>
+          <w:lang w:bidi="ar-EG"/>
+        </w:rPr>
+      </w:pPr>
+    </w:p>
+    <w:p>
+      <w:pPr>
+        <w:bidi w:val="0"/>
+        <w:jc w:val="center"/>
+        <w:rPr>
+          <w:rFonts w:ascii="Ubuntu" w:hAnsi="Ubuntu"/>
+          <w:lang w:bidi="ar-EG"/>
+        </w:rPr>
+      </w:pPr>
+    </w:p>
+    <w:p>
+      <w:pPr>
+        <w:bidi w:val="0"/>
+        <w:jc w:val="center"/>
+        <w:rPr>
+          <w:rFonts w:ascii="Ubuntu" w:hAnsi="Ubuntu"/>
+          <w:lang w:bidi="ar-EG"/>
+        </w:rPr>
+      </w:pPr>
+    </w:p>
+    <w:p>
+      <w:pPr>
+        <w:bidi w:val="0"/>
+        <w:jc w:val="center"/>
+        <w:rPr>
+          <w:rFonts w:ascii="Ubuntu" w:hAnsi="Ubuntu"/>
+          <w:lang w:bidi="ar-EG"/>
+        </w:rPr>
+      </w:pPr>
+    </w:p>
+    <w:p>
+      <w:pPr>
+        <w:bidi w:val="0"/>
+        <w:jc w:val="center"/>
+        <w:rPr>
+          <w:rFonts w:ascii="Ubuntu" w:hAnsi="Ubuntu"/>
+          <w:lang w:bidi="ar-EG"/>
+        </w:rPr>
+      </w:pPr>
+    </w:p>
+    <w:p>
+      <w:pPr>
+        <w:bidi w:val="0"/>
+        <w:jc w:val="center"/>
+        <w:rPr>
+          <w:rFonts w:ascii="Ubuntu" w:hAnsi="Ubuntu"/>
+          <w:lang w:bidi="ar-EG"/>
+        </w:rPr>
+      </w:pPr>
+    </w:p>
+    <w:p>
+      <w:pPr>
+        <w:bidi w:val="0"/>
+        <w:jc w:val="center"/>
+        <w:rPr>
+          <w:rFonts w:ascii="Ubuntu" w:hAnsi="Ubuntu"/>
+          <w:lang w:bidi="ar-EG"/>
+        </w:rPr>
+      </w:pPr>
+    </w:p>
+    <w:p>
+      <w:pPr>
+        <w:bidi w:val="0"/>
+        <w:jc w:val="center"/>
+        <w:rPr>
+          <w:rFonts w:ascii="Ubuntu" w:hAnsi="Ubuntu"/>
+          <w:lang w:bidi="ar-EG"/>
+        </w:rPr>
+      </w:pPr>
+    </w:p>
+    <w:p>
+      <w:pPr>
+        <w:bidi w:val="0"/>
+        <w:jc w:val="center"/>
+        <w:rPr>
+          <w:rFonts w:ascii="Ubuntu" w:hAnsi="Ubuntu"/>
+          <w:lang w:bidi="ar-EG"/>
+        </w:rPr>
+      </w:pPr>
+    </w:p>
+    <w:p>
+      <w:pPr>
+        <w:bidi w:val="0"/>
+        <w:jc w:val="center"/>
+        <w:rPr>
+          <w:rFonts w:ascii="Ubuntu" w:hAnsi="Ubuntu"/>
+          <w:lang w:bidi="ar-EG"/>
+        </w:rPr>
+      </w:pPr>
+    </w:p>
+    <w:p>
+      <w:pPr>
+        <w:bidi w:val="0"/>
+        <w:jc w:val="center"/>
+        <w:rPr>
+          <w:rFonts w:ascii="Ubuntu" w:hAnsi="Ubuntu"/>
+          <w:lang w:bidi="ar-EG"/>
+        </w:rPr>
+      </w:pPr>
+    </w:p>
+    <w:p>
+      <w:pPr>
+        <w:bidi w:val="0"/>
+        <w:jc w:val="center"/>
+        <w:rPr>
+          <w:rFonts w:ascii="Ubuntu" w:hAnsi="Ubuntu"/>
+          <w:lang w:bidi="ar-EG"/>
+        </w:rPr>
+      </w:pPr>
+    </w:p>
+    <w:p>
+      <w:pPr>
+        <w:bidi w:val="0"/>
+        <w:jc w:val="center"/>
+        <w:rPr>
+          <w:rFonts w:ascii="Ubuntu" w:hAnsi="Ubuntu"/>
+          <w:lang w:bidi="ar-EG"/>
+        </w:rPr>
+      </w:pPr>
+    </w:p>
+    <w:p>
+      <w:pPr>
+        <w:bidi w:val="0"/>
+        <w:jc w:val="center"/>
+        <w:rPr>
+          <w:rFonts w:ascii="Ubuntu" w:hAnsi="Ubuntu"/>
+          <w:lang w:bidi="ar-EG"/>
+        </w:rPr>
+      </w:pPr>
       <w:r>
         <w:rPr>
           <w:rFonts w:ascii="Ubuntu" w:hAnsi="Ubuntu"/>
@@ -231,66 +381,6 @@
         </w:rPr>
         <w:br w:type="page"/>
       </w:r>
-    </w:p>
-    <w:p>
-      <w:pPr>
-        <w:bidi w:val="0"/>
-        <w:jc w:val="center"/>
-        <w:rPr>
-          <w:rFonts w:ascii="Ubuntu" w:hAnsi="Ubuntu"/>
-          <w:lang w:bidi="ar-EG"/>
-        </w:rPr>
-      </w:pPr>
-    </w:p>
-    <w:p>
-      <w:pPr>
-        <w:bidi w:val="0"/>
-        <w:jc w:val="center"/>
-        <w:rPr>
-          <w:rFonts w:ascii="Ubuntu" w:hAnsi="Ubuntu"/>
-          <w:lang w:bidi="ar-EG"/>
-        </w:rPr>
-      </w:pPr>
-    </w:p>
-    <w:p>
-      <w:pPr>
-        <w:bidi w:val="0"/>
-        <w:jc w:val="center"/>
-        <w:rPr>
-          <w:rFonts w:ascii="Ubuntu" w:hAnsi="Ubuntu"/>
-          <w:lang w:bidi="ar-EG"/>
-        </w:rPr>
-      </w:pPr>
-    </w:p>
-    <w:p>
-      <w:pPr>
-        <w:bidi w:val="0"/>
-        <w:jc w:val="center"/>
-        <w:rPr>
-          <w:rFonts w:ascii="Ubuntu" w:hAnsi="Ubuntu"/>
-          <w:lang w:bidi="ar-EG"/>
-        </w:rPr>
-      </w:pPr>
-    </w:p>
-    <w:p>
-      <w:pPr>
-        <w:bidi w:val="0"/>
-        <w:jc w:val="center"/>
-        <w:rPr>
-          <w:rFonts w:ascii="Ubuntu" w:hAnsi="Ubuntu"/>
-          <w:lang w:bidi="ar-EG"/>
-        </w:rPr>
-      </w:pPr>
-    </w:p>
-    <w:p>
-      <w:pPr>
-        <w:bidi w:val="0"/>
-        <w:jc w:val="center"/>
-        <w:rPr>
-          <w:rFonts w:ascii="Ubuntu" w:hAnsi="Ubuntu"/>
-          <w:lang w:bidi="ar-EG"/>
-        </w:rPr>
-      </w:pPr>
     </w:p>
     <w:p>
       <w:pPr>
@@ -528,7 +618,14 @@
                 <w:rFonts w:ascii="Ubuntu" w:hAnsi="Ubuntu"/>
                 <w:lang w:bidi="ar-EG"/>
               </w:rPr>
-              <w:t>ot Internship task report</w:t>
+              <w:t xml:space="preserve">ot Internship task </w:t>
+            </w:r>
+            <w:r>
+              <w:rPr>
+                <w:rFonts w:ascii="Ubuntu" w:hAnsi="Ubuntu"/>
+                <w:lang w:bidi="ar-EG"/>
+              </w:rPr>
+              <w:t>release notes</w:t>
             </w:r>
           </w:p>
         </w:tc>
@@ -573,7 +670,14 @@
                 <w:rFonts w:ascii="Ubuntu" w:hAnsi="Ubuntu"/>
                 <w:lang w:bidi="ar-EG"/>
               </w:rPr>
-              <w:t>1.0</w:t>
+              <w:t>1.</w:t>
+            </w:r>
+            <w:r>
+              <w:rPr>
+                <w:rFonts w:ascii="Ubuntu" w:hAnsi="Ubuntu"/>
+                <w:lang w:bidi="ar-EG"/>
+              </w:rPr>
+              <w:t>1</w:t>
             </w:r>
           </w:p>
         </w:tc>
@@ -618,52 +722,14 @@
                 <w:rFonts w:ascii="Ubuntu" w:hAnsi="Ubuntu"/>
                 <w:lang w:bidi="ar-EG"/>
               </w:rPr>
-              <w:t>4/8/2020</w:t>
-            </w:r>
-          </w:p>
-        </w:tc>
-      </w:tr>
-      <w:tr>
-        <w:tc>
-          <w:tcPr>
-            <w:tcW w:w="1122" w:type="dxa"/>
-          </w:tcPr>
-          <w:p>
-            <w:pPr>
-              <w:bidi w:val="0"/>
-              <w:rPr>
-                <w:rFonts w:ascii="Ubuntu" w:hAnsi="Ubuntu"/>
-                <w:lang w:bidi="ar-EG"/>
-              </w:rPr>
-            </w:pPr>
-            <w:r>
-              <w:rPr>
-                <w:rFonts w:ascii="Ubuntu" w:hAnsi="Ubuntu"/>
-                <w:lang w:bidi="ar-EG"/>
-              </w:rPr>
-              <w:t>Changes:</w:t>
-            </w:r>
-          </w:p>
-        </w:tc>
-        <w:tc>
-          <w:tcPr>
-            <w:tcW w:w="4993" w:type="dxa"/>
-          </w:tcPr>
-          <w:p>
-            <w:pPr>
-              <w:bidi w:val="0"/>
-              <w:jc w:val="center"/>
-              <w:rPr>
-                <w:rFonts w:ascii="Ubuntu" w:hAnsi="Ubuntu"/>
-                <w:lang w:bidi="ar-EG"/>
-              </w:rPr>
-            </w:pPr>
-            <w:r>
-              <w:rPr>
-                <w:rFonts w:ascii="Ubuntu" w:hAnsi="Ubuntu"/>
-                <w:lang w:bidi="ar-EG"/>
-              </w:rPr>
-              <w:t>Initial Version</w:t>
+              <w:t>5</w:t>
+            </w:r>
+            <w:r>
+              <w:rPr>
+                <w:rFonts w:ascii="Ubuntu" w:hAnsi="Ubuntu"/>
+                <w:lang w:bidi="ar-EG"/>
+              </w:rPr>
+              <w:t>/8/2020</w:t>
             </w:r>
           </w:p>
         </w:tc>
@@ -693,14 +759,6 @@
     <w:p>
       <w:pPr>
         <w:bidi w:val="0"/>
-        <w:rPr>
-          <w:rFonts w:ascii="Ubuntu" w:hAnsi="Ubuntu"/>
-          <w:b/>
-          <w:bCs/>
-          <w:lang w:bidi="ar-EG"/>
-        </w:rPr>
-      </w:pPr>
-      <w:r>
         <w:rPr>
           <w:rFonts w:ascii="Ubuntu" w:hAnsi="Ubuntu"/>
           <w:b/>
@@ -709,8 +767,18 @@
           <w:szCs w:val="28"/>
           <w:lang w:bidi="ar-EG"/>
         </w:rPr>
-        <w:t>Resources</w:t>
-      </w:r>
+      </w:pPr>
+    </w:p>
+    <w:p>
+      <w:pPr>
+        <w:bidi w:val="0"/>
+        <w:rPr>
+          <w:rFonts w:ascii="Ubuntu" w:hAnsi="Ubuntu"/>
+          <w:b/>
+          <w:bCs/>
+          <w:lang w:bidi="ar-EG"/>
+        </w:rPr>
+      </w:pPr>
       <w:r>
         <w:rPr>
           <w:rFonts w:ascii="Ubuntu" w:hAnsi="Ubuntu"/>
@@ -720,6 +788,17 @@
           <w:szCs w:val="28"/>
           <w:lang w:bidi="ar-EG"/>
         </w:rPr>
+        <w:t>Resources</w:t>
+      </w:r>
+      <w:r>
+        <w:rPr>
+          <w:rFonts w:ascii="Ubuntu" w:hAnsi="Ubuntu"/>
+          <w:b/>
+          <w:bCs/>
+          <w:sz w:val="28"/>
+          <w:szCs w:val="28"/>
+          <w:lang w:bidi="ar-EG"/>
+        </w:rPr>
         <w:t>:</w:t>
       </w:r>
     </w:p>
@@ -747,11 +826,13 @@
       <w:r>
         <w:rPr>
           <w:rFonts w:ascii="Ubuntu" w:hAnsi="Ubuntu"/>
-          <w:sz w:val="24"/>
-          <w:szCs w:val="24"/>
-          <w:lang w:bidi="ar-EG"/>
-        </w:rPr>
-        <w:t>Task Assignment:</w:t>
+          <w:b/>
+          <w:bCs/>
+          <w:sz w:val="24"/>
+          <w:szCs w:val="24"/>
+          <w:lang w:bidi="ar-EG"/>
+        </w:rPr>
+        <w:t>Task Assignment</w:t>
       </w:r>
     </w:p>
     <w:p>
@@ -802,11 +883,33 @@
       <w:r>
         <w:rPr>
           <w:rFonts w:ascii="Ubuntu" w:hAnsi="Ubuntu"/>
-          <w:sz w:val="24"/>
-          <w:szCs w:val="24"/>
-          <w:lang w:bidi="ar-EG"/>
-        </w:rPr>
-        <w:t>Task repository:</w:t>
+          <w:b/>
+          <w:bCs/>
+          <w:sz w:val="24"/>
+          <w:szCs w:val="24"/>
+          <w:lang w:bidi="ar-EG"/>
+        </w:rPr>
+        <w:t>Task</w:t>
+      </w:r>
+      <w:r>
+        <w:rPr>
+          <w:rFonts w:ascii="Ubuntu" w:hAnsi="Ubuntu"/>
+          <w:sz w:val="24"/>
+          <w:szCs w:val="24"/>
+          <w:lang w:bidi="ar-EG"/>
+        </w:rPr>
+        <w:t xml:space="preserve"> </w:t>
+      </w:r>
+      <w:r>
+        <w:rPr>
+          <w:rFonts w:ascii="Ubuntu" w:hAnsi="Ubuntu"/>
+          <w:b/>
+          <w:bCs/>
+          <w:sz w:val="24"/>
+          <w:szCs w:val="24"/>
+          <w:lang w:bidi="ar-EG"/>
+        </w:rPr>
+        <w:t>repository</w:t>
       </w:r>
     </w:p>
     <w:p>
@@ -1050,6 +1153,7 @@
                 <w:lang w:bidi="ar-EG"/>
               </w:rPr>
             </w:pPr>
+            <w:proofErr w:type="spellStart"/>
             <w:r>
               <w:rPr>
                 <w:rFonts w:ascii="Ubuntu" w:hAnsi="Ubuntu"/>
@@ -1057,7 +1161,39 @@
                 <w:szCs w:val="20"/>
                 <w:lang w:bidi="ar-EG"/>
               </w:rPr>
-              <w:t>InvalidOperationException: Multiple constructors accepting all given argument types have been found in type 'Web.Controllers.UsersController'. There should only be one applicable constructor.</w:t>
+              <w:t>InvalidOperationException</w:t>
+            </w:r>
+            <w:proofErr w:type="spellEnd"/>
+            <w:r>
+              <w:rPr>
+                <w:rFonts w:ascii="Ubuntu" w:hAnsi="Ubuntu"/>
+                <w:sz w:val="20"/>
+                <w:szCs w:val="20"/>
+                <w:lang w:bidi="ar-EG"/>
+              </w:rPr>
+              <w:t>: Multiple constructors accepting all given argument types have been found in type '</w:t>
+            </w:r>
+            <w:proofErr w:type="spellStart"/>
+            <w:proofErr w:type="gramStart"/>
+            <w:r>
+              <w:rPr>
+                <w:rFonts w:ascii="Ubuntu" w:hAnsi="Ubuntu"/>
+                <w:sz w:val="20"/>
+                <w:szCs w:val="20"/>
+                <w:lang w:bidi="ar-EG"/>
+              </w:rPr>
+              <w:t>Web.Controllers.UsersController</w:t>
+            </w:r>
+            <w:proofErr w:type="spellEnd"/>
+            <w:proofErr w:type="gramEnd"/>
+            <w:r>
+              <w:rPr>
+                <w:rFonts w:ascii="Ubuntu" w:hAnsi="Ubuntu"/>
+                <w:sz w:val="20"/>
+                <w:szCs w:val="20"/>
+                <w:lang w:bidi="ar-EG"/>
+              </w:rPr>
+              <w:t>'. There should only be one applicable constructor.</w:t>
             </w:r>
           </w:p>
         </w:tc>
@@ -1082,8 +1218,19 @@
                 <w:szCs w:val="20"/>
                 <w:lang w:bidi="ar-EG"/>
               </w:rPr>
-              <w:t>Web - UsersControllers</w:t>
-            </w:r>
+              <w:t xml:space="preserve">Web - </w:t>
+            </w:r>
+            <w:proofErr w:type="spellStart"/>
+            <w:r>
+              <w:rPr>
+                <w:rFonts w:ascii="Ubuntu" w:hAnsi="Ubuntu"/>
+                <w:sz w:val="20"/>
+                <w:szCs w:val="20"/>
+                <w:lang w:bidi="ar-EG"/>
+              </w:rPr>
+              <w:t>UsersControllers</w:t>
+            </w:r>
+            <w:proofErr w:type="spellEnd"/>
           </w:p>
         </w:tc>
         <w:tc>
@@ -1144,59 +1291,2387 @@
         <w:br w:type="page"/>
       </w:r>
     </w:p>
-    <w:p>
-      <w:pPr>
-        <w:bidi w:val="0"/>
-        <w:rPr>
-          <w:rFonts w:ascii="Ubuntu" w:hAnsi="Ubuntu"/>
-          <w:sz w:val="24"/>
-          <w:szCs w:val="24"/>
-          <w:lang w:bidi="ar-EG"/>
-        </w:rPr>
-      </w:pPr>
-      <w:r>
-        <w:rPr>
-          <w:rFonts w:ascii="Ubuntu" w:hAnsi="Ubuntu"/>
-          <w:sz w:val="24"/>
-          <w:szCs w:val="24"/>
-          <w:lang w:bidi="ar-EG"/>
-        </w:rPr>
-        <w:t>Project Architecture</w:t>
-      </w:r>
-      <w:r>
-        <w:rPr>
-          <w:rFonts w:ascii="Ubuntu" w:hAnsi="Ubuntu"/>
-          <w:sz w:val="24"/>
-          <w:szCs w:val="24"/>
-          <w:lang w:bidi="ar-EG"/>
-        </w:rPr>
-        <w:t>:</w:t>
-      </w:r>
-    </w:p>
-    <w:p>
-      <w:pPr>
-        <w:bidi w:val="0"/>
-        <w:rPr>
-          <w:rFonts w:ascii="Ubuntu" w:hAnsi="Ubuntu"/>
-          <w:sz w:val="24"/>
-          <w:szCs w:val="24"/>
-          <w:lang w:bidi="ar-EG"/>
-        </w:rPr>
-      </w:pPr>
-      <w:r>
-        <w:rPr>
-          <w:rFonts w:ascii="Ubuntu" w:hAnsi="Ubuntu"/>
-          <w:sz w:val="24"/>
-          <w:szCs w:val="24"/>
-          <w:lang w:bidi="ar-EG"/>
-        </w:rPr>
-        <w:t xml:space="preserve">SOLID principals were followed as much as possible, on of them is </w:t>
-      </w:r>
+    <w:tbl>
+      <w:tblPr>
+        <w:tblStyle w:val="TableGrid"/>
+        <w:tblpPr w:leftFromText="180" w:rightFromText="180" w:vertAnchor="page" w:horzAnchor="margin" w:tblpY="1704"/>
+        <w:tblW w:w="0" w:type="auto"/>
+        <w:tblBorders>
+          <w:top w:val="none" w:sz="0" w:space="0" w:color="auto"/>
+          <w:left w:val="none" w:sz="0" w:space="0" w:color="auto"/>
+          <w:bottom w:val="none" w:sz="0" w:space="0" w:color="auto"/>
+          <w:right w:val="none" w:sz="0" w:space="0" w:color="auto"/>
+          <w:insideH w:val="none" w:sz="0" w:space="0" w:color="auto"/>
+          <w:insideV w:val="none" w:sz="0" w:space="0" w:color="auto"/>
+        </w:tblBorders>
+        <w:tblLook w:val="04A0" w:firstRow="1" w:lastRow="0" w:firstColumn="1" w:lastColumn="0" w:noHBand="0" w:noVBand="1"/>
+      </w:tblPr>
+      <w:tblGrid>
+        <w:gridCol w:w="4148"/>
+        <w:gridCol w:w="4148"/>
+      </w:tblGrid>
+      <w:tr>
+        <w:tc>
+          <w:tcPr>
+            <w:tcW w:w="4148" w:type="dxa"/>
+            <w:vAlign w:val="bottom"/>
+          </w:tcPr>
+          <w:p>
+            <w:pPr>
+              <w:bidi w:val="0"/>
+              <w:rPr>
+                <w:rFonts w:ascii="Ubuntu" w:hAnsi="Ubuntu"/>
+                <w:sz w:val="24"/>
+                <w:szCs w:val="24"/>
+                <w:lang w:bidi="ar-EG"/>
+              </w:rPr>
+            </w:pPr>
+            <w:r>
+              <w:rPr>
+                <w:rFonts w:ascii="Ubuntu" w:hAnsi="Ubuntu"/>
+                <w:b/>
+                <w:bCs/>
+                <w:sz w:val="28"/>
+                <w:szCs w:val="28"/>
+                <w:lang w:bidi="ar-EG"/>
+              </w:rPr>
+              <w:t xml:space="preserve">Task </w:t>
+            </w:r>
+            <w:r>
+              <w:rPr>
+                <w:rFonts w:ascii="Ubuntu" w:hAnsi="Ubuntu"/>
+                <w:b/>
+                <w:bCs/>
+                <w:sz w:val="28"/>
+                <w:szCs w:val="28"/>
+                <w:lang w:bidi="ar-EG"/>
+              </w:rPr>
+              <w:t>Analysis</w:t>
+            </w:r>
+          </w:p>
+          <w:p>
+            <w:pPr>
+              <w:bidi w:val="0"/>
+              <w:rPr>
+                <w:rFonts w:ascii="Ubuntu" w:hAnsi="Ubuntu"/>
+                <w:b/>
+                <w:bCs/>
+                <w:sz w:val="28"/>
+                <w:szCs w:val="28"/>
+                <w:lang w:bidi="ar-EG"/>
+              </w:rPr>
+            </w:pPr>
+          </w:p>
+        </w:tc>
+        <w:tc>
+          <w:tcPr>
+            <w:tcW w:w="4148" w:type="dxa"/>
+          </w:tcPr>
+          <w:p>
+            <w:pPr>
+              <w:bidi w:val="0"/>
+              <w:jc w:val="right"/>
+              <w:rPr>
+                <w:rFonts w:ascii="Ubuntu" w:hAnsi="Ubuntu"/>
+                <w:b/>
+                <w:bCs/>
+                <w:sz w:val="28"/>
+                <w:szCs w:val="28"/>
+                <w:lang w:bidi="ar-EG"/>
+              </w:rPr>
+            </w:pPr>
+            <w:r>
+              <w:rPr>
+                <w:noProof/>
+              </w:rPr>
+              <w:drawing>
+                <wp:inline distT="0" distB="0" distL="0" distR="0" wp14:anchorId="1C69F95C" wp14:editId="288FF280">
+                  <wp:extent cx="373789" cy="457200"/>
+                  <wp:effectExtent l="0" t="0" r="7620" b="0"/>
+                  <wp:docPr id="23" name="Picture 23"/>
+                  <wp:cNvGraphicFramePr>
+                    <a:graphicFrameLocks xmlns:a="http://schemas.openxmlformats.org/drawingml/2006/main" noChangeAspect="1"/>
+                  </wp:cNvGraphicFramePr>
+                  <a:graphic xmlns:a="http://schemas.openxmlformats.org/drawingml/2006/main">
+                    <a:graphicData uri="http://schemas.openxmlformats.org/drawingml/2006/picture">
+                      <pic:pic xmlns:pic="http://schemas.openxmlformats.org/drawingml/2006/picture">
+                        <pic:nvPicPr>
+                          <pic:cNvPr id="0" name="Picture 1"/>
+                          <pic:cNvPicPr>
+                            <a:picLocks noChangeAspect="1" noChangeArrowheads="1"/>
+                          </pic:cNvPicPr>
+                        </pic:nvPicPr>
+                        <pic:blipFill>
+                          <a:blip r:embed="rId8" cstate="print">
+                            <a:extLst>
+                              <a:ext uri="{28A0092B-C50C-407E-A947-70E740481C1C}">
+                                <a14:useLocalDpi xmlns:a14="http://schemas.microsoft.com/office/drawing/2010/main" val="0"/>
+                              </a:ext>
+                            </a:extLst>
+                          </a:blip>
+                          <a:srcRect/>
+                          <a:stretch>
+                            <a:fillRect/>
+                          </a:stretch>
+                        </pic:blipFill>
+                        <pic:spPr bwMode="auto">
+                          <a:xfrm>
+                            <a:off x="0" y="0"/>
+                            <a:ext cx="373789" cy="457200"/>
+                          </a:xfrm>
+                          <a:prstGeom prst="rect">
+                            <a:avLst/>
+                          </a:prstGeom>
+                          <a:noFill/>
+                          <a:ln>
+                            <a:noFill/>
+                          </a:ln>
+                        </pic:spPr>
+                      </pic:pic>
+                    </a:graphicData>
+                  </a:graphic>
+                </wp:inline>
+              </w:drawing>
+            </w:r>
+          </w:p>
+        </w:tc>
+      </w:tr>
+    </w:tbl>
+    <w:p>
+      <w:pPr>
+        <w:bidi w:val="0"/>
+        <w:rPr>
+          <w:rFonts w:ascii="Ubuntu" w:hAnsi="Ubuntu"/>
+          <w:sz w:val="24"/>
+          <w:szCs w:val="24"/>
+          <w:lang w:bidi="ar-EG"/>
+        </w:rPr>
+      </w:pPr>
+    </w:p>
+    <w:p>
+      <w:pPr>
+        <w:bidi w:val="0"/>
+        <w:rPr>
+          <w:rFonts w:ascii="Ubuntu" w:hAnsi="Ubuntu"/>
+          <w:sz w:val="24"/>
+          <w:szCs w:val="24"/>
+          <w:lang w:bidi="ar-EG"/>
+        </w:rPr>
+      </w:pPr>
+      <w:r>
+        <w:rPr>
+          <w:rFonts w:ascii="Ubuntu" w:hAnsi="Ubuntu"/>
+          <w:sz w:val="24"/>
+          <w:szCs w:val="24"/>
+          <w:lang w:bidi="ar-EG"/>
+        </w:rPr>
+        <w:t>Implementation of an API that provide data of users in Facebook messenger response format to WideBot server.</w:t>
+      </w:r>
+    </w:p>
+    <w:p>
+      <w:pPr>
+        <w:bidi w:val="0"/>
+        <w:rPr>
+          <w:rFonts w:ascii="Ubuntu" w:hAnsi="Ubuntu"/>
+          <w:sz w:val="24"/>
+          <w:szCs w:val="24"/>
+          <w:lang w:bidi="ar-EG"/>
+        </w:rPr>
+      </w:pPr>
+    </w:p>
+    <w:p>
+      <w:pPr>
+        <w:bidi w:val="0"/>
+        <w:rPr>
+          <w:rFonts w:ascii="Ubuntu" w:hAnsi="Ubuntu"/>
+          <w:sz w:val="24"/>
+          <w:szCs w:val="24"/>
+          <w:lang w:bidi="ar-EG"/>
+        </w:rPr>
+      </w:pPr>
+    </w:p>
+    <w:p>
+      <w:pPr>
+        <w:bidi w:val="0"/>
+        <w:rPr>
+          <w:rFonts w:ascii="Ubuntu" w:hAnsi="Ubuntu"/>
+          <w:sz w:val="24"/>
+          <w:szCs w:val="24"/>
+          <w:lang w:bidi="ar-EG"/>
+        </w:rPr>
+      </w:pPr>
+    </w:p>
+    <w:p>
+      <w:pPr>
+        <w:bidi w:val="0"/>
+        <w:rPr>
+          <w:rFonts w:ascii="Ubuntu" w:hAnsi="Ubuntu"/>
+          <w:sz w:val="24"/>
+          <w:szCs w:val="24"/>
+          <w:lang w:bidi="ar-EG"/>
+        </w:rPr>
+      </w:pPr>
+    </w:p>
+    <w:p>
+      <w:pPr>
+        <w:bidi w:val="0"/>
+        <w:rPr>
+          <w:rFonts w:ascii="Ubuntu" w:hAnsi="Ubuntu"/>
+          <w:sz w:val="24"/>
+          <w:szCs w:val="24"/>
+          <w:lang w:bidi="ar-EG"/>
+        </w:rPr>
+      </w:pPr>
+      <w:r>
+        <w:rPr>
+          <w:rFonts w:ascii="Ubuntu" w:hAnsi="Ubuntu"/>
+          <w:noProof/>
+          <w:sz w:val="24"/>
+          <w:szCs w:val="24"/>
+          <w:lang w:bidi="ar-EG"/>
+        </w:rPr>
+        <mc:AlternateContent>
+          <mc:Choice Requires="wps">
+            <w:drawing>
+              <wp:anchor distT="45720" distB="45720" distL="114300" distR="114300" simplePos="0" relativeHeight="251686912" behindDoc="0" locked="0" layoutInCell="1" allowOverlap="1" wp14:anchorId="6ADE1DD2" wp14:editId="0EB5A171">
+                <wp:simplePos x="0" y="0"/>
+                <wp:positionH relativeFrom="column">
+                  <wp:posOffset>3691227</wp:posOffset>
+                </wp:positionH>
+                <wp:positionV relativeFrom="paragraph">
+                  <wp:posOffset>2043516</wp:posOffset>
+                </wp:positionV>
+                <wp:extent cx="474980" cy="259080"/>
+                <wp:effectExtent l="0" t="0" r="20320" b="26670"/>
+                <wp:wrapSquare wrapText="bothSides"/>
+                <wp:docPr id="22" name="Text Box 2"/>
+                <wp:cNvGraphicFramePr>
+                  <a:graphicFrameLocks xmlns:a="http://schemas.openxmlformats.org/drawingml/2006/main"/>
+                </wp:cNvGraphicFramePr>
+                <a:graphic xmlns:a="http://schemas.openxmlformats.org/drawingml/2006/main">
+                  <a:graphicData uri="http://schemas.microsoft.com/office/word/2010/wordprocessingShape">
+                    <wps:wsp>
+                      <wps:cNvSpPr txBox="1">
+                        <a:spLocks noChangeArrowheads="1"/>
+                      </wps:cNvSpPr>
+                      <wps:spPr bwMode="auto">
+                        <a:xfrm>
+                          <a:off x="0" y="0"/>
+                          <a:ext cx="474980" cy="259080"/>
+                        </a:xfrm>
+                        <a:prstGeom prst="rect">
+                          <a:avLst/>
+                        </a:prstGeom>
+                        <a:solidFill>
+                          <a:srgbClr val="FFFFFF"/>
+                        </a:solidFill>
+                        <a:ln w="9525">
+                          <a:solidFill>
+                            <a:schemeClr val="bg1"/>
+                          </a:solidFill>
+                          <a:miter lim="800000"/>
+                          <a:headEnd/>
+                          <a:tailEnd/>
+                        </a:ln>
+                      </wps:spPr>
+                      <wps:txbx>
+                        <w:txbxContent>
+                          <w:p>
+                            <w:pPr>
+                              <w:rPr>
+                                <w:rFonts w:ascii="Ubuntu" w:hAnsi="Ubuntu"/>
+                                <w:lang w:bidi="ar-EG"/>
+                              </w:rPr>
+                            </w:pPr>
+                            <w:r>
+                              <w:rPr>
+                                <w:rFonts w:ascii="Ubuntu" w:hAnsi="Ubuntu"/>
+                                <w:lang w:bidi="ar-EG"/>
+                              </w:rPr>
+                              <w:t>R/W</w:t>
+                            </w:r>
+                          </w:p>
+                        </w:txbxContent>
+                      </wps:txbx>
+                      <wps:bodyPr rot="0" vert="horz" wrap="square" lIns="91440" tIns="45720" rIns="91440" bIns="45720" anchor="t" anchorCtr="0">
+                        <a:noAutofit/>
+                      </wps:bodyPr>
+                    </wps:wsp>
+                  </a:graphicData>
+                </a:graphic>
+                <wp14:sizeRelH relativeFrom="margin">
+                  <wp14:pctWidth>0</wp14:pctWidth>
+                </wp14:sizeRelH>
+                <wp14:sizeRelV relativeFrom="margin">
+                  <wp14:pctHeight>0</wp14:pctHeight>
+                </wp14:sizeRelV>
+              </wp:anchor>
+            </w:drawing>
+          </mc:Choice>
+          <mc:Fallback>
+            <w:pict>
+              <v:shapetype w14:anchorId="6ADE1DD2" id="_x0000_t202" coordsize="21600,21600" o:spt="202" path="m,l,21600r21600,l21600,xe">
+                <v:stroke joinstyle="miter"/>
+                <v:path gradientshapeok="t" o:connecttype="rect"/>
+              </v:shapetype>
+              <v:shape id="Text Box 2" o:spid="_x0000_s1026" type="#_x0000_t202" style="position:absolute;margin-left:290.65pt;margin-top:160.9pt;width:37.4pt;height:20.4pt;z-index:251686912;visibility:visible;mso-wrap-style:square;mso-width-percent:0;mso-height-percent:0;mso-wrap-distance-left:9pt;mso-wrap-distance-top:3.6pt;mso-wrap-distance-right:9pt;mso-wrap-distance-bottom:3.6pt;mso-position-horizontal:absolute;mso-position-horizontal-relative:text;mso-position-vertical:absolute;mso-position-vertical-relative:text;mso-width-percent:0;mso-height-percent:0;mso-width-relative:margin;mso-height-relative:margin;v-text-anchor:top" o:gfxdata="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" strokecolor="white [3212]">
+                <v:textbox>
+                  <w:txbxContent>
+                    <w:p>
+                      <w:pPr>
+                        <w:rPr>
+                          <w:rFonts w:ascii="Ubuntu" w:hAnsi="Ubuntu"/>
+                          <w:lang w:bidi="ar-EG"/>
+                        </w:rPr>
+                      </w:pPr>
+                      <w:r>
+                        <w:rPr>
+                          <w:rFonts w:ascii="Ubuntu" w:hAnsi="Ubuntu"/>
+                          <w:lang w:bidi="ar-EG"/>
+                        </w:rPr>
+                        <w:t>R/W</w:t>
+                      </w:r>
+                    </w:p>
+                  </w:txbxContent>
+                </v:textbox>
+                <w10:wrap type="square"/>
+              </v:shape>
+            </w:pict>
+          </mc:Fallback>
+        </mc:AlternateContent>
+      </w:r>
+      <w:r>
+        <w:rPr>
+          <w:rFonts w:ascii="Ubuntu" w:hAnsi="Ubuntu"/>
+          <w:noProof/>
+          <w:sz w:val="24"/>
+          <w:szCs w:val="24"/>
+          <w:lang w:bidi="ar-EG"/>
+        </w:rPr>
+        <mc:AlternateContent>
+          <mc:Choice Requires="wps">
+            <w:drawing>
+              <wp:anchor distT="45720" distB="45720" distL="114300" distR="114300" simplePos="0" relativeHeight="251680768" behindDoc="0" locked="0" layoutInCell="1" allowOverlap="1" wp14:anchorId="0D371EAC" wp14:editId="71ACA6BD">
+                <wp:simplePos x="0" y="0"/>
+                <wp:positionH relativeFrom="column">
+                  <wp:posOffset>1087594</wp:posOffset>
+                </wp:positionH>
+                <wp:positionV relativeFrom="paragraph">
+                  <wp:posOffset>413385</wp:posOffset>
+                </wp:positionV>
+                <wp:extent cx="1048385" cy="259080"/>
+                <wp:effectExtent l="0" t="0" r="18415" b="26670"/>
+                <wp:wrapSquare wrapText="bothSides"/>
+                <wp:docPr id="217" name="Text Box 2"/>
+                <wp:cNvGraphicFramePr>
+                  <a:graphicFrameLocks xmlns:a="http://schemas.openxmlformats.org/drawingml/2006/main"/>
+                </wp:cNvGraphicFramePr>
+                <a:graphic xmlns:a="http://schemas.openxmlformats.org/drawingml/2006/main">
+                  <a:graphicData uri="http://schemas.microsoft.com/office/word/2010/wordprocessingShape">
+                    <wps:wsp>
+                      <wps:cNvSpPr txBox="1">
+                        <a:spLocks noChangeArrowheads="1"/>
+                      </wps:cNvSpPr>
+                      <wps:spPr bwMode="auto">
+                        <a:xfrm>
+                          <a:off x="0" y="0"/>
+                          <a:ext cx="1048385" cy="259080"/>
+                        </a:xfrm>
+                        <a:prstGeom prst="rect">
+                          <a:avLst/>
+                        </a:prstGeom>
+                        <a:solidFill>
+                          <a:srgbClr val="FFFFFF"/>
+                        </a:solidFill>
+                        <a:ln w="9525">
+                          <a:solidFill>
+                            <a:schemeClr val="bg1"/>
+                          </a:solidFill>
+                          <a:miter lim="800000"/>
+                          <a:headEnd/>
+                          <a:tailEnd/>
+                        </a:ln>
+                      </wps:spPr>
+                      <wps:txbx>
+                        <w:txbxContent>
+                          <w:p>
+                            <w:pPr>
+                              <w:rPr>
+                                <w:rFonts w:ascii="Ubuntu" w:hAnsi="Ubuntu"/>
+                                <w:lang w:bidi="ar-EG"/>
+                              </w:rPr>
+                            </w:pPr>
+                            <w:r>
+                              <w:rPr>
+                                <w:rFonts w:ascii="Ubuntu" w:hAnsi="Ubuntu"/>
+                                <w:lang w:bidi="ar-EG"/>
+                              </w:rPr>
+                              <w:t>Http request</w:t>
+                            </w:r>
+                          </w:p>
+                        </w:txbxContent>
+                      </wps:txbx>
+                      <wps:bodyPr rot="0" vert="horz" wrap="square" lIns="91440" tIns="45720" rIns="91440" bIns="45720" anchor="t" anchorCtr="0">
+                        <a:noAutofit/>
+                      </wps:bodyPr>
+                    </wps:wsp>
+                  </a:graphicData>
+                </a:graphic>
+                <wp14:sizeRelH relativeFrom="margin">
+                  <wp14:pctWidth>0</wp14:pctWidth>
+                </wp14:sizeRelH>
+                <wp14:sizeRelV relativeFrom="margin">
+                  <wp14:pctHeight>0</wp14:pctHeight>
+                </wp14:sizeRelV>
+              </wp:anchor>
+            </w:drawing>
+          </mc:Choice>
+          <mc:Fallback>
+            <w:pict>
+              <v:shape w14:anchorId="0D371EAC" id="_x0000_s1027" type="#_x0000_t202" style="position:absolute;margin-left:85.65pt;margin-top:32.55pt;width:82.55pt;height:20.4pt;z-index:251680768;visibility:visible;mso-wrap-style:square;mso-width-percent:0;mso-height-percent:0;mso-wrap-distance-left:9pt;mso-wrap-distance-top:3.6pt;mso-wrap-distance-right:9pt;mso-wrap-distance-bottom:3.6pt;mso-position-horizontal:absolute;mso-position-horizontal-relative:text;mso-position-vertical:absolute;mso-position-vertical-relative:text;mso-width-percent:0;mso-height-percent:0;mso-width-relative:margin;mso-height-relative:margin;v-text-anchor:top" o:gfxdata="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" strokecolor="white [3212]">
+                <v:textbox>
+                  <w:txbxContent>
+                    <w:p>
+                      <w:pPr>
+                        <w:rPr>
+                          <w:rFonts w:ascii="Ubuntu" w:hAnsi="Ubuntu"/>
+                          <w:lang w:bidi="ar-EG"/>
+                        </w:rPr>
+                      </w:pPr>
+                      <w:r>
+                        <w:rPr>
+                          <w:rFonts w:ascii="Ubuntu" w:hAnsi="Ubuntu"/>
+                          <w:lang w:bidi="ar-EG"/>
+                        </w:rPr>
+                        <w:t>Http request</w:t>
+                      </w:r>
+                    </w:p>
+                  </w:txbxContent>
+                </v:textbox>
+                <w10:wrap type="square"/>
+              </v:shape>
+            </w:pict>
+          </mc:Fallback>
+        </mc:AlternateContent>
+      </w:r>
+      <w:r>
+        <w:rPr>
+          <w:rFonts w:ascii="Ubuntu" w:hAnsi="Ubuntu"/>
+          <w:noProof/>
+          <w:sz w:val="24"/>
+          <w:szCs w:val="24"/>
+          <w:lang w:bidi="ar-EG"/>
+        </w:rPr>
+        <mc:AlternateContent>
+          <mc:Choice Requires="wps">
+            <w:drawing>
+              <wp:anchor distT="45720" distB="45720" distL="114300" distR="114300" simplePos="0" relativeHeight="251682816" behindDoc="0" locked="0" layoutInCell="1" allowOverlap="1" wp14:anchorId="3C608F86" wp14:editId="02BD0F1C">
+                <wp:simplePos x="0" y="0"/>
+                <wp:positionH relativeFrom="column">
+                  <wp:posOffset>1061085</wp:posOffset>
+                </wp:positionH>
+                <wp:positionV relativeFrom="paragraph">
+                  <wp:posOffset>774700</wp:posOffset>
+                </wp:positionV>
+                <wp:extent cx="1171575" cy="259080"/>
+                <wp:effectExtent l="0" t="0" r="28575" b="26670"/>
+                <wp:wrapSquare wrapText="bothSides"/>
+                <wp:docPr id="20" name="Text Box 2"/>
+                <wp:cNvGraphicFramePr>
+                  <a:graphicFrameLocks xmlns:a="http://schemas.openxmlformats.org/drawingml/2006/main"/>
+                </wp:cNvGraphicFramePr>
+                <a:graphic xmlns:a="http://schemas.openxmlformats.org/drawingml/2006/main">
+                  <a:graphicData uri="http://schemas.microsoft.com/office/word/2010/wordprocessingShape">
+                    <wps:wsp>
+                      <wps:cNvSpPr txBox="1">
+                        <a:spLocks noChangeArrowheads="1"/>
+                      </wps:cNvSpPr>
+                      <wps:spPr bwMode="auto">
+                        <a:xfrm>
+                          <a:off x="0" y="0"/>
+                          <a:ext cx="1171575" cy="259080"/>
+                        </a:xfrm>
+                        <a:prstGeom prst="rect">
+                          <a:avLst/>
+                        </a:prstGeom>
+                        <a:solidFill>
+                          <a:srgbClr val="FFFFFF"/>
+                        </a:solidFill>
+                        <a:ln w="9525">
+                          <a:solidFill>
+                            <a:schemeClr val="bg1"/>
+                          </a:solidFill>
+                          <a:miter lim="800000"/>
+                          <a:headEnd/>
+                          <a:tailEnd/>
+                        </a:ln>
+                      </wps:spPr>
+                      <wps:txbx>
+                        <w:txbxContent>
+                          <w:p>
+                            <w:pPr>
+                              <w:rPr>
+                                <w:rFonts w:ascii="Ubuntu" w:hAnsi="Ubuntu"/>
+                                <w:lang w:bidi="ar-EG"/>
+                              </w:rPr>
+                            </w:pPr>
+                            <w:r>
+                              <w:rPr>
+                                <w:rFonts w:ascii="Ubuntu" w:hAnsi="Ubuntu"/>
+                                <w:lang w:bidi="ar-EG"/>
+                              </w:rPr>
+                              <w:t>Http re</w:t>
+                            </w:r>
+                            <w:r>
+                              <w:rPr>
+                                <w:rFonts w:ascii="Ubuntu" w:hAnsi="Ubuntu"/>
+                                <w:lang w:bidi="ar-EG"/>
+                              </w:rPr>
+                              <w:t>sponse</w:t>
+                            </w:r>
+                          </w:p>
+                        </w:txbxContent>
+                      </wps:txbx>
+                      <wps:bodyPr rot="0" vert="horz" wrap="square" lIns="91440" tIns="45720" rIns="91440" bIns="45720" anchor="t" anchorCtr="0">
+                        <a:noAutofit/>
+                      </wps:bodyPr>
+                    </wps:wsp>
+                  </a:graphicData>
+                </a:graphic>
+                <wp14:sizeRelH relativeFrom="margin">
+                  <wp14:pctWidth>0</wp14:pctWidth>
+                </wp14:sizeRelH>
+                <wp14:sizeRelV relativeFrom="margin">
+                  <wp14:pctHeight>0</wp14:pctHeight>
+                </wp14:sizeRelV>
+              </wp:anchor>
+            </w:drawing>
+          </mc:Choice>
+          <mc:Fallback>
+            <w:pict>
+              <v:shape w14:anchorId="3C608F86" id="_x0000_s1028" type="#_x0000_t202" style="position:absolute;margin-left:83.55pt;margin-top:61pt;width:92.25pt;height:20.4pt;z-index:251682816;visibility:visible;mso-wrap-style:square;mso-width-percent:0;mso-height-percent:0;mso-wrap-distance-left:9pt;mso-wrap-distance-top:3.6pt;mso-wrap-distance-right:9pt;mso-wrap-distance-bottom:3.6pt;mso-position-horizontal:absolute;mso-position-horizontal-relative:text;mso-position-vertical:absolute;mso-position-vertical-relative:text;mso-width-percent:0;mso-height-percent:0;mso-width-relative:margin;mso-height-relative:margin;v-text-anchor:top" o:gfxdata="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" strokecolor="white [3212]">
+                <v:textbox>
+                  <w:txbxContent>
+                    <w:p>
+                      <w:pPr>
+                        <w:rPr>
+                          <w:rFonts w:ascii="Ubuntu" w:hAnsi="Ubuntu"/>
+                          <w:lang w:bidi="ar-EG"/>
+                        </w:rPr>
+                      </w:pPr>
+                      <w:r>
+                        <w:rPr>
+                          <w:rFonts w:ascii="Ubuntu" w:hAnsi="Ubuntu"/>
+                          <w:lang w:bidi="ar-EG"/>
+                        </w:rPr>
+                        <w:t>Http re</w:t>
+                      </w:r>
+                      <w:r>
+                        <w:rPr>
+                          <w:rFonts w:ascii="Ubuntu" w:hAnsi="Ubuntu"/>
+                          <w:lang w:bidi="ar-EG"/>
+                        </w:rPr>
+                        <w:t>sponse</w:t>
+                      </w:r>
+                    </w:p>
+                  </w:txbxContent>
+                </v:textbox>
+                <w10:wrap type="square"/>
+              </v:shape>
+            </w:pict>
+          </mc:Fallback>
+        </mc:AlternateContent>
+      </w:r>
+      <w:r>
+        <w:rPr>
+          <w:rFonts w:ascii="Ubuntu" w:hAnsi="Ubuntu"/>
+          <w:noProof/>
+          <w:sz w:val="24"/>
+          <w:szCs w:val="24"/>
+          <w:lang w:bidi="ar-EG"/>
+        </w:rPr>
+        <mc:AlternateContent>
+          <mc:Choice Requires="wps">
+            <w:drawing>
+              <wp:anchor distT="0" distB="0" distL="114300" distR="114300" simplePos="0" relativeHeight="251678720" behindDoc="0" locked="0" layoutInCell="1" allowOverlap="1" wp14:anchorId="45A0F35E" wp14:editId="2702D422">
+                <wp:simplePos x="0" y="0"/>
+                <wp:positionH relativeFrom="column">
+                  <wp:posOffset>962821</wp:posOffset>
+                </wp:positionH>
+                <wp:positionV relativeFrom="paragraph">
+                  <wp:posOffset>1061720</wp:posOffset>
+                </wp:positionV>
+                <wp:extent cx="1554480" cy="0"/>
+                <wp:effectExtent l="38100" t="76200" r="0" b="95250"/>
+                <wp:wrapNone/>
+                <wp:docPr id="19" name="Straight Arrow Connector 19"/>
+                <wp:cNvGraphicFramePr/>
+                <a:graphic xmlns:a="http://schemas.openxmlformats.org/drawingml/2006/main">
+                  <a:graphicData uri="http://schemas.microsoft.com/office/word/2010/wordprocessingShape">
+                    <wps:wsp>
+                      <wps:cNvCnPr/>
+                      <wps:spPr>
+                        <a:xfrm flipH="1" flipV="1">
+                          <a:off x="0" y="0"/>
+                          <a:ext cx="1554480" cy="0"/>
+                        </a:xfrm>
+                        <a:prstGeom prst="straightConnector1">
+                          <a:avLst/>
+                        </a:prstGeom>
+                        <a:ln>
+                          <a:tailEnd type="triangle"/>
+                        </a:ln>
+                      </wps:spPr>
+                      <wps:style>
+                        <a:lnRef idx="3">
+                          <a:schemeClr val="accent1"/>
+                        </a:lnRef>
+                        <a:fillRef idx="0">
+                          <a:schemeClr val="accent1"/>
+                        </a:fillRef>
+                        <a:effectRef idx="2">
+                          <a:schemeClr val="accent1"/>
+                        </a:effectRef>
+                        <a:fontRef idx="minor">
+                          <a:schemeClr val="tx1"/>
+                        </a:fontRef>
+                      </wps:style>
+                      <wps:bodyPr/>
+                    </wps:wsp>
+                  </a:graphicData>
+                </a:graphic>
+                <wp14:sizeRelH relativeFrom="margin">
+                  <wp14:pctWidth>0</wp14:pctWidth>
+                </wp14:sizeRelH>
+                <wp14:sizeRelV relativeFrom="margin">
+                  <wp14:pctHeight>0</wp14:pctHeight>
+                </wp14:sizeRelV>
+              </wp:anchor>
+            </w:drawing>
+          </mc:Choice>
+          <mc:Fallback>
+            <w:pict>
+              <v:shapetype w14:anchorId="585C07F6" id="_x0000_t32" coordsize="21600,21600" o:spt="32" o:oned="t" path="m,l21600,21600e" filled="f">
+                <v:path arrowok="t" fillok="f" o:connecttype="none"/>
+                <o:lock v:ext="edit" shapetype="t"/>
+              </v:shapetype>
+              <v:shape id="Straight Arrow Connector 19" o:spid="_x0000_s1026" type="#_x0000_t32" style="position:absolute;left:0;text-align:left;margin-left:75.8pt;margin-top:83.6pt;width:122.4pt;height:0;flip:x y;z-index:251678720;visibility:visible;mso-wrap-style:square;mso-width-percent:0;mso-height-percent:0;mso-wrap-distance-left:9pt;mso-wrap-distance-top:0;mso-wrap-distance-right:9pt;mso-wrap-distance-bottom:0;mso-position-horizontal:absolute;mso-position-horizontal-relative:text;mso-position-vertical:absolute;mso-position-vertical-relative:text;mso-width-percent:0;mso-height-percent:0;mso-width-relative:margin;mso-height-relative:margin" o:gfxdata="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" strokecolor="#4472c4 [3204]" strokeweight="1.5pt">
+                <v:stroke endarrow="block" joinstyle="miter"/>
+              </v:shape>
+            </w:pict>
+          </mc:Fallback>
+        </mc:AlternateContent>
+      </w:r>
+      <w:r>
+        <w:rPr>
+          <w:rFonts w:ascii="Ubuntu" w:hAnsi="Ubuntu"/>
+          <w:noProof/>
+          <w:sz w:val="24"/>
+          <w:szCs w:val="24"/>
+          <w:lang w:bidi="ar-EG"/>
+        </w:rPr>
+        <mc:AlternateContent>
+          <mc:Choice Requires="wps">
+            <w:drawing>
+              <wp:anchor distT="0" distB="0" distL="114300" distR="114300" simplePos="0" relativeHeight="251676672" behindDoc="0" locked="0" layoutInCell="1" allowOverlap="1" wp14:anchorId="7CF38F36" wp14:editId="35051CF8">
+                <wp:simplePos x="0" y="0"/>
+                <wp:positionH relativeFrom="column">
+                  <wp:posOffset>977739</wp:posOffset>
+                </wp:positionH>
+                <wp:positionV relativeFrom="paragraph">
+                  <wp:posOffset>706755</wp:posOffset>
+                </wp:positionV>
+                <wp:extent cx="1555845" cy="0"/>
+                <wp:effectExtent l="0" t="76200" r="25400" b="95250"/>
+                <wp:wrapNone/>
+                <wp:docPr id="18" name="Straight Arrow Connector 18"/>
+                <wp:cNvGraphicFramePr/>
+                <a:graphic xmlns:a="http://schemas.openxmlformats.org/drawingml/2006/main">
+                  <a:graphicData uri="http://schemas.microsoft.com/office/word/2010/wordprocessingShape">
+                    <wps:wsp>
+                      <wps:cNvCnPr/>
+                      <wps:spPr>
+                        <a:xfrm>
+                          <a:off x="0" y="0"/>
+                          <a:ext cx="1555845" cy="0"/>
+                        </a:xfrm>
+                        <a:prstGeom prst="straightConnector1">
+                          <a:avLst/>
+                        </a:prstGeom>
+                        <a:ln>
+                          <a:tailEnd type="triangle"/>
+                        </a:ln>
+                      </wps:spPr>
+                      <wps:style>
+                        <a:lnRef idx="3">
+                          <a:schemeClr val="accent1"/>
+                        </a:lnRef>
+                        <a:fillRef idx="0">
+                          <a:schemeClr val="accent1"/>
+                        </a:fillRef>
+                        <a:effectRef idx="2">
+                          <a:schemeClr val="accent1"/>
+                        </a:effectRef>
+                        <a:fontRef idx="minor">
+                          <a:schemeClr val="tx1"/>
+                        </a:fontRef>
+                      </wps:style>
+                      <wps:bodyPr/>
+                    </wps:wsp>
+                  </a:graphicData>
+                </a:graphic>
+                <wp14:sizeRelV relativeFrom="margin">
+                  <wp14:pctHeight>0</wp14:pctHeight>
+                </wp14:sizeRelV>
+              </wp:anchor>
+            </w:drawing>
+          </mc:Choice>
+          <mc:Fallback>
+            <w:pict>
+              <v:shape w14:anchorId="1DCCCE2C" id="Straight Arrow Connector 18" o:spid="_x0000_s1026" type="#_x0000_t32" style="position:absolute;left:0;text-align:left;margin-left:77pt;margin-top:55.65pt;width:122.5pt;height:0;z-index:251676672;visibility:visible;mso-wrap-style:square;mso-height-percent:0;mso-wrap-distance-left:9pt;mso-wrap-distance-top:0;mso-wrap-distance-right:9pt;mso-wrap-distance-bottom:0;mso-position-horizontal:absolute;mso-position-horizontal-relative:text;mso-position-vertical:absolute;mso-position-vertical-relative:text;mso-height-percent:0;mso-height-relative:margin" o:gfxdata="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" strokecolor="#4472c4 [3204]" strokeweight="1.5pt">
+                <v:stroke endarrow="block" joinstyle="miter"/>
+              </v:shape>
+            </w:pict>
+          </mc:Fallback>
+        </mc:AlternateContent>
+      </w:r>
+      <w:r>
+        <w:rPr>
+          <w:rFonts w:ascii="Ubuntu" w:hAnsi="Ubuntu"/>
+          <w:noProof/>
+          <w:sz w:val="24"/>
+          <w:szCs w:val="24"/>
+          <w:lang w:bidi="ar-EG"/>
+        </w:rPr>
+        <mc:AlternateContent>
+          <mc:Choice Requires="wps">
+            <w:drawing>
+              <wp:anchor distT="0" distB="0" distL="114300" distR="114300" simplePos="0" relativeHeight="251675648" behindDoc="0" locked="0" layoutInCell="1" allowOverlap="1" wp14:anchorId="67ED978F" wp14:editId="2ED1BA43">
+                <wp:simplePos x="0" y="0"/>
+                <wp:positionH relativeFrom="margin">
+                  <wp:posOffset>0</wp:posOffset>
+                </wp:positionH>
+                <wp:positionV relativeFrom="paragraph">
+                  <wp:posOffset>553881</wp:posOffset>
+                </wp:positionV>
+                <wp:extent cx="914400" cy="731520"/>
+                <wp:effectExtent l="0" t="0" r="19050" b="11430"/>
+                <wp:wrapNone/>
+                <wp:docPr id="17" name="Rectangle 17"/>
+                <wp:cNvGraphicFramePr/>
+                <a:graphic xmlns:a="http://schemas.openxmlformats.org/drawingml/2006/main">
+                  <a:graphicData uri="http://schemas.microsoft.com/office/word/2010/wordprocessingShape">
+                    <wps:wsp>
+                      <wps:cNvSpPr/>
+                      <wps:spPr>
+                        <a:xfrm>
+                          <a:off x="0" y="0"/>
+                          <a:ext cx="914400" cy="731520"/>
+                        </a:xfrm>
+                        <a:prstGeom prst="rect">
+                          <a:avLst/>
+                        </a:prstGeom>
+                        <a:solidFill>
+                          <a:schemeClr val="accent4"/>
+                        </a:solidFill>
+                      </wps:spPr>
+                      <wps:style>
+                        <a:lnRef idx="2">
+                          <a:schemeClr val="accent4">
+                            <a:shade val="50000"/>
+                          </a:schemeClr>
+                        </a:lnRef>
+                        <a:fillRef idx="1">
+                          <a:schemeClr val="accent4"/>
+                        </a:fillRef>
+                        <a:effectRef idx="0">
+                          <a:schemeClr val="accent4"/>
+                        </a:effectRef>
+                        <a:fontRef idx="minor">
+                          <a:schemeClr val="lt1"/>
+                        </a:fontRef>
+                      </wps:style>
+                      <wps:txbx>
+                        <w:txbxContent>
+                          <w:p>
+                            <w:pPr>
+                              <w:jc w:val="center"/>
+                              <w:rPr>
+                                <w:rFonts w:ascii="Ubuntu" w:hAnsi="Ubuntu"/>
+                              </w:rPr>
+                            </w:pPr>
+                            <w:r>
+                              <w:rPr>
+                                <w:rFonts w:ascii="Ubuntu" w:hAnsi="Ubuntu"/>
+                              </w:rPr>
+                              <w:t>API Client</w:t>
+                            </w:r>
+                          </w:p>
+                          <w:p>
+                            <w:pPr>
+                              <w:jc w:val="center"/>
+                              <w:rPr>
+                                <w:rFonts w:ascii="Ubuntu" w:hAnsi="Ubuntu"/>
+                                <w:lang w:bidi="ar-EG"/>
+                              </w:rPr>
+                            </w:pPr>
+                            <w:r>
+                              <w:rPr>
+                                <w:rFonts w:ascii="Ubuntu" w:hAnsi="Ubuntu"/>
+                              </w:rPr>
+                              <w:t>(WideBot)</w:t>
+                            </w:r>
+                          </w:p>
+                        </w:txbxContent>
+                      </wps:txbx>
+                      <wps:bodyPr rot="0" spcFirstLastPara="0" vertOverflow="overflow" horzOverflow="overflow" vert="horz" wrap="square" lIns="91440" tIns="45720" rIns="91440" bIns="45720" numCol="1" spcCol="0" rtlCol="1" fromWordArt="0" anchor="ctr" anchorCtr="0" forceAA="0" compatLnSpc="1">
+                        <a:prstTxWarp prst="textNoShape">
+                          <a:avLst/>
+                        </a:prstTxWarp>
+                        <a:noAutofit/>
+                      </wps:bodyPr>
+                    </wps:wsp>
+                  </a:graphicData>
+                </a:graphic>
+                <wp14:sizeRelH relativeFrom="margin">
+                  <wp14:pctWidth>0</wp14:pctWidth>
+                </wp14:sizeRelH>
+                <wp14:sizeRelV relativeFrom="margin">
+                  <wp14:pctHeight>0</wp14:pctHeight>
+                </wp14:sizeRelV>
+              </wp:anchor>
+            </w:drawing>
+          </mc:Choice>
+          <mc:Fallback>
+            <w:pict>
+              <v:rect w14:anchorId="67ED978F" id="Rectangle 17" o:spid="_x0000_s1029" style="position:absolute;margin-left:0;margin-top:43.6pt;width:1in;height:57.6pt;z-index:251675648;visibility:visible;mso-wrap-style:square;mso-width-percent:0;mso-height-percent:0;mso-wrap-distance-left:9pt;mso-wrap-distance-top:0;mso-wrap-distance-right:9pt;mso-wrap-distance-bottom:0;mso-position-horizontal:absolute;mso-position-horizontal-relative:margin;mso-position-vertical:absolute;mso-position-vertical-relative:text;mso-width-percent:0;mso-height-percent:0;mso-width-relative:margin;mso-height-relative:margin;v-text-anchor:middle" o:gfxdata="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" fillcolor="#ffc000 [3207]" strokecolor="#7f5f00 [1607]" strokeweight="1pt">
+                <v:textbox>
+                  <w:txbxContent>
+                    <w:p>
+                      <w:pPr>
+                        <w:jc w:val="center"/>
+                        <w:rPr>
+                          <w:rFonts w:ascii="Ubuntu" w:hAnsi="Ubuntu"/>
+                        </w:rPr>
+                      </w:pPr>
+                      <w:r>
+                        <w:rPr>
+                          <w:rFonts w:ascii="Ubuntu" w:hAnsi="Ubuntu"/>
+                        </w:rPr>
+                        <w:t>API Client</w:t>
+                      </w:r>
+                    </w:p>
+                    <w:p>
+                      <w:pPr>
+                        <w:jc w:val="center"/>
+                        <w:rPr>
+                          <w:rFonts w:ascii="Ubuntu" w:hAnsi="Ubuntu"/>
+                          <w:lang w:bidi="ar-EG"/>
+                        </w:rPr>
+                      </w:pPr>
+                      <w:r>
+                        <w:rPr>
+                          <w:rFonts w:ascii="Ubuntu" w:hAnsi="Ubuntu"/>
+                        </w:rPr>
+                        <w:t>(WideBot)</w:t>
+                      </w:r>
+                    </w:p>
+                  </w:txbxContent>
+                </v:textbox>
+                <w10:wrap anchorx="margin"/>
+              </v:rect>
+            </w:pict>
+          </mc:Fallback>
+        </mc:AlternateContent>
+      </w:r>
+      <w:r>
+        <w:rPr>
+          <w:rFonts w:ascii="Ubuntu" w:hAnsi="Ubuntu"/>
+          <w:noProof/>
+          <w:sz w:val="24"/>
+          <w:szCs w:val="24"/>
+          <w:lang w:bidi="ar-EG"/>
+        </w:rPr>
+        <mc:AlternateContent>
+          <mc:Choice Requires="wps">
+            <w:drawing>
+              <wp:anchor distT="0" distB="0" distL="114300" distR="114300" simplePos="0" relativeHeight="251659264" behindDoc="0" locked="0" layoutInCell="1" allowOverlap="1" wp14:anchorId="0C2BEB7F" wp14:editId="5ED3F90C">
+                <wp:simplePos x="0" y="0"/>
+                <wp:positionH relativeFrom="margin">
+                  <wp:posOffset>1272654</wp:posOffset>
+                </wp:positionH>
+                <wp:positionV relativeFrom="paragraph">
+                  <wp:posOffset>242911</wp:posOffset>
+                </wp:positionV>
+                <wp:extent cx="3186164" cy="2927350"/>
+                <wp:effectExtent l="0" t="0" r="14605" b="25400"/>
+                <wp:wrapNone/>
+                <wp:docPr id="2" name="Rectangle: Rounded Corners 2"/>
+                <wp:cNvGraphicFramePr/>
+                <a:graphic xmlns:a="http://schemas.openxmlformats.org/drawingml/2006/main">
+                  <a:graphicData uri="http://schemas.microsoft.com/office/word/2010/wordprocessingShape">
+                    <wps:wsp>
+                      <wps:cNvSpPr/>
+                      <wps:spPr>
+                        <a:xfrm>
+                          <a:off x="0" y="0"/>
+                          <a:ext cx="3186164" cy="2927350"/>
+                        </a:xfrm>
+                        <a:prstGeom prst="roundRect">
+                          <a:avLst/>
+                        </a:prstGeom>
+                        <a:ln>
+                          <a:solidFill>
+                            <a:schemeClr val="accent1"/>
+                          </a:solidFill>
+                          <a:prstDash val="sysDash"/>
+                        </a:ln>
+                      </wps:spPr>
+                      <wps:style>
+                        <a:lnRef idx="2">
+                          <a:schemeClr val="accent6"/>
+                        </a:lnRef>
+                        <a:fillRef idx="1">
+                          <a:schemeClr val="lt1"/>
+                        </a:fillRef>
+                        <a:effectRef idx="0">
+                          <a:schemeClr val="accent6"/>
+                        </a:effectRef>
+                        <a:fontRef idx="minor">
+                          <a:schemeClr val="dk1"/>
+                        </a:fontRef>
+                      </wps:style>
+                      <wps:bodyPr rot="0" spcFirstLastPara="0" vertOverflow="overflow" horzOverflow="overflow" vert="horz" wrap="square" lIns="91440" tIns="45720" rIns="91440" bIns="45720" numCol="1" spcCol="0" rtlCol="1" fromWordArt="0" anchor="ctr" anchorCtr="0" forceAA="0" compatLnSpc="1">
+                        <a:prstTxWarp prst="textNoShape">
+                          <a:avLst/>
+                        </a:prstTxWarp>
+                        <a:noAutofit/>
+                      </wps:bodyPr>
+                    </wps:wsp>
+                  </a:graphicData>
+                </a:graphic>
+                <wp14:sizeRelH relativeFrom="margin">
+                  <wp14:pctWidth>0</wp14:pctWidth>
+                </wp14:sizeRelH>
+                <wp14:sizeRelV relativeFrom="margin">
+                  <wp14:pctHeight>0</wp14:pctHeight>
+                </wp14:sizeRelV>
+              </wp:anchor>
+            </w:drawing>
+          </mc:Choice>
+          <mc:Fallback>
+            <w:pict>
+              <v:roundrect w14:anchorId="2FB40B6F" id="Rectangle: Rounded Corners 2" o:spid="_x0000_s1026" style="position:absolute;left:0;text-align:left;margin-left:100.2pt;margin-top:19.15pt;width:250.9pt;height:230.5pt;z-index:251659264;visibility:visible;mso-wrap-style:square;mso-width-percent:0;mso-height-percent:0;mso-wrap-distance-left:9pt;mso-wrap-distance-top:0;mso-wrap-distance-right:9pt;mso-wrap-distance-bottom:0;mso-position-horizontal:absolute;mso-position-horizontal-relative:margin;mso-position-vertical:absolute;mso-position-vertical-relative:text;mso-width-percent:0;mso-height-percent:0;mso-width-relative:margin;mso-height-relative:margin;v-text-anchor:middle" arcsize="10923f" o:gfxdata="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" fillcolor="white [3201]" strokecolor="#4472c4 [3204]" strokeweight="1pt">
+                <v:stroke dashstyle="3 1" joinstyle="miter"/>
+                <w10:wrap anchorx="margin"/>
+              </v:roundrect>
+            </w:pict>
+          </mc:Fallback>
+        </mc:AlternateContent>
+      </w:r>
+      <w:r>
+        <w:rPr>
+          <w:rFonts w:ascii="Ubuntu" w:hAnsi="Ubuntu"/>
+          <w:noProof/>
+          <w:sz w:val="24"/>
+          <w:szCs w:val="24"/>
+          <w:lang w:bidi="ar-EG"/>
+        </w:rPr>
+        <mc:AlternateContent>
+          <mc:Choice Requires="wps">
+            <w:drawing>
+              <wp:anchor distT="0" distB="0" distL="114300" distR="114300" simplePos="0" relativeHeight="251669504" behindDoc="0" locked="0" layoutInCell="1" allowOverlap="1" wp14:anchorId="5C10FEE4" wp14:editId="6003D04F">
+                <wp:simplePos x="0" y="0"/>
+                <wp:positionH relativeFrom="column">
+                  <wp:posOffset>3376930</wp:posOffset>
+                </wp:positionH>
+                <wp:positionV relativeFrom="paragraph">
+                  <wp:posOffset>1360644</wp:posOffset>
+                </wp:positionV>
+                <wp:extent cx="231775" cy="177165"/>
+                <wp:effectExtent l="38100" t="38100" r="73025" b="51435"/>
+                <wp:wrapNone/>
+                <wp:docPr id="11" name="Straight Arrow Connector 11"/>
+                <wp:cNvGraphicFramePr/>
+                <a:graphic xmlns:a="http://schemas.openxmlformats.org/drawingml/2006/main">
+                  <a:graphicData uri="http://schemas.microsoft.com/office/word/2010/wordprocessingShape">
+                    <wps:wsp>
+                      <wps:cNvCnPr/>
+                      <wps:spPr>
+                        <a:xfrm>
+                          <a:off x="0" y="0"/>
+                          <a:ext cx="231775" cy="177165"/>
+                        </a:xfrm>
+                        <a:prstGeom prst="straightConnector1">
+                          <a:avLst/>
+                        </a:prstGeom>
+                        <a:ln>
+                          <a:headEnd type="triangle"/>
+                          <a:tailEnd type="triangle"/>
+                        </a:ln>
+                      </wps:spPr>
+                      <wps:style>
+                        <a:lnRef idx="1">
+                          <a:schemeClr val="accent1"/>
+                        </a:lnRef>
+                        <a:fillRef idx="0">
+                          <a:schemeClr val="accent1"/>
+                        </a:fillRef>
+                        <a:effectRef idx="0">
+                          <a:schemeClr val="accent1"/>
+                        </a:effectRef>
+                        <a:fontRef idx="minor">
+                          <a:schemeClr val="tx1"/>
+                        </a:fontRef>
+                      </wps:style>
+                      <wps:bodyPr/>
+                    </wps:wsp>
+                  </a:graphicData>
+                </a:graphic>
+              </wp:anchor>
+            </w:drawing>
+          </mc:Choice>
+          <mc:Fallback>
+            <w:pict>
+              <v:shape w14:anchorId="390B3936" id="Straight Arrow Connector 11" o:spid="_x0000_s1026" type="#_x0000_t32" style="position:absolute;left:0;text-align:left;margin-left:265.9pt;margin-top:107.15pt;width:18.25pt;height:13.95pt;z-index:251669504;visibility:visible;mso-wrap-style:square;mso-wrap-distance-left:9pt;mso-wrap-distance-top:0;mso-wrap-distance-right:9pt;mso-wrap-distance-bottom:0;mso-position-horizontal:absolute;mso-position-horizontal-relative:text;mso-position-vertical:absolute;mso-position-vertical-relative:text" o:gfxdata="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" strokecolor="#4472c4 [3204]" strokeweight=".5pt">
+                <v:stroke startarrow="block" endarrow="block" joinstyle="miter"/>
+              </v:shape>
+            </w:pict>
+          </mc:Fallback>
+        </mc:AlternateContent>
+      </w:r>
+      <w:r>
+        <w:rPr>
+          <w:rFonts w:ascii="Ubuntu" w:hAnsi="Ubuntu"/>
+          <w:noProof/>
+          <w:sz w:val="24"/>
+          <w:szCs w:val="24"/>
+          <w:lang w:bidi="ar-EG"/>
+        </w:rPr>
+        <mc:AlternateContent>
+          <mc:Choice Requires="wps">
+            <w:drawing>
+              <wp:anchor distT="0" distB="0" distL="114300" distR="114300" simplePos="0" relativeHeight="251674624" behindDoc="0" locked="0" layoutInCell="1" allowOverlap="1" wp14:anchorId="2F8FB0AC" wp14:editId="7DC50403">
+                <wp:simplePos x="0" y="0"/>
+                <wp:positionH relativeFrom="column">
+                  <wp:posOffset>2419066</wp:posOffset>
+                </wp:positionH>
+                <wp:positionV relativeFrom="paragraph">
+                  <wp:posOffset>1393304</wp:posOffset>
+                </wp:positionV>
+                <wp:extent cx="416256" cy="814885"/>
+                <wp:effectExtent l="38100" t="38100" r="60325" b="61595"/>
+                <wp:wrapNone/>
+                <wp:docPr id="15" name="Straight Arrow Connector 15"/>
+                <wp:cNvGraphicFramePr/>
+                <a:graphic xmlns:a="http://schemas.openxmlformats.org/drawingml/2006/main">
+                  <a:graphicData uri="http://schemas.microsoft.com/office/word/2010/wordprocessingShape">
+                    <wps:wsp>
+                      <wps:cNvCnPr/>
+                      <wps:spPr>
+                        <a:xfrm flipH="1">
+                          <a:off x="0" y="0"/>
+                          <a:ext cx="416256" cy="814885"/>
+                        </a:xfrm>
+                        <a:prstGeom prst="straightConnector1">
+                          <a:avLst/>
+                        </a:prstGeom>
+                        <a:ln>
+                          <a:headEnd type="triangle"/>
+                          <a:tailEnd type="triangle"/>
+                        </a:ln>
+                      </wps:spPr>
+                      <wps:style>
+                        <a:lnRef idx="1">
+                          <a:schemeClr val="accent1"/>
+                        </a:lnRef>
+                        <a:fillRef idx="0">
+                          <a:schemeClr val="accent1"/>
+                        </a:fillRef>
+                        <a:effectRef idx="0">
+                          <a:schemeClr val="accent1"/>
+                        </a:effectRef>
+                        <a:fontRef idx="minor">
+                          <a:schemeClr val="tx1"/>
+                        </a:fontRef>
+                      </wps:style>
+                      <wps:bodyPr/>
+                    </wps:wsp>
+                  </a:graphicData>
+                </a:graphic>
+              </wp:anchor>
+            </w:drawing>
+          </mc:Choice>
+          <mc:Fallback>
+            <w:pict>
+              <v:shape w14:anchorId="7D1E32FC" id="Straight Arrow Connector 15" o:spid="_x0000_s1026" type="#_x0000_t32" style="position:absolute;left:0;text-align:left;margin-left:190.5pt;margin-top:109.7pt;width:32.8pt;height:64.15pt;flip:x;z-index:251674624;visibility:visible;mso-wrap-style:square;mso-wrap-distance-left:9pt;mso-wrap-distance-top:0;mso-wrap-distance-right:9pt;mso-wrap-distance-bottom:0;mso-position-horizontal:absolute;mso-position-horizontal-relative:text;mso-position-vertical:absolute;mso-position-vertical-relative:text" o:gfxdata="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" strokecolor="#4472c4 [3204]" strokeweight=".5pt">
+                <v:stroke startarrow="block" endarrow="block" joinstyle="miter"/>
+              </v:shape>
+            </w:pict>
+          </mc:Fallback>
+        </mc:AlternateContent>
+      </w:r>
+      <w:r>
+        <w:rPr>
+          <w:rFonts w:ascii="Ubuntu" w:hAnsi="Ubuntu"/>
+          <w:noProof/>
+          <w:sz w:val="24"/>
+          <w:szCs w:val="24"/>
+          <w:lang w:bidi="ar-EG"/>
+        </w:rPr>
+        <mc:AlternateContent>
+          <mc:Choice Requires="wps">
+            <w:drawing>
+              <wp:anchor distT="0" distB="0" distL="114300" distR="114300" simplePos="0" relativeHeight="251673600" behindDoc="0" locked="0" layoutInCell="1" allowOverlap="1" wp14:anchorId="7430253F" wp14:editId="4F336F31">
+                <wp:simplePos x="0" y="0"/>
+                <wp:positionH relativeFrom="column">
+                  <wp:posOffset>1430020</wp:posOffset>
+                </wp:positionH>
+                <wp:positionV relativeFrom="paragraph">
+                  <wp:posOffset>2328545</wp:posOffset>
+                </wp:positionV>
+                <wp:extent cx="1188720" cy="640080"/>
+                <wp:effectExtent l="0" t="0" r="11430" b="26670"/>
+                <wp:wrapNone/>
+                <wp:docPr id="14" name="Rectangle: Rounded Corners 14"/>
+                <wp:cNvGraphicFramePr/>
+                <a:graphic xmlns:a="http://schemas.openxmlformats.org/drawingml/2006/main">
+                  <a:graphicData uri="http://schemas.microsoft.com/office/word/2010/wordprocessingShape">
+                    <wps:wsp>
+                      <wps:cNvSpPr/>
+                      <wps:spPr>
+                        <a:xfrm>
+                          <a:off x="0" y="0"/>
+                          <a:ext cx="1188720" cy="640080"/>
+                        </a:xfrm>
+                        <a:prstGeom prst="roundRect">
+                          <a:avLst/>
+                        </a:prstGeom>
+                        <a:ln/>
+                      </wps:spPr>
+                      <wps:style>
+                        <a:lnRef idx="3">
+                          <a:schemeClr val="lt1"/>
+                        </a:lnRef>
+                        <a:fillRef idx="1">
+                          <a:schemeClr val="accent1"/>
+                        </a:fillRef>
+                        <a:effectRef idx="1">
+                          <a:schemeClr val="accent1"/>
+                        </a:effectRef>
+                        <a:fontRef idx="minor">
+                          <a:schemeClr val="lt1"/>
+                        </a:fontRef>
+                      </wps:style>
+                      <wps:txbx>
+                        <w:txbxContent>
+                          <w:p>
+                            <w:pPr>
+                              <w:jc w:val="center"/>
+                              <w:rPr>
+                                <w:rFonts w:ascii="Ubuntu" w:hAnsi="Ubuntu" w:hint="cs"/>
+                                <w:sz w:val="24"/>
+                                <w:szCs w:val="24"/>
+                                <w:rtl/>
+                                <w:lang w:bidi="ar-EG"/>
+                              </w:rPr>
+                            </w:pPr>
+                            <w:r>
+                              <w:rPr>
+                                <w:rFonts w:ascii="Ubuntu" w:hAnsi="Ubuntu"/>
+                                <w:sz w:val="24"/>
+                                <w:szCs w:val="24"/>
+                              </w:rPr>
+                              <w:t>Model</w:t>
+                            </w:r>
+                          </w:p>
+                          <w:p>
+                            <w:pPr>
+                              <w:jc w:val="center"/>
+                              <w:rPr>
+                                <w:rFonts w:ascii="Ubuntu" w:hAnsi="Ubuntu" w:hint="cs"/>
+                                <w:sz w:val="20"/>
+                                <w:szCs w:val="20"/>
+                                <w:rtl/>
+                                <w:lang w:bidi="ar-EG"/>
+                              </w:rPr>
+                            </w:pPr>
+                            <w:r>
+                              <w:rPr>
+                                <w:rFonts w:ascii="Ubuntu" w:hAnsi="Ubuntu"/>
+                                <w:sz w:val="20"/>
+                                <w:szCs w:val="20"/>
+                                <w:lang w:bidi="ar-EG"/>
+                              </w:rPr>
+                              <w:t>To FB format</w:t>
+                            </w:r>
+                            <w:r>
+                              <w:rPr>
+                                <w:rFonts w:ascii="Ubuntu" w:hAnsi="Ubuntu"/>
+                                <w:sz w:val="20"/>
+                                <w:szCs w:val="20"/>
+                                <w:lang w:bidi="ar-EG"/>
+                              </w:rPr>
+                              <w:t>)</w:t>
+                            </w:r>
+                            <w:r>
+                              <w:rPr>
+                                <w:rFonts w:ascii="Ubuntu" w:hAnsi="Ubuntu" w:hint="cs"/>
+                                <w:sz w:val="20"/>
+                                <w:szCs w:val="20"/>
+                                <w:rtl/>
+                                <w:lang w:bidi="ar-EG"/>
+                              </w:rPr>
+                              <w:t>)</w:t>
+                            </w:r>
+                          </w:p>
+                        </w:txbxContent>
+                      </wps:txbx>
+                      <wps:bodyPr rot="0" spcFirstLastPara="0" vertOverflow="overflow" horzOverflow="overflow" vert="horz" wrap="square" lIns="91440" tIns="45720" rIns="91440" bIns="45720" numCol="1" spcCol="0" rtlCol="1" fromWordArt="0" anchor="ctr" anchorCtr="0" forceAA="0" compatLnSpc="1">
+                        <a:prstTxWarp prst="textNoShape">
+                          <a:avLst/>
+                        </a:prstTxWarp>
+                        <a:noAutofit/>
+                      </wps:bodyPr>
+                    </wps:wsp>
+                  </a:graphicData>
+                </a:graphic>
+                <wp14:sizeRelH relativeFrom="margin">
+                  <wp14:pctWidth>0</wp14:pctWidth>
+                </wp14:sizeRelH>
+                <wp14:sizeRelV relativeFrom="margin">
+                  <wp14:pctHeight>0</wp14:pctHeight>
+                </wp14:sizeRelV>
+              </wp:anchor>
+            </w:drawing>
+          </mc:Choice>
+          <mc:Fallback>
+            <w:pict>
+              <v:roundrect w14:anchorId="7430253F" id="Rectangle: Rounded Corners 14" o:spid="_x0000_s1030" style="position:absolute;margin-left:112.6pt;margin-top:183.35pt;width:93.6pt;height:50.4pt;z-index:251673600;visibility:visible;mso-wrap-style:square;mso-width-percent:0;mso-height-percent:0;mso-wrap-distance-left:9pt;mso-wrap-distance-top:0;mso-wrap-distance-right:9pt;mso-wrap-distance-bottom:0;mso-position-horizontal:absolute;mso-position-horizontal-relative:text;mso-position-vertical:absolute;mso-position-vertical-relative:text;mso-width-percent:0;mso-height-percent:0;mso-width-relative:margin;mso-height-relative:margin;v-text-anchor:middle" arcsize="10923f" o:gfxdata="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" fillcolor="#4472c4 [3204]" strokecolor="white [3201]" strokeweight="1.5pt">
+                <v:stroke joinstyle="miter"/>
+                <v:textbox>
+                  <w:txbxContent>
+                    <w:p>
+                      <w:pPr>
+                        <w:jc w:val="center"/>
+                        <w:rPr>
+                          <w:rFonts w:ascii="Ubuntu" w:hAnsi="Ubuntu" w:hint="cs"/>
+                          <w:sz w:val="24"/>
+                          <w:szCs w:val="24"/>
+                          <w:rtl/>
+                          <w:lang w:bidi="ar-EG"/>
+                        </w:rPr>
+                      </w:pPr>
+                      <w:r>
+                        <w:rPr>
+                          <w:rFonts w:ascii="Ubuntu" w:hAnsi="Ubuntu"/>
+                          <w:sz w:val="24"/>
+                          <w:szCs w:val="24"/>
+                        </w:rPr>
+                        <w:t>Model</w:t>
+                      </w:r>
+                    </w:p>
+                    <w:p>
+                      <w:pPr>
+                        <w:jc w:val="center"/>
+                        <w:rPr>
+                          <w:rFonts w:ascii="Ubuntu" w:hAnsi="Ubuntu" w:hint="cs"/>
+                          <w:sz w:val="20"/>
+                          <w:szCs w:val="20"/>
+                          <w:rtl/>
+                          <w:lang w:bidi="ar-EG"/>
+                        </w:rPr>
+                      </w:pPr>
+                      <w:r>
+                        <w:rPr>
+                          <w:rFonts w:ascii="Ubuntu" w:hAnsi="Ubuntu"/>
+                          <w:sz w:val="20"/>
+                          <w:szCs w:val="20"/>
+                          <w:lang w:bidi="ar-EG"/>
+                        </w:rPr>
+                        <w:t>To FB format</w:t>
+                      </w:r>
+                      <w:r>
+                        <w:rPr>
+                          <w:rFonts w:ascii="Ubuntu" w:hAnsi="Ubuntu"/>
+                          <w:sz w:val="20"/>
+                          <w:szCs w:val="20"/>
+                          <w:lang w:bidi="ar-EG"/>
+                        </w:rPr>
+                        <w:t>)</w:t>
+                      </w:r>
+                      <w:r>
+                        <w:rPr>
+                          <w:rFonts w:ascii="Ubuntu" w:hAnsi="Ubuntu" w:hint="cs"/>
+                          <w:sz w:val="20"/>
+                          <w:szCs w:val="20"/>
+                          <w:rtl/>
+                          <w:lang w:bidi="ar-EG"/>
+                        </w:rPr>
+                        <w:t>)</w:t>
+                      </w:r>
+                    </w:p>
+                  </w:txbxContent>
+                </v:textbox>
+              </v:roundrect>
+            </w:pict>
+          </mc:Fallback>
+        </mc:AlternateContent>
+      </w:r>
+      <w:r>
+        <w:rPr>
+          <w:rFonts w:ascii="Ubuntu" w:hAnsi="Ubuntu"/>
+          <w:noProof/>
+          <w:sz w:val="24"/>
+          <w:szCs w:val="24"/>
+          <w:lang w:bidi="ar-EG"/>
+        </w:rPr>
+        <mc:AlternateContent>
+          <mc:Choice Requires="wps">
+            <w:drawing>
+              <wp:anchor distT="0" distB="0" distL="114300" distR="114300" simplePos="0" relativeHeight="251671552" behindDoc="0" locked="0" layoutInCell="1" allowOverlap="1" wp14:anchorId="4905B6A9" wp14:editId="1BB801B1">
+                <wp:simplePos x="0" y="0"/>
+                <wp:positionH relativeFrom="column">
+                  <wp:posOffset>3688307</wp:posOffset>
+                </wp:positionH>
+                <wp:positionV relativeFrom="paragraph">
+                  <wp:posOffset>3020231</wp:posOffset>
+                </wp:positionV>
+                <wp:extent cx="6824" cy="402609"/>
+                <wp:effectExtent l="76200" t="38100" r="69850" b="54610"/>
+                <wp:wrapNone/>
+                <wp:docPr id="13" name="Straight Arrow Connector 13"/>
+                <wp:cNvGraphicFramePr/>
+                <a:graphic xmlns:a="http://schemas.openxmlformats.org/drawingml/2006/main">
+                  <a:graphicData uri="http://schemas.microsoft.com/office/word/2010/wordprocessingShape">
+                    <wps:wsp>
+                      <wps:cNvCnPr/>
+                      <wps:spPr>
+                        <a:xfrm>
+                          <a:off x="0" y="0"/>
+                          <a:ext cx="6824" cy="402609"/>
+                        </a:xfrm>
+                        <a:prstGeom prst="straightConnector1">
+                          <a:avLst/>
+                        </a:prstGeom>
+                        <a:ln>
+                          <a:headEnd type="triangle"/>
+                          <a:tailEnd type="triangle"/>
+                        </a:ln>
+                      </wps:spPr>
+                      <wps:style>
+                        <a:lnRef idx="1">
+                          <a:schemeClr val="accent1"/>
+                        </a:lnRef>
+                        <a:fillRef idx="0">
+                          <a:schemeClr val="accent1"/>
+                        </a:fillRef>
+                        <a:effectRef idx="0">
+                          <a:schemeClr val="accent1"/>
+                        </a:effectRef>
+                        <a:fontRef idx="minor">
+                          <a:schemeClr val="tx1"/>
+                        </a:fontRef>
+                      </wps:style>
+                      <wps:bodyPr/>
+                    </wps:wsp>
+                  </a:graphicData>
+                </a:graphic>
+              </wp:anchor>
+            </w:drawing>
+          </mc:Choice>
+          <mc:Fallback>
+            <w:pict>
+              <v:shape w14:anchorId="54DAFBF8" id="Straight Arrow Connector 13" o:spid="_x0000_s1026" type="#_x0000_t32" style="position:absolute;left:0;text-align:left;margin-left:290.4pt;margin-top:237.8pt;width:.55pt;height:31.7pt;z-index:251671552;visibility:visible;mso-wrap-style:square;mso-wrap-distance-left:9pt;mso-wrap-distance-top:0;mso-wrap-distance-right:9pt;mso-wrap-distance-bottom:0;mso-position-horizontal:absolute;mso-position-horizontal-relative:text;mso-position-vertical:absolute;mso-position-vertical-relative:text" o:gfxdata="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" strokecolor="#4472c4 [3204]" strokeweight=".5pt">
+                <v:stroke startarrow="block" endarrow="block" joinstyle="miter"/>
+              </v:shape>
+            </w:pict>
+          </mc:Fallback>
+        </mc:AlternateContent>
+      </w:r>
+      <w:r>
+        <w:rPr>
+          <w:rFonts w:ascii="Ubuntu" w:hAnsi="Ubuntu"/>
+          <w:noProof/>
+          <w:sz w:val="24"/>
+          <w:szCs w:val="24"/>
+          <w:lang w:bidi="ar-EG"/>
+        </w:rPr>
+        <mc:AlternateContent>
+          <mc:Choice Requires="wps">
+            <w:drawing>
+              <wp:anchor distT="0" distB="0" distL="114300" distR="114300" simplePos="0" relativeHeight="251670528" behindDoc="0" locked="0" layoutInCell="1" allowOverlap="1" wp14:anchorId="217E21EE" wp14:editId="7CB81A25">
+                <wp:simplePos x="0" y="0"/>
+                <wp:positionH relativeFrom="column">
+                  <wp:posOffset>3647364</wp:posOffset>
+                </wp:positionH>
+                <wp:positionV relativeFrom="paragraph">
+                  <wp:posOffset>2023944</wp:posOffset>
+                </wp:positionV>
+                <wp:extent cx="6824" cy="279779"/>
+                <wp:effectExtent l="76200" t="38100" r="50800" b="63500"/>
+                <wp:wrapNone/>
+                <wp:docPr id="12" name="Straight Arrow Connector 12"/>
+                <wp:cNvGraphicFramePr/>
+                <a:graphic xmlns:a="http://schemas.openxmlformats.org/drawingml/2006/main">
+                  <a:graphicData uri="http://schemas.microsoft.com/office/word/2010/wordprocessingShape">
+                    <wps:wsp>
+                      <wps:cNvCnPr/>
+                      <wps:spPr>
+                        <a:xfrm>
+                          <a:off x="0" y="0"/>
+                          <a:ext cx="6824" cy="279779"/>
+                        </a:xfrm>
+                        <a:prstGeom prst="straightConnector1">
+                          <a:avLst/>
+                        </a:prstGeom>
+                        <a:ln>
+                          <a:headEnd type="triangle"/>
+                          <a:tailEnd type="triangle"/>
+                        </a:ln>
+                      </wps:spPr>
+                      <wps:style>
+                        <a:lnRef idx="1">
+                          <a:schemeClr val="accent1"/>
+                        </a:lnRef>
+                        <a:fillRef idx="0">
+                          <a:schemeClr val="accent1"/>
+                        </a:fillRef>
+                        <a:effectRef idx="0">
+                          <a:schemeClr val="accent1"/>
+                        </a:effectRef>
+                        <a:fontRef idx="minor">
+                          <a:schemeClr val="tx1"/>
+                        </a:fontRef>
+                      </wps:style>
+                      <wps:bodyPr/>
+                    </wps:wsp>
+                  </a:graphicData>
+                </a:graphic>
+              </wp:anchor>
+            </w:drawing>
+          </mc:Choice>
+          <mc:Fallback>
+            <w:pict>
+              <v:shape w14:anchorId="1EFB3BFF" id="Straight Arrow Connector 12" o:spid="_x0000_s1026" type="#_x0000_t32" style="position:absolute;left:0;text-align:left;margin-left:287.2pt;margin-top:159.35pt;width:.55pt;height:22.05pt;z-index:251670528;visibility:visible;mso-wrap-style:square;mso-wrap-distance-left:9pt;mso-wrap-distance-top:0;mso-wrap-distance-right:9pt;mso-wrap-distance-bottom:0;mso-position-horizontal:absolute;mso-position-horizontal-relative:text;mso-position-vertical:absolute;mso-position-vertical-relative:text" o:gfxdata="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" strokecolor="#4472c4 [3204]" strokeweight=".5pt">
+                <v:stroke startarrow="block" endarrow="block" joinstyle="miter"/>
+              </v:shape>
+            </w:pict>
+          </mc:Fallback>
+        </mc:AlternateContent>
+      </w:r>
+      <w:r>
+        <w:rPr>
+          <w:rFonts w:ascii="Ubuntu" w:hAnsi="Ubuntu"/>
+          <w:noProof/>
+          <w:sz w:val="24"/>
+          <w:szCs w:val="24"/>
+          <w:lang w:bidi="ar-EG"/>
+        </w:rPr>
+        <mc:AlternateContent>
+          <mc:Choice Requires="wps">
+            <w:drawing>
+              <wp:anchor distT="0" distB="0" distL="114300" distR="114300" simplePos="0" relativeHeight="251668480" behindDoc="0" locked="0" layoutInCell="1" allowOverlap="1" wp14:anchorId="7EA3B664" wp14:editId="235F4470">
+                <wp:simplePos x="0" y="0"/>
+                <wp:positionH relativeFrom="column">
+                  <wp:posOffset>3025775</wp:posOffset>
+                </wp:positionH>
+                <wp:positionV relativeFrom="paragraph">
+                  <wp:posOffset>3476748</wp:posOffset>
+                </wp:positionV>
+                <wp:extent cx="1241947" cy="585954"/>
+                <wp:effectExtent l="0" t="0" r="15875" b="24130"/>
+                <wp:wrapNone/>
+                <wp:docPr id="10" name="Flowchart: Magnetic Disk 10"/>
+                <wp:cNvGraphicFramePr/>
+                <a:graphic xmlns:a="http://schemas.openxmlformats.org/drawingml/2006/main">
+                  <a:graphicData uri="http://schemas.microsoft.com/office/word/2010/wordprocessingShape">
+                    <wps:wsp>
+                      <wps:cNvSpPr/>
+                      <wps:spPr>
+                        <a:xfrm>
+                          <a:off x="0" y="0"/>
+                          <a:ext cx="1241947" cy="585954"/>
+                        </a:xfrm>
+                        <a:prstGeom prst="flowChartMagneticDisk">
+                          <a:avLst/>
+                        </a:prstGeom>
+                      </wps:spPr>
+                      <wps:style>
+                        <a:lnRef idx="2">
+                          <a:schemeClr val="accent3">
+                            <a:shade val="50000"/>
+                          </a:schemeClr>
+                        </a:lnRef>
+                        <a:fillRef idx="1">
+                          <a:schemeClr val="accent3"/>
+                        </a:fillRef>
+                        <a:effectRef idx="0">
+                          <a:schemeClr val="accent3"/>
+                        </a:effectRef>
+                        <a:fontRef idx="minor">
+                          <a:schemeClr val="lt1"/>
+                        </a:fontRef>
+                      </wps:style>
+                      <wps:txbx>
+                        <w:txbxContent>
+                          <w:p>
+                            <w:pPr>
+                              <w:jc w:val="center"/>
+                              <w:rPr>
+                                <w:rFonts w:ascii="Ubuntu" w:hAnsi="Ubuntu"/>
+                                <w:sz w:val="24"/>
+                                <w:szCs w:val="24"/>
+                                <w:lang w:bidi="ar-EG"/>
+                              </w:rPr>
+                            </w:pPr>
+                            <w:r>
+                              <w:rPr>
+                                <w:rFonts w:ascii="Ubuntu" w:hAnsi="Ubuntu"/>
+                                <w:sz w:val="24"/>
+                                <w:szCs w:val="24"/>
+                                <w:lang w:bidi="ar-EG"/>
+                              </w:rPr>
+                              <w:t>SQL Server DB</w:t>
+                            </w:r>
+                          </w:p>
+                        </w:txbxContent>
+                      </wps:txbx>
+                      <wps:bodyPr rot="0" spcFirstLastPara="0" vertOverflow="overflow" horzOverflow="overflow" vert="horz" wrap="square" lIns="91440" tIns="45720" rIns="91440" bIns="45720" numCol="1" spcCol="0" rtlCol="1" fromWordArt="0" anchor="ctr" anchorCtr="0" forceAA="0" compatLnSpc="1">
+                        <a:prstTxWarp prst="textNoShape">
+                          <a:avLst/>
+                        </a:prstTxWarp>
+                        <a:noAutofit/>
+                      </wps:bodyPr>
+                    </wps:wsp>
+                  </a:graphicData>
+                </a:graphic>
+                <wp14:sizeRelH relativeFrom="margin">
+                  <wp14:pctWidth>0</wp14:pctWidth>
+                </wp14:sizeRelH>
+                <wp14:sizeRelV relativeFrom="margin">
+                  <wp14:pctHeight>0</wp14:pctHeight>
+                </wp14:sizeRelV>
+              </wp:anchor>
+            </w:drawing>
+          </mc:Choice>
+          <mc:Fallback>
+            <w:pict>
+              <v:shapetype w14:anchorId="7EA3B664" id="_x0000_t132" coordsize="21600,21600" o:spt="132" path="m10800,qx,3391l,18209qy10800,21600,21600,18209l21600,3391qy10800,xem,3391nfqy10800,6782,21600,3391e">
+                <v:path o:extrusionok="f" gradientshapeok="t" o:connecttype="custom" o:connectlocs="10800,6782;10800,0;0,10800;10800,21600;21600,10800" o:connectangles="270,270,180,90,0" textboxrect="0,6782,21600,18209"/>
+              </v:shapetype>
+              <v:shape id="Flowchart: Magnetic Disk 10" o:spid="_x0000_s1031" type="#_x0000_t132" style="position:absolute;margin-left:238.25pt;margin-top:273.75pt;width:97.8pt;height:46.15pt;z-index:251668480;visibility:visible;mso-wrap-style:square;mso-width-percent:0;mso-height-percent:0;mso-wrap-distance-left:9pt;mso-wrap-distance-top:0;mso-wrap-distance-right:9pt;mso-wrap-distance-bottom:0;mso-position-horizontal:absolute;mso-position-horizontal-relative:text;mso-position-vertical:absolute;mso-position-vertical-relative:text;mso-width-percent:0;mso-height-percent:0;mso-width-relative:margin;mso-height-relative:margin;v-text-anchor:middle" o:gfxdata="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" fillcolor="#a5a5a5 [3206]" strokecolor="#525252 [1606]" strokeweight="1pt">
+                <v:stroke joinstyle="miter"/>
+                <v:textbox>
+                  <w:txbxContent>
+                    <w:p>
+                      <w:pPr>
+                        <w:jc w:val="center"/>
+                        <w:rPr>
+                          <w:rFonts w:ascii="Ubuntu" w:hAnsi="Ubuntu"/>
+                          <w:sz w:val="24"/>
+                          <w:szCs w:val="24"/>
+                          <w:lang w:bidi="ar-EG"/>
+                        </w:rPr>
+                      </w:pPr>
+                      <w:r>
+                        <w:rPr>
+                          <w:rFonts w:ascii="Ubuntu" w:hAnsi="Ubuntu"/>
+                          <w:sz w:val="24"/>
+                          <w:szCs w:val="24"/>
+                          <w:lang w:bidi="ar-EG"/>
+                        </w:rPr>
+                        <w:t>SQL Server DB</w:t>
+                      </w:r>
+                    </w:p>
+                  </w:txbxContent>
+                </v:textbox>
+              </v:shape>
+            </w:pict>
+          </mc:Fallback>
+        </mc:AlternateContent>
+      </w:r>
+      <w:r>
+        <w:rPr>
+          <w:rFonts w:ascii="Ubuntu" w:hAnsi="Ubuntu"/>
+          <w:noProof/>
+          <w:sz w:val="24"/>
+          <w:szCs w:val="24"/>
+          <w:lang w:bidi="ar-EG"/>
+        </w:rPr>
+        <mc:AlternateContent>
+          <mc:Choice Requires="wps">
+            <w:drawing>
+              <wp:anchor distT="0" distB="0" distL="114300" distR="114300" simplePos="0" relativeHeight="251667456" behindDoc="0" locked="0" layoutInCell="1" allowOverlap="1" wp14:anchorId="4322BD84" wp14:editId="379DC0C6">
+                <wp:simplePos x="0" y="0"/>
+                <wp:positionH relativeFrom="column">
+                  <wp:posOffset>3131185</wp:posOffset>
+                </wp:positionH>
+                <wp:positionV relativeFrom="paragraph">
+                  <wp:posOffset>2348230</wp:posOffset>
+                </wp:positionV>
+                <wp:extent cx="1071349" cy="640080"/>
+                <wp:effectExtent l="0" t="0" r="14605" b="26670"/>
+                <wp:wrapNone/>
+                <wp:docPr id="9" name="Rectangle: Rounded Corners 9"/>
+                <wp:cNvGraphicFramePr/>
+                <a:graphic xmlns:a="http://schemas.openxmlformats.org/drawingml/2006/main">
+                  <a:graphicData uri="http://schemas.microsoft.com/office/word/2010/wordprocessingShape">
+                    <wps:wsp>
+                      <wps:cNvSpPr/>
+                      <wps:spPr>
+                        <a:xfrm>
+                          <a:off x="0" y="0"/>
+                          <a:ext cx="1071349" cy="640080"/>
+                        </a:xfrm>
+                        <a:prstGeom prst="roundRect">
+                          <a:avLst/>
+                        </a:prstGeom>
+                        <a:ln/>
+                      </wps:spPr>
+                      <wps:style>
+                        <a:lnRef idx="3">
+                          <a:schemeClr val="lt1"/>
+                        </a:lnRef>
+                        <a:fillRef idx="1">
+                          <a:schemeClr val="accent1"/>
+                        </a:fillRef>
+                        <a:effectRef idx="1">
+                          <a:schemeClr val="accent1"/>
+                        </a:effectRef>
+                        <a:fontRef idx="minor">
+                          <a:schemeClr val="lt1"/>
+                        </a:fontRef>
+                      </wps:style>
+                      <wps:txbx>
+                        <w:txbxContent>
+                          <w:p>
+                            <w:pPr>
+                              <w:jc w:val="center"/>
+                              <w:rPr>
+                                <w:rFonts w:ascii="Ubuntu" w:hAnsi="Ubuntu"/>
+                                <w:sz w:val="20"/>
+                                <w:szCs w:val="20"/>
+                              </w:rPr>
+                            </w:pPr>
+                            <w:r>
+                              <w:rPr>
+                                <w:rFonts w:ascii="Ubuntu" w:hAnsi="Ubuntu"/>
+                                <w:sz w:val="20"/>
+                                <w:szCs w:val="20"/>
+                              </w:rPr>
+                              <w:t>Data Access</w:t>
+                            </w:r>
+                          </w:p>
+                          <w:p>
+                            <w:pPr>
+                              <w:jc w:val="center"/>
+                              <w:rPr>
+                                <w:rFonts w:ascii="Ubuntu" w:hAnsi="Ubuntu"/>
+                                <w:sz w:val="20"/>
+                                <w:szCs w:val="20"/>
+                              </w:rPr>
+                            </w:pPr>
+                            <w:r>
+                              <w:rPr>
+                                <w:rFonts w:ascii="Ubuntu" w:hAnsi="Ubuntu"/>
+                                <w:sz w:val="20"/>
+                                <w:szCs w:val="20"/>
+                              </w:rPr>
+                              <w:t>(</w:t>
+                            </w:r>
+                            <w:r>
+                              <w:rPr>
+                                <w:rFonts w:ascii="Ubuntu" w:hAnsi="Ubuntu"/>
+                                <w:sz w:val="20"/>
+                                <w:szCs w:val="20"/>
+                              </w:rPr>
+                              <w:t>DB Context)</w:t>
+                            </w:r>
+                          </w:p>
+                        </w:txbxContent>
+                      </wps:txbx>
+                      <wps:bodyPr rot="0" spcFirstLastPara="0" vertOverflow="overflow" horzOverflow="overflow" vert="horz" wrap="square" lIns="91440" tIns="45720" rIns="91440" bIns="45720" numCol="1" spcCol="0" rtlCol="1" fromWordArt="0" anchor="ctr" anchorCtr="0" forceAA="0" compatLnSpc="1">
+                        <a:prstTxWarp prst="textNoShape">
+                          <a:avLst/>
+                        </a:prstTxWarp>
+                        <a:noAutofit/>
+                      </wps:bodyPr>
+                    </wps:wsp>
+                  </a:graphicData>
+                </a:graphic>
+                <wp14:sizeRelV relativeFrom="margin">
+                  <wp14:pctHeight>0</wp14:pctHeight>
+                </wp14:sizeRelV>
+              </wp:anchor>
+            </w:drawing>
+          </mc:Choice>
+          <mc:Fallback>
+            <w:pict>
+              <v:roundrect w14:anchorId="4322BD84" id="Rectangle: Rounded Corners 9" o:spid="_x0000_s1032" style="position:absolute;margin-left:246.55pt;margin-top:184.9pt;width:84.35pt;height:50.4pt;z-index:251667456;visibility:visible;mso-wrap-style:square;mso-height-percent:0;mso-wrap-distance-left:9pt;mso-wrap-distance-top:0;mso-wrap-distance-right:9pt;mso-wrap-distance-bottom:0;mso-position-horizontal:absolute;mso-position-horizontal-relative:text;mso-position-vertical:absolute;mso-position-vertical-relative:text;mso-height-percent:0;mso-height-relative:margin;v-text-anchor:middle" arcsize="10923f" o:gfxdata="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" fillcolor="#4472c4 [3204]" strokecolor="white [3201]" strokeweight="1.5pt">
+                <v:stroke joinstyle="miter"/>
+                <v:textbox>
+                  <w:txbxContent>
+                    <w:p>
+                      <w:pPr>
+                        <w:jc w:val="center"/>
+                        <w:rPr>
+                          <w:rFonts w:ascii="Ubuntu" w:hAnsi="Ubuntu"/>
+                          <w:sz w:val="20"/>
+                          <w:szCs w:val="20"/>
+                        </w:rPr>
+                      </w:pPr>
+                      <w:r>
+                        <w:rPr>
+                          <w:rFonts w:ascii="Ubuntu" w:hAnsi="Ubuntu"/>
+                          <w:sz w:val="20"/>
+                          <w:szCs w:val="20"/>
+                        </w:rPr>
+                        <w:t>Data Access</w:t>
+                      </w:r>
+                    </w:p>
+                    <w:p>
+                      <w:pPr>
+                        <w:jc w:val="center"/>
+                        <w:rPr>
+                          <w:rFonts w:ascii="Ubuntu" w:hAnsi="Ubuntu"/>
+                          <w:sz w:val="20"/>
+                          <w:szCs w:val="20"/>
+                        </w:rPr>
+                      </w:pPr>
+                      <w:r>
+                        <w:rPr>
+                          <w:rFonts w:ascii="Ubuntu" w:hAnsi="Ubuntu"/>
+                          <w:sz w:val="20"/>
+                          <w:szCs w:val="20"/>
+                        </w:rPr>
+                        <w:t>(</w:t>
+                      </w:r>
+                      <w:r>
+                        <w:rPr>
+                          <w:rFonts w:ascii="Ubuntu" w:hAnsi="Ubuntu"/>
+                          <w:sz w:val="20"/>
+                          <w:szCs w:val="20"/>
+                        </w:rPr>
+                        <w:t>DB Context)</w:t>
+                      </w:r>
+                    </w:p>
+                  </w:txbxContent>
+                </v:textbox>
+              </v:roundrect>
+            </w:pict>
+          </mc:Fallback>
+        </mc:AlternateContent>
+      </w:r>
+      <w:r>
+        <w:rPr>
+          <w:rFonts w:ascii="Ubuntu" w:hAnsi="Ubuntu"/>
+          <w:noProof/>
+          <w:sz w:val="24"/>
+          <w:szCs w:val="24"/>
+          <w:lang w:bidi="ar-EG"/>
+        </w:rPr>
+        <mc:AlternateContent>
+          <mc:Choice Requires="wps">
+            <w:drawing>
+              <wp:anchor distT="0" distB="0" distL="114300" distR="114300" simplePos="0" relativeHeight="251665408" behindDoc="0" locked="0" layoutInCell="1" allowOverlap="1" wp14:anchorId="01D53A1F" wp14:editId="3D34573F">
+                <wp:simplePos x="0" y="0"/>
+                <wp:positionH relativeFrom="column">
+                  <wp:posOffset>3125631</wp:posOffset>
+                </wp:positionH>
+                <wp:positionV relativeFrom="paragraph">
+                  <wp:posOffset>1607185</wp:posOffset>
+                </wp:positionV>
+                <wp:extent cx="1071349" cy="365760"/>
+                <wp:effectExtent l="0" t="0" r="14605" b="15240"/>
+                <wp:wrapNone/>
+                <wp:docPr id="8" name="Rectangle: Rounded Corners 8"/>
+                <wp:cNvGraphicFramePr/>
+                <a:graphic xmlns:a="http://schemas.openxmlformats.org/drawingml/2006/main">
+                  <a:graphicData uri="http://schemas.microsoft.com/office/word/2010/wordprocessingShape">
+                    <wps:wsp>
+                      <wps:cNvSpPr/>
+                      <wps:spPr>
+                        <a:xfrm>
+                          <a:off x="0" y="0"/>
+                          <a:ext cx="1071349" cy="365760"/>
+                        </a:xfrm>
+                        <a:prstGeom prst="roundRect">
+                          <a:avLst/>
+                        </a:prstGeom>
+                        <a:solidFill>
+                          <a:srgbClr val="7030A0"/>
+                        </a:solidFill>
+                        <a:ln>
+                          <a:prstDash val="sysDash"/>
+                        </a:ln>
+                      </wps:spPr>
+                      <wps:style>
+                        <a:lnRef idx="2">
+                          <a:schemeClr val="accent1">
+                            <a:shade val="50000"/>
+                          </a:schemeClr>
+                        </a:lnRef>
+                        <a:fillRef idx="1">
+                          <a:schemeClr val="accent1"/>
+                        </a:fillRef>
+                        <a:effectRef idx="0">
+                          <a:schemeClr val="accent1"/>
+                        </a:effectRef>
+                        <a:fontRef idx="minor">
+                          <a:schemeClr val="lt1"/>
+                        </a:fontRef>
+                      </wps:style>
+                      <wps:txbx>
+                        <w:txbxContent>
+                          <w:p>
+                            <w:pPr>
+                              <w:jc w:val="center"/>
+                            </w:pPr>
+                            <w:r>
+                              <w:t>Repository</w:t>
+                            </w:r>
+                          </w:p>
+                        </w:txbxContent>
+                      </wps:txbx>
+                      <wps:bodyPr rot="0" spcFirstLastPara="0" vertOverflow="overflow" horzOverflow="overflow" vert="horz" wrap="square" lIns="91440" tIns="45720" rIns="91440" bIns="45720" numCol="1" spcCol="0" rtlCol="1" fromWordArt="0" anchor="ctr" anchorCtr="0" forceAA="0" compatLnSpc="1">
+                        <a:prstTxWarp prst="textNoShape">
+                          <a:avLst/>
+                        </a:prstTxWarp>
+                        <a:noAutofit/>
+                      </wps:bodyPr>
+                    </wps:wsp>
+                  </a:graphicData>
+                </a:graphic>
+                <wp14:sizeRelV relativeFrom="margin">
+                  <wp14:pctHeight>0</wp14:pctHeight>
+                </wp14:sizeRelV>
+              </wp:anchor>
+            </w:drawing>
+          </mc:Choice>
+          <mc:Fallback>
+            <w:pict>
+              <v:roundrect w14:anchorId="01D53A1F" id="Rectangle: Rounded Corners 8" o:spid="_x0000_s1033" style="position:absolute;margin-left:246.1pt;margin-top:126.55pt;width:84.35pt;height:28.8pt;z-index:251665408;visibility:visible;mso-wrap-style:square;mso-height-percent:0;mso-wrap-distance-left:9pt;mso-wrap-distance-top:0;mso-wrap-distance-right:9pt;mso-wrap-distance-bottom:0;mso-position-horizontal:absolute;mso-position-horizontal-relative:text;mso-position-vertical:absolute;mso-position-vertical-relative:text;mso-height-percent:0;mso-height-relative:margin;v-text-anchor:middle" arcsize="10923f" o:gfxdata="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" fillcolor="#7030a0" strokecolor="#1f3763 [1604]" strokeweight="1pt">
+                <v:stroke dashstyle="3 1" joinstyle="miter"/>
+                <v:textbox>
+                  <w:txbxContent>
+                    <w:p>
+                      <w:pPr>
+                        <w:jc w:val="center"/>
+                      </w:pPr>
+                      <w:r>
+                        <w:t>Repository</w:t>
+                      </w:r>
+                    </w:p>
+                  </w:txbxContent>
+                </v:textbox>
+              </v:roundrect>
+            </w:pict>
+          </mc:Fallback>
+        </mc:AlternateContent>
+      </w:r>
+      <w:r>
+        <w:rPr>
+          <w:rFonts w:ascii="Ubuntu" w:hAnsi="Ubuntu"/>
+          <w:noProof/>
+          <w:sz w:val="24"/>
+          <w:szCs w:val="24"/>
+          <w:lang w:bidi="ar-EG"/>
+        </w:rPr>
+        <mc:AlternateContent>
+          <mc:Choice Requires="wps">
+            <w:drawing>
+              <wp:anchor distT="0" distB="0" distL="114300" distR="114300" simplePos="0" relativeHeight="251660288" behindDoc="0" locked="0" layoutInCell="1" allowOverlap="1" wp14:anchorId="06F056E8" wp14:editId="0BD324C2">
+                <wp:simplePos x="0" y="0"/>
+                <wp:positionH relativeFrom="column">
+                  <wp:posOffset>2583976</wp:posOffset>
+                </wp:positionH>
+                <wp:positionV relativeFrom="paragraph">
+                  <wp:posOffset>433705</wp:posOffset>
+                </wp:positionV>
+                <wp:extent cx="1005840" cy="914400"/>
+                <wp:effectExtent l="0" t="0" r="22860" b="19050"/>
+                <wp:wrapNone/>
+                <wp:docPr id="5" name="Rectangle: Rounded Corners 5"/>
+                <wp:cNvGraphicFramePr/>
+                <a:graphic xmlns:a="http://schemas.openxmlformats.org/drawingml/2006/main">
+                  <a:graphicData uri="http://schemas.microsoft.com/office/word/2010/wordprocessingShape">
+                    <wps:wsp>
+                      <wps:cNvSpPr/>
+                      <wps:spPr>
+                        <a:xfrm>
+                          <a:off x="0" y="0"/>
+                          <a:ext cx="1005840" cy="914400"/>
+                        </a:xfrm>
+                        <a:prstGeom prst="roundRect">
+                          <a:avLst/>
+                        </a:prstGeom>
+                      </wps:spPr>
+                      <wps:style>
+                        <a:lnRef idx="3">
+                          <a:schemeClr val="lt1"/>
+                        </a:lnRef>
+                        <a:fillRef idx="1">
+                          <a:schemeClr val="accent1"/>
+                        </a:fillRef>
+                        <a:effectRef idx="1">
+                          <a:schemeClr val="accent1"/>
+                        </a:effectRef>
+                        <a:fontRef idx="minor">
+                          <a:schemeClr val="lt1"/>
+                        </a:fontRef>
+                      </wps:style>
+                      <wps:txbx>
+                        <w:txbxContent>
+                          <w:p>
+                            <w:pPr>
+                              <w:jc w:val="center"/>
+                              <w:rPr>
+                                <w:rFonts w:ascii="Ubuntu" w:hAnsi="Ubuntu"/>
+                                <w:color w:val="FFFFFF" w:themeColor="background1"/>
+                                <w:sz w:val="24"/>
+                                <w:szCs w:val="24"/>
+                                <w:lang w:bidi="ar-EG"/>
+                              </w:rPr>
+                            </w:pPr>
+                            <w:r>
+                              <w:rPr>
+                                <w:rFonts w:ascii="Ubuntu" w:hAnsi="Ubuntu"/>
+                                <w:color w:val="FFFFFF" w:themeColor="background1"/>
+                                <w:sz w:val="24"/>
+                                <w:szCs w:val="24"/>
+                              </w:rPr>
+                              <w:t>Controller</w:t>
+                            </w:r>
+                          </w:p>
+                        </w:txbxContent>
+                      </wps:txbx>
+                      <wps:bodyPr rot="0" spcFirstLastPara="0" vertOverflow="overflow" horzOverflow="overflow" vert="horz" wrap="square" lIns="91440" tIns="45720" rIns="91440" bIns="45720" numCol="1" spcCol="0" rtlCol="1" fromWordArt="0" anchor="ctr" anchorCtr="0" forceAA="0" compatLnSpc="1">
+                        <a:prstTxWarp prst="textNoShape">
+                          <a:avLst/>
+                        </a:prstTxWarp>
+                        <a:noAutofit/>
+                      </wps:bodyPr>
+                    </wps:wsp>
+                  </a:graphicData>
+                </a:graphic>
+                <wp14:sizeRelH relativeFrom="margin">
+                  <wp14:pctWidth>0</wp14:pctWidth>
+                </wp14:sizeRelH>
+                <wp14:sizeRelV relativeFrom="margin">
+                  <wp14:pctHeight>0</wp14:pctHeight>
+                </wp14:sizeRelV>
+              </wp:anchor>
+            </w:drawing>
+          </mc:Choice>
+          <mc:Fallback>
+            <w:pict>
+              <v:roundrect w14:anchorId="06F056E8" id="Rectangle: Rounded Corners 5" o:spid="_x0000_s1034" style="position:absolute;margin-left:203.45pt;margin-top:34.15pt;width:79.2pt;height:1in;z-index:251660288;visibility:visible;mso-wrap-style:square;mso-width-percent:0;mso-height-percent:0;mso-wrap-distance-left:9pt;mso-wrap-distance-top:0;mso-wrap-distance-right:9pt;mso-wrap-distance-bottom:0;mso-position-horizontal:absolute;mso-position-horizontal-relative:text;mso-position-vertical:absolute;mso-position-vertical-relative:text;mso-width-percent:0;mso-height-percent:0;mso-width-relative:margin;mso-height-relative:margin;v-text-anchor:middle" arcsize="10923f" o:gfxdata="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" fillcolor="#4472c4 [3204]" strokecolor="white [3201]" strokeweight="1.5pt">
+                <v:stroke joinstyle="miter"/>
+                <v:textbox>
+                  <w:txbxContent>
+                    <w:p>
+                      <w:pPr>
+                        <w:jc w:val="center"/>
+                        <w:rPr>
+                          <w:rFonts w:ascii="Ubuntu" w:hAnsi="Ubuntu"/>
+                          <w:color w:val="FFFFFF" w:themeColor="background1"/>
+                          <w:sz w:val="24"/>
+                          <w:szCs w:val="24"/>
+                          <w:lang w:bidi="ar-EG"/>
+                        </w:rPr>
+                      </w:pPr>
+                      <w:r>
+                        <w:rPr>
+                          <w:rFonts w:ascii="Ubuntu" w:hAnsi="Ubuntu"/>
+                          <w:color w:val="FFFFFF" w:themeColor="background1"/>
+                          <w:sz w:val="24"/>
+                          <w:szCs w:val="24"/>
+                        </w:rPr>
+                        <w:t>Controller</w:t>
+                      </w:r>
+                    </w:p>
+                  </w:txbxContent>
+                </v:textbox>
+              </v:roundrect>
+            </w:pict>
+          </mc:Fallback>
+        </mc:AlternateContent>
+      </w:r>
+      <w:r>
+        <w:rPr>
+          <w:rFonts w:ascii="Ubuntu" w:hAnsi="Ubuntu"/>
+          <w:noProof/>
+          <w:sz w:val="24"/>
+          <w:szCs w:val="24"/>
+          <w:lang w:bidi="ar-EG"/>
+        </w:rPr>
+        <mc:AlternateContent>
+          <mc:Choice Requires="wps">
+            <w:drawing>
+              <wp:anchor distT="0" distB="0" distL="114300" distR="114300" simplePos="0" relativeHeight="251664384" behindDoc="0" locked="0" layoutInCell="1" allowOverlap="1" wp14:anchorId="4AF148CA" wp14:editId="176439AE">
+                <wp:simplePos x="0" y="0"/>
+                <wp:positionH relativeFrom="column">
+                  <wp:posOffset>3669504</wp:posOffset>
+                </wp:positionH>
+                <wp:positionV relativeFrom="paragraph">
+                  <wp:posOffset>899160</wp:posOffset>
+                </wp:positionV>
+                <wp:extent cx="640080" cy="457200"/>
+                <wp:effectExtent l="0" t="0" r="26670" b="19050"/>
+                <wp:wrapNone/>
+                <wp:docPr id="7" name="Rectangle: Rounded Corners 7"/>
+                <wp:cNvGraphicFramePr/>
+                <a:graphic xmlns:a="http://schemas.openxmlformats.org/drawingml/2006/main">
+                  <a:graphicData uri="http://schemas.microsoft.com/office/word/2010/wordprocessingShape">
+                    <wps:wsp>
+                      <wps:cNvSpPr/>
+                      <wps:spPr>
+                        <a:xfrm>
+                          <a:off x="0" y="0"/>
+                          <a:ext cx="640080" cy="457200"/>
+                        </a:xfrm>
+                        <a:prstGeom prst="roundRect">
+                          <a:avLst/>
+                        </a:prstGeom>
+                      </wps:spPr>
+                      <wps:style>
+                        <a:lnRef idx="3">
+                          <a:schemeClr val="lt1"/>
+                        </a:lnRef>
+                        <a:fillRef idx="1">
+                          <a:schemeClr val="accent1"/>
+                        </a:fillRef>
+                        <a:effectRef idx="1">
+                          <a:schemeClr val="accent1"/>
+                        </a:effectRef>
+                        <a:fontRef idx="minor">
+                          <a:schemeClr val="lt1"/>
+                        </a:fontRef>
+                      </wps:style>
+                      <wps:txbx>
+                        <w:txbxContent>
+                          <w:p>
+                            <w:pPr>
+                              <w:jc w:val="center"/>
+                              <w:rPr>
+                                <w:rFonts w:ascii="Ubuntu" w:hAnsi="Ubuntu"/>
+                                <w:color w:val="FFFFFF" w:themeColor="background1"/>
+                                <w:sz w:val="14"/>
+                                <w:szCs w:val="14"/>
+                                <w:lang w:bidi="ar-EG"/>
+                              </w:rPr>
+                            </w:pPr>
+                            <w:r>
+                              <w:rPr>
+                                <w:rFonts w:ascii="Ubuntu" w:hAnsi="Ubuntu"/>
+                                <w:color w:val="FFFFFF" w:themeColor="background1"/>
+                                <w:sz w:val="14"/>
+                                <w:szCs w:val="14"/>
+                              </w:rPr>
+                              <w:t>Startup</w:t>
+                            </w:r>
+                          </w:p>
+                        </w:txbxContent>
+                      </wps:txbx>
+                      <wps:bodyPr rot="0" spcFirstLastPara="0" vertOverflow="overflow" horzOverflow="overflow" vert="horz" wrap="square" lIns="91440" tIns="45720" rIns="91440" bIns="45720" numCol="1" spcCol="0" rtlCol="1" fromWordArt="0" anchor="b" anchorCtr="0" forceAA="0" compatLnSpc="1">
+                        <a:prstTxWarp prst="textNoShape">
+                          <a:avLst/>
+                        </a:prstTxWarp>
+                        <a:noAutofit/>
+                      </wps:bodyPr>
+                    </wps:wsp>
+                  </a:graphicData>
+                </a:graphic>
+                <wp14:sizeRelH relativeFrom="margin">
+                  <wp14:pctWidth>0</wp14:pctWidth>
+                </wp14:sizeRelH>
+                <wp14:sizeRelV relativeFrom="margin">
+                  <wp14:pctHeight>0</wp14:pctHeight>
+                </wp14:sizeRelV>
+              </wp:anchor>
+            </w:drawing>
+          </mc:Choice>
+          <mc:Fallback>
+            <w:pict>
+              <v:roundrect w14:anchorId="4AF148CA" id="Rectangle: Rounded Corners 7" o:spid="_x0000_s1035" style="position:absolute;margin-left:288.95pt;margin-top:70.8pt;width:50.4pt;height:36pt;z-index:251664384;visibility:visible;mso-wrap-style:square;mso-width-percent:0;mso-height-percent:0;mso-wrap-distance-left:9pt;mso-wrap-distance-top:0;mso-wrap-distance-right:9pt;mso-wrap-distance-bottom:0;mso-position-horizontal:absolute;mso-position-horizontal-relative:text;mso-position-vertical:absolute;mso-position-vertical-relative:text;mso-width-percent:0;mso-height-percent:0;mso-width-relative:margin;mso-height-relative:margin;v-text-anchor:bottom" arcsize="10923f" o:gfxdata="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" fillcolor="#4472c4 [3204]" strokecolor="white [3201]" strokeweight="1.5pt">
+                <v:stroke joinstyle="miter"/>
+                <v:textbox>
+                  <w:txbxContent>
+                    <w:p>
+                      <w:pPr>
+                        <w:jc w:val="center"/>
+                        <w:rPr>
+                          <w:rFonts w:ascii="Ubuntu" w:hAnsi="Ubuntu"/>
+                          <w:color w:val="FFFFFF" w:themeColor="background1"/>
+                          <w:sz w:val="14"/>
+                          <w:szCs w:val="14"/>
+                          <w:lang w:bidi="ar-EG"/>
+                        </w:rPr>
+                      </w:pPr>
+                      <w:r>
+                        <w:rPr>
+                          <w:rFonts w:ascii="Ubuntu" w:hAnsi="Ubuntu"/>
+                          <w:color w:val="FFFFFF" w:themeColor="background1"/>
+                          <w:sz w:val="14"/>
+                          <w:szCs w:val="14"/>
+                        </w:rPr>
+                        <w:t>Startup</w:t>
+                      </w:r>
+                    </w:p>
+                  </w:txbxContent>
+                </v:textbox>
+              </v:roundrect>
+            </w:pict>
+          </mc:Fallback>
+        </mc:AlternateContent>
+      </w:r>
+      <w:r>
+        <w:rPr>
+          <w:rFonts w:ascii="Ubuntu" w:hAnsi="Ubuntu"/>
+          <w:noProof/>
+          <w:sz w:val="24"/>
+          <w:szCs w:val="24"/>
+          <w:lang w:bidi="ar-EG"/>
+        </w:rPr>
+        <mc:AlternateContent>
+          <mc:Choice Requires="wps">
+            <w:drawing>
+              <wp:anchor distT="0" distB="0" distL="114300" distR="114300" simplePos="0" relativeHeight="251662336" behindDoc="0" locked="0" layoutInCell="1" allowOverlap="1" wp14:anchorId="4619B24B" wp14:editId="36794F9A">
+                <wp:simplePos x="0" y="0"/>
+                <wp:positionH relativeFrom="column">
+                  <wp:posOffset>3662841</wp:posOffset>
+                </wp:positionH>
+                <wp:positionV relativeFrom="paragraph">
+                  <wp:posOffset>443230</wp:posOffset>
+                </wp:positionV>
+                <wp:extent cx="640080" cy="457200"/>
+                <wp:effectExtent l="0" t="0" r="26670" b="19050"/>
+                <wp:wrapNone/>
+                <wp:docPr id="6" name="Rectangle: Rounded Corners 6"/>
+                <wp:cNvGraphicFramePr/>
+                <a:graphic xmlns:a="http://schemas.openxmlformats.org/drawingml/2006/main">
+                  <a:graphicData uri="http://schemas.microsoft.com/office/word/2010/wordprocessingShape">
+                    <wps:wsp>
+                      <wps:cNvSpPr/>
+                      <wps:spPr>
+                        <a:xfrm>
+                          <a:off x="0" y="0"/>
+                          <a:ext cx="640080" cy="457200"/>
+                        </a:xfrm>
+                        <a:prstGeom prst="roundRect">
+                          <a:avLst/>
+                        </a:prstGeom>
+                      </wps:spPr>
+                      <wps:style>
+                        <a:lnRef idx="3">
+                          <a:schemeClr val="lt1"/>
+                        </a:lnRef>
+                        <a:fillRef idx="1">
+                          <a:schemeClr val="accent1"/>
+                        </a:fillRef>
+                        <a:effectRef idx="1">
+                          <a:schemeClr val="accent1"/>
+                        </a:effectRef>
+                        <a:fontRef idx="minor">
+                          <a:schemeClr val="lt1"/>
+                        </a:fontRef>
+                      </wps:style>
+                      <wps:txbx>
+                        <w:txbxContent>
+                          <w:p>
+                            <w:pPr>
+                              <w:jc w:val="center"/>
+                              <w:rPr>
+                                <w:rFonts w:ascii="Ubuntu" w:hAnsi="Ubuntu"/>
+                                <w:color w:val="FFFFFF" w:themeColor="background1"/>
+                                <w:sz w:val="14"/>
+                                <w:szCs w:val="14"/>
+                                <w:lang w:bidi="ar-EG"/>
+                              </w:rPr>
+                            </w:pPr>
+                            <w:r>
+                              <w:rPr>
+                                <w:rFonts w:ascii="Ubuntu" w:hAnsi="Ubuntu"/>
+                                <w:color w:val="FFFFFF" w:themeColor="background1"/>
+                                <w:sz w:val="14"/>
+                                <w:szCs w:val="14"/>
+                              </w:rPr>
+                              <w:t>Program</w:t>
+                            </w:r>
+                          </w:p>
+                        </w:txbxContent>
+                      </wps:txbx>
+                      <wps:bodyPr rot="0" spcFirstLastPara="0" vertOverflow="overflow" horzOverflow="overflow" vert="horz" wrap="square" lIns="91440" tIns="45720" rIns="91440" bIns="45720" numCol="1" spcCol="0" rtlCol="1" fromWordArt="0" anchor="b" anchorCtr="0" forceAA="0" compatLnSpc="1">
+                        <a:prstTxWarp prst="textNoShape">
+                          <a:avLst/>
+                        </a:prstTxWarp>
+                        <a:noAutofit/>
+                      </wps:bodyPr>
+                    </wps:wsp>
+                  </a:graphicData>
+                </a:graphic>
+                <wp14:sizeRelH relativeFrom="margin">
+                  <wp14:pctWidth>0</wp14:pctWidth>
+                </wp14:sizeRelH>
+                <wp14:sizeRelV relativeFrom="margin">
+                  <wp14:pctHeight>0</wp14:pctHeight>
+                </wp14:sizeRelV>
+              </wp:anchor>
+            </w:drawing>
+          </mc:Choice>
+          <mc:Fallback>
+            <w:pict>
+              <v:roundrect w14:anchorId="4619B24B" id="Rectangle: Rounded Corners 6" o:spid="_x0000_s1036" style="position:absolute;margin-left:288.4pt;margin-top:34.9pt;width:50.4pt;height:36pt;z-index:251662336;visibility:visible;mso-wrap-style:square;mso-width-percent:0;mso-height-percent:0;mso-wrap-distance-left:9pt;mso-wrap-distance-top:0;mso-wrap-distance-right:9pt;mso-wrap-distance-bottom:0;mso-position-horizontal:absolute;mso-position-horizontal-relative:text;mso-position-vertical:absolute;mso-position-vertical-relative:text;mso-width-percent:0;mso-height-percent:0;mso-width-relative:margin;mso-height-relative:margin;v-text-anchor:bottom" arcsize="10923f" o:gfxdata="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" fillcolor="#4472c4 [3204]" strokecolor="white [3201]" strokeweight="1.5pt">
+                <v:stroke joinstyle="miter"/>
+                <v:textbox>
+                  <w:txbxContent>
+                    <w:p>
+                      <w:pPr>
+                        <w:jc w:val="center"/>
+                        <w:rPr>
+                          <w:rFonts w:ascii="Ubuntu" w:hAnsi="Ubuntu"/>
+                          <w:color w:val="FFFFFF" w:themeColor="background1"/>
+                          <w:sz w:val="14"/>
+                          <w:szCs w:val="14"/>
+                          <w:lang w:bidi="ar-EG"/>
+                        </w:rPr>
+                      </w:pPr>
+                      <w:r>
+                        <w:rPr>
+                          <w:rFonts w:ascii="Ubuntu" w:hAnsi="Ubuntu"/>
+                          <w:color w:val="FFFFFF" w:themeColor="background1"/>
+                          <w:sz w:val="14"/>
+                          <w:szCs w:val="14"/>
+                        </w:rPr>
+                        <w:t>Program</w:t>
+                      </w:r>
+                    </w:p>
+                  </w:txbxContent>
+                </v:textbox>
+              </v:roundrect>
+            </w:pict>
+          </mc:Fallback>
+        </mc:AlternateContent>
+      </w:r>
+      <w:r>
+        <w:rPr>
+          <w:rFonts w:ascii="Ubuntu" w:hAnsi="Ubuntu"/>
+          <w:sz w:val="24"/>
+          <w:szCs w:val="24"/>
+          <w:lang w:bidi="ar-EG"/>
+        </w:rPr>
+        <w:br w:type="page"/>
+      </w:r>
+    </w:p>
+    <w:p>
+      <w:pPr>
+        <w:bidi w:val="0"/>
+        <w:rPr>
+          <w:rFonts w:ascii="Ubuntu" w:hAnsi="Ubuntu"/>
+          <w:sz w:val="24"/>
+          <w:szCs w:val="24"/>
+          <w:lang w:bidi="ar-EG"/>
+        </w:rPr>
+      </w:pPr>
+    </w:p>
+    <w:p>
+      <w:pPr>
+        <w:bidi w:val="0"/>
+        <w:rPr>
+          <w:rFonts w:ascii="Ubuntu" w:hAnsi="Ubuntu"/>
+          <w:sz w:val="24"/>
+          <w:szCs w:val="24"/>
+          <w:lang w:bidi="ar-EG"/>
+        </w:rPr>
+      </w:pPr>
       <w:r>
         <w:rPr>
           <w:rFonts w:ascii="Ubuntu" w:hAnsi="Ubuntu"/>
           <w:b/>
           <w:bCs/>
+          <w:sz w:val="28"/>
+          <w:szCs w:val="28"/>
+          <w:lang w:bidi="ar-EG"/>
+        </w:rPr>
+        <w:t>Solution</w:t>
+      </w:r>
+      <w:r>
+        <w:rPr>
+          <w:rFonts w:ascii="Ubuntu" w:hAnsi="Ubuntu"/>
+          <w:b/>
+          <w:bCs/>
+          <w:sz w:val="28"/>
+          <w:szCs w:val="28"/>
+          <w:lang w:bidi="ar-EG"/>
+        </w:rPr>
+        <w:t xml:space="preserve"> Architecture</w:t>
+      </w:r>
+    </w:p>
+    <w:p>
+      <w:pPr>
+        <w:bidi w:val="0"/>
+        <w:rPr>
+          <w:rFonts w:ascii="Ubuntu" w:hAnsi="Ubuntu"/>
+          <w:sz w:val="24"/>
+          <w:szCs w:val="24"/>
+          <w:lang w:bidi="ar-EG"/>
+        </w:rPr>
+      </w:pPr>
+    </w:p>
+    <w:p>
+      <w:pPr>
+        <w:bidi w:val="0"/>
+        <w:rPr>
+          <w:rFonts w:ascii="Ubuntu" w:hAnsi="Ubuntu"/>
+          <w:sz w:val="24"/>
+          <w:szCs w:val="24"/>
+          <w:lang w:bidi="ar-EG"/>
+        </w:rPr>
+      </w:pPr>
+      <w:r>
+        <w:rPr>
+          <w:rFonts w:ascii="Ubuntu" w:hAnsi="Ubuntu"/>
+          <w:b/>
+          <w:bCs/>
+          <w:sz w:val="24"/>
+          <w:szCs w:val="24"/>
+          <w:lang w:bidi="ar-EG"/>
+        </w:rPr>
+        <w:t>SOLID</w:t>
+      </w:r>
+      <w:r>
+        <w:rPr>
+          <w:rFonts w:ascii="Ubuntu" w:hAnsi="Ubuntu"/>
+          <w:sz w:val="24"/>
+          <w:szCs w:val="24"/>
+          <w:lang w:bidi="ar-EG"/>
+        </w:rPr>
+        <w:t xml:space="preserve"> principals were followed as much as possible, on</w:t>
+      </w:r>
+      <w:r>
+        <w:rPr>
+          <w:rFonts w:ascii="Ubuntu" w:hAnsi="Ubuntu"/>
+          <w:sz w:val="24"/>
+          <w:szCs w:val="24"/>
+          <w:lang w:bidi="ar-EG"/>
+        </w:rPr>
+        <w:t>e</w:t>
+      </w:r>
+      <w:r>
+        <w:rPr>
+          <w:rFonts w:ascii="Ubuntu" w:hAnsi="Ubuntu"/>
+          <w:sz w:val="24"/>
+          <w:szCs w:val="24"/>
+          <w:lang w:bidi="ar-EG"/>
+        </w:rPr>
+        <w:t xml:space="preserve"> of them is </w:t>
+      </w:r>
+      <w:r>
+        <w:rPr>
+          <w:rFonts w:ascii="Ubuntu" w:hAnsi="Ubuntu"/>
+          <w:b/>
+          <w:bCs/>
           <w:sz w:val="24"/>
           <w:szCs w:val="24"/>
           <w:lang w:bidi="ar-EG"/>
@@ -1211,6 +3686,15 @@
           <w:lang w:bidi="ar-EG"/>
         </w:rPr>
         <w:t>ingle-responsibility principle</w:t>
+      </w:r>
+      <w:r>
+        <w:rPr>
+          <w:rFonts w:ascii="Ubuntu" w:hAnsi="Ubuntu"/>
+          <w:sz w:val="24"/>
+          <w:szCs w:val="24"/>
+          <w:lang w:bidi="ar-EG"/>
+        </w:rPr>
+        <w:t>.</w:t>
       </w:r>
     </w:p>
     <w:tbl>
@@ -1227,6 +3711,7 @@
         <w:tc>
           <w:tcPr>
             <w:tcW w:w="4148" w:type="dxa"/>
+            <w:vAlign w:val="bottom"/>
           </w:tcPr>
           <w:p>
             <w:pPr>
@@ -1248,23 +3733,12 @@
               </w:rPr>
               <w:t>Core Project</w:t>
             </w:r>
-          </w:p>
-          <w:p>
-            <w:pPr>
-              <w:bidi w:val="0"/>
-              <w:jc w:val="center"/>
-              <w:rPr>
-                <w:rFonts w:ascii="Ubuntu" w:hAnsi="Ubuntu"/>
-                <w:sz w:val="24"/>
-                <w:szCs w:val="24"/>
-                <w:lang w:bidi="ar-EG"/>
-              </w:rPr>
-            </w:pPr>
           </w:p>
         </w:tc>
         <w:tc>
           <w:tcPr>
             <w:tcW w:w="4148" w:type="dxa"/>
+            <w:vAlign w:val="center"/>
           </w:tcPr>
           <w:p>
             <w:pPr>
@@ -1340,25 +3814,205 @@
           <w:lang w:bidi="ar-EG"/>
         </w:rPr>
       </w:pPr>
-    </w:p>
-    <w:p>
-      <w:pPr>
-        <w:bidi w:val="0"/>
-        <w:rPr>
-          <w:rFonts w:ascii="Ubuntu" w:hAnsi="Ubuntu"/>
-          <w:sz w:val="24"/>
-          <w:szCs w:val="24"/>
-          <w:lang w:bidi="ar-EG"/>
-        </w:rPr>
-      </w:pPr>
-      <w:r>
-        <w:rPr>
-          <w:rFonts w:ascii="Ubuntu" w:hAnsi="Ubuntu"/>
-          <w:sz w:val="24"/>
-          <w:szCs w:val="24"/>
-          <w:lang w:bidi="ar-EG"/>
-        </w:rPr>
-        <w:t>Mockup 1:</w:t>
+      <w:r>
+        <w:rPr>
+          <w:rFonts w:ascii="Ubuntu" w:hAnsi="Ubuntu"/>
+          <w:sz w:val="24"/>
+          <w:szCs w:val="24"/>
+          <w:lang w:bidi="ar-EG"/>
+        </w:rPr>
+        <w:t>Core project:</w:t>
+      </w:r>
+    </w:p>
+    <w:p>
+      <w:pPr>
+        <w:pStyle w:val="ListParagraph"/>
+        <w:numPr>
+          <w:ilvl w:val="0"/>
+          <w:numId w:val="1"/>
+        </w:numPr>
+        <w:bidi w:val="0"/>
+        <w:rPr>
+          <w:rFonts w:ascii="Ubuntu" w:hAnsi="Ubuntu"/>
+          <w:sz w:val="24"/>
+          <w:szCs w:val="24"/>
+          <w:lang w:bidi="ar-EG"/>
+        </w:rPr>
+      </w:pPr>
+      <w:r>
+        <w:rPr>
+          <w:rFonts w:ascii="Ubuntu" w:hAnsi="Ubuntu"/>
+          <w:sz w:val="24"/>
+          <w:szCs w:val="24"/>
+          <w:lang w:bidi="ar-EG"/>
+        </w:rPr>
+        <w:t>A library that contains the business data model.</w:t>
+      </w:r>
+    </w:p>
+    <w:p>
+      <w:pPr>
+        <w:bidi w:val="0"/>
+        <w:rPr>
+          <w:rFonts w:ascii="Ubuntu" w:hAnsi="Ubuntu"/>
+          <w:sz w:val="24"/>
+          <w:szCs w:val="24"/>
+          <w:lang w:bidi="ar-EG"/>
+        </w:rPr>
+      </w:pPr>
+      <w:r>
+        <w:rPr>
+          <w:rFonts w:ascii="Ubuntu" w:hAnsi="Ubuntu"/>
+          <w:sz w:val="24"/>
+          <w:szCs w:val="24"/>
+          <w:lang w:bidi="ar-EG"/>
+        </w:rPr>
+        <w:t xml:space="preserve">Infrastructure </w:t>
+      </w:r>
+      <w:r>
+        <w:rPr>
+          <w:rFonts w:ascii="Ubuntu" w:hAnsi="Ubuntu"/>
+          <w:sz w:val="24"/>
+          <w:szCs w:val="24"/>
+          <w:lang w:bidi="ar-EG"/>
+        </w:rPr>
+        <w:t>p</w:t>
+      </w:r>
+      <w:r>
+        <w:rPr>
+          <w:rFonts w:ascii="Ubuntu" w:hAnsi="Ubuntu"/>
+          <w:sz w:val="24"/>
+          <w:szCs w:val="24"/>
+          <w:lang w:bidi="ar-EG"/>
+        </w:rPr>
+        <w:t>roject</w:t>
+      </w:r>
+      <w:r>
+        <w:rPr>
+          <w:rFonts w:ascii="Ubuntu" w:hAnsi="Ubuntu"/>
+          <w:sz w:val="24"/>
+          <w:szCs w:val="24"/>
+          <w:lang w:bidi="ar-EG"/>
+        </w:rPr>
+        <w:t>:</w:t>
+      </w:r>
+    </w:p>
+    <w:p>
+      <w:pPr>
+        <w:pStyle w:val="ListParagraph"/>
+        <w:numPr>
+          <w:ilvl w:val="0"/>
+          <w:numId w:val="1"/>
+        </w:numPr>
+        <w:bidi w:val="0"/>
+        <w:rPr>
+          <w:rFonts w:ascii="Ubuntu" w:hAnsi="Ubuntu"/>
+          <w:sz w:val="24"/>
+          <w:szCs w:val="24"/>
+          <w:lang w:bidi="ar-EG"/>
+        </w:rPr>
+      </w:pPr>
+      <w:r>
+        <w:rPr>
+          <w:rFonts w:ascii="Ubuntu" w:hAnsi="Ubuntu"/>
+          <w:sz w:val="24"/>
+          <w:szCs w:val="24"/>
+          <w:lang w:bidi="ar-EG"/>
+        </w:rPr>
+        <w:t xml:space="preserve">The data access logic. </w:t>
+      </w:r>
+      <w:proofErr w:type="spellStart"/>
+      <w:r>
+        <w:rPr>
+          <w:rFonts w:ascii="Ubuntu" w:hAnsi="Ubuntu"/>
+          <w:sz w:val="24"/>
+          <w:szCs w:val="24"/>
+          <w:lang w:bidi="ar-EG"/>
+        </w:rPr>
+        <w:t>e.g</w:t>
+      </w:r>
+      <w:proofErr w:type="spellEnd"/>
+      <w:r>
+        <w:rPr>
+          <w:rFonts w:ascii="Ubuntu" w:hAnsi="Ubuntu"/>
+          <w:sz w:val="24"/>
+          <w:szCs w:val="24"/>
+          <w:lang w:bidi="ar-EG"/>
+        </w:rPr>
+        <w:t xml:space="preserve">; EF Core, </w:t>
+      </w:r>
+      <w:proofErr w:type="spellStart"/>
+      <w:r>
+        <w:rPr>
+          <w:rFonts w:ascii="Ubuntu" w:hAnsi="Ubuntu"/>
+          <w:sz w:val="24"/>
+          <w:szCs w:val="24"/>
+          <w:lang w:bidi="ar-EG"/>
+        </w:rPr>
+        <w:t>DbContext</w:t>
+      </w:r>
+      <w:proofErr w:type="spellEnd"/>
+      <w:r>
+        <w:rPr>
+          <w:rFonts w:ascii="Ubuntu" w:hAnsi="Ubuntu"/>
+          <w:sz w:val="24"/>
+          <w:szCs w:val="24"/>
+          <w:lang w:bidi="ar-EG"/>
+        </w:rPr>
+        <w:t>, Migrations and Storage design patterns.</w:t>
+      </w:r>
+    </w:p>
+    <w:p>
+      <w:pPr>
+        <w:bidi w:val="0"/>
+        <w:rPr>
+          <w:rFonts w:ascii="Ubuntu" w:hAnsi="Ubuntu"/>
+          <w:sz w:val="24"/>
+          <w:szCs w:val="24"/>
+          <w:lang w:bidi="ar-EG"/>
+        </w:rPr>
+      </w:pPr>
+      <w:r>
+        <w:rPr>
+          <w:rFonts w:ascii="Ubuntu" w:hAnsi="Ubuntu"/>
+          <w:sz w:val="24"/>
+          <w:szCs w:val="24"/>
+          <w:lang w:bidi="ar-EG"/>
+        </w:rPr>
+        <w:t>Web</w:t>
+      </w:r>
+      <w:r>
+        <w:rPr>
+          <w:rFonts w:ascii="Ubuntu" w:hAnsi="Ubuntu"/>
+          <w:sz w:val="24"/>
+          <w:szCs w:val="24"/>
+          <w:lang w:bidi="ar-EG"/>
+        </w:rPr>
+        <w:t xml:space="preserve"> project:</w:t>
+      </w:r>
+    </w:p>
+    <w:p>
+      <w:pPr>
+        <w:pStyle w:val="ListParagraph"/>
+        <w:numPr>
+          <w:ilvl w:val="0"/>
+          <w:numId w:val="1"/>
+        </w:numPr>
+        <w:bidi w:val="0"/>
+        <w:rPr>
+          <w:rFonts w:ascii="Ubuntu" w:hAnsi="Ubuntu"/>
+          <w:sz w:val="24"/>
+          <w:szCs w:val="24"/>
+          <w:lang w:bidi="ar-EG"/>
+        </w:rPr>
+      </w:pPr>
+      <w:r>
+        <w:rPr>
+          <w:rFonts w:ascii="Ubuntu" w:hAnsi="Ubuntu"/>
+          <w:sz w:val="24"/>
+          <w:szCs w:val="24"/>
+          <w:lang w:bidi="ar-EG"/>
+        </w:rPr>
+        <w:t>The main project representing the controllers and APIs logic.</w:t>
       </w:r>
     </w:p>
     <w:p>
@@ -1385,67 +4039,1406 @@
       <w:pPr>
         <w:bidi w:val="0"/>
         <w:rPr>
-          <w:rFonts w:hint="cs"/>
+          <w:rFonts w:ascii="Ubuntu" w:hAnsi="Ubuntu"/>
+          <w:sz w:val="24"/>
+          <w:szCs w:val="24"/>
+          <w:lang w:bidi="ar-EG"/>
+        </w:rPr>
+      </w:pPr>
+    </w:p>
+    <w:p>
+      <w:pPr>
+        <w:bidi w:val="0"/>
+        <w:rPr>
+          <w:rFonts w:ascii="Ubuntu" w:hAnsi="Ubuntu"/>
+          <w:sz w:val="24"/>
+          <w:szCs w:val="24"/>
+          <w:lang w:bidi="ar-EG"/>
+        </w:rPr>
+      </w:pPr>
+      <w:r>
+        <w:rPr>
+          <w:rFonts w:ascii="Ubuntu" w:hAnsi="Ubuntu"/>
+          <w:b/>
+          <w:bCs/>
+          <w:sz w:val="28"/>
+          <w:szCs w:val="28"/>
+          <w:lang w:bidi="ar-EG"/>
+        </w:rPr>
+        <w:t>Task</w:t>
+      </w:r>
+      <w:r>
+        <w:rPr>
+          <w:rFonts w:ascii="Ubuntu" w:hAnsi="Ubuntu"/>
+          <w:sz w:val="24"/>
+          <w:szCs w:val="24"/>
+          <w:lang w:bidi="ar-EG"/>
+        </w:rPr>
+        <w:t xml:space="preserve"> </w:t>
+      </w:r>
+      <w:r>
+        <w:rPr>
+          <w:rFonts w:ascii="Ubuntu" w:hAnsi="Ubuntu"/>
+          <w:b/>
+          <w:bCs/>
+          <w:sz w:val="28"/>
+          <w:szCs w:val="28"/>
+          <w:lang w:bidi="ar-EG"/>
+        </w:rPr>
+        <w:t>Phases</w:t>
+      </w:r>
+    </w:p>
+    <w:p>
+      <w:pPr>
+        <w:pStyle w:val="ListParagraph"/>
+        <w:bidi w:val="0"/>
+        <w:ind w:left="0"/>
+        <w:rPr>
+          <w:rFonts w:ascii="Ubuntu" w:hAnsi="Ubuntu"/>
+          <w:sz w:val="24"/>
+          <w:szCs w:val="24"/>
+          <w:lang w:bidi="ar-EG"/>
+        </w:rPr>
+      </w:pPr>
+    </w:p>
+    <w:tbl>
+      <w:tblPr>
+        <w:tblStyle w:val="TableGrid"/>
+        <w:tblW w:w="0" w:type="auto"/>
+        <w:tblBorders>
+          <w:top w:val="none" w:sz="0" w:space="0" w:color="auto"/>
+          <w:left w:val="none" w:sz="0" w:space="0" w:color="auto"/>
+          <w:bottom w:val="none" w:sz="0" w:space="0" w:color="auto"/>
+          <w:right w:val="none" w:sz="0" w:space="0" w:color="auto"/>
+          <w:insideH w:val="none" w:sz="0" w:space="0" w:color="auto"/>
+          <w:insideV w:val="none" w:sz="0" w:space="0" w:color="auto"/>
+        </w:tblBorders>
+        <w:tblLook w:val="04A0" w:firstRow="1" w:lastRow="0" w:firstColumn="1" w:lastColumn="0" w:noHBand="0" w:noVBand="1"/>
+      </w:tblPr>
+      <w:tblGrid>
+        <w:gridCol w:w="2875"/>
+        <w:gridCol w:w="5421"/>
+      </w:tblGrid>
+      <w:tr>
+        <w:tc>
+          <w:tcPr>
+            <w:tcW w:w="2875" w:type="dxa"/>
+          </w:tcPr>
+          <w:p>
+            <w:pPr>
+              <w:pStyle w:val="ListParagraph"/>
+              <w:bidi w:val="0"/>
+              <w:ind w:left="0"/>
+              <w:rPr>
+                <w:rFonts w:ascii="Ubuntu" w:hAnsi="Ubuntu"/>
+                <w:sz w:val="24"/>
+                <w:szCs w:val="24"/>
+                <w:lang w:bidi="ar-EG"/>
+              </w:rPr>
+            </w:pPr>
+            <w:r>
+              <w:rPr>
+                <w:rFonts w:ascii="Ubuntu" w:hAnsi="Ubuntu"/>
+                <w:sz w:val="24"/>
+                <w:szCs w:val="24"/>
+                <w:lang w:bidi="ar-EG"/>
+              </w:rPr>
+              <w:t>Mockup 1</w:t>
+            </w:r>
+          </w:p>
+        </w:tc>
+        <w:tc>
+          <w:tcPr>
+            <w:tcW w:w="5421" w:type="dxa"/>
+          </w:tcPr>
+          <w:p>
+            <w:pPr>
+              <w:pStyle w:val="ListParagraph"/>
+              <w:bidi w:val="0"/>
+              <w:ind w:left="0"/>
+              <w:rPr>
+                <w:rFonts w:ascii="Ubuntu" w:hAnsi="Ubuntu"/>
+                <w:sz w:val="24"/>
+                <w:szCs w:val="24"/>
+                <w:lang w:bidi="ar-EG"/>
+              </w:rPr>
+            </w:pPr>
+            <w:r>
+              <w:rPr>
+                <w:rFonts w:ascii="Ubuntu" w:hAnsi="Ubuntu"/>
+                <w:sz w:val="24"/>
+                <w:szCs w:val="24"/>
+                <w:lang w:bidi="ar-EG"/>
+              </w:rPr>
+              <w:t>Constructing the solution.</w:t>
+            </w:r>
+          </w:p>
+          <w:p>
+            <w:pPr>
+              <w:pStyle w:val="ListParagraph"/>
+              <w:bidi w:val="0"/>
+              <w:ind w:left="0"/>
+              <w:rPr>
+                <w:rFonts w:ascii="Ubuntu" w:hAnsi="Ubuntu"/>
+                <w:sz w:val="24"/>
+                <w:szCs w:val="24"/>
+                <w:lang w:bidi="ar-EG"/>
+              </w:rPr>
+            </w:pPr>
+            <w:r>
+              <w:rPr>
+                <w:rFonts w:ascii="Ubuntu" w:hAnsi="Ubuntu"/>
+                <w:sz w:val="24"/>
+                <w:szCs w:val="24"/>
+                <w:lang w:bidi="ar-EG"/>
+              </w:rPr>
+              <w:t>Developing the business model in Core library</w:t>
+            </w:r>
+            <w:r>
+              <w:rPr>
+                <w:rFonts w:ascii="Ubuntu" w:hAnsi="Ubuntu"/>
+                <w:sz w:val="24"/>
+                <w:szCs w:val="24"/>
+                <w:lang w:bidi="ar-EG"/>
+              </w:rPr>
+              <w:t>.</w:t>
+            </w:r>
+          </w:p>
+          <w:p>
+            <w:pPr>
+              <w:pStyle w:val="ListParagraph"/>
+              <w:bidi w:val="0"/>
+              <w:ind w:left="0"/>
+              <w:rPr>
+                <w:rFonts w:ascii="Ubuntu" w:hAnsi="Ubuntu"/>
+                <w:sz w:val="24"/>
+                <w:szCs w:val="24"/>
+                <w:lang w:bidi="ar-EG"/>
+              </w:rPr>
+            </w:pPr>
+          </w:p>
+          <w:p>
+            <w:pPr>
+              <w:pStyle w:val="ListParagraph"/>
+              <w:bidi w:val="0"/>
+              <w:ind w:left="0"/>
+              <w:rPr>
+                <w:rFonts w:ascii="Ubuntu" w:hAnsi="Ubuntu"/>
+                <w:sz w:val="24"/>
+                <w:szCs w:val="24"/>
+                <w:lang w:bidi="ar-EG"/>
+              </w:rPr>
+            </w:pPr>
+            <w:r>
+              <w:rPr>
+                <w:rFonts w:ascii="Ubuntu" w:hAnsi="Ubuntu"/>
+                <w:sz w:val="24"/>
+                <w:szCs w:val="24"/>
+                <w:lang w:bidi="ar-EG"/>
+              </w:rPr>
+              <w:t xml:space="preserve">Developing the data access layer in Infrastructure library by developing the </w:t>
+            </w:r>
+            <w:proofErr w:type="spellStart"/>
+            <w:r>
+              <w:rPr>
+                <w:rFonts w:ascii="Ubuntu" w:hAnsi="Ubuntu"/>
+                <w:sz w:val="24"/>
+                <w:szCs w:val="24"/>
+                <w:lang w:bidi="ar-EG"/>
+              </w:rPr>
+              <w:t>DataContext</w:t>
+            </w:r>
+            <w:proofErr w:type="spellEnd"/>
+            <w:r>
+              <w:rPr>
+                <w:rFonts w:ascii="Ubuntu" w:hAnsi="Ubuntu"/>
+                <w:sz w:val="24"/>
+                <w:szCs w:val="24"/>
+                <w:lang w:bidi="ar-EG"/>
+              </w:rPr>
+              <w:t>.</w:t>
+            </w:r>
+          </w:p>
+          <w:p>
+            <w:pPr>
+              <w:pStyle w:val="ListParagraph"/>
+              <w:bidi w:val="0"/>
+              <w:ind w:left="0"/>
+              <w:rPr>
+                <w:rFonts w:ascii="Ubuntu" w:hAnsi="Ubuntu"/>
+                <w:sz w:val="24"/>
+                <w:szCs w:val="24"/>
+                <w:lang w:bidi="ar-EG"/>
+              </w:rPr>
+            </w:pPr>
+          </w:p>
+          <w:p>
+            <w:pPr>
+              <w:pStyle w:val="ListParagraph"/>
+              <w:bidi w:val="0"/>
+              <w:ind w:left="0"/>
+              <w:rPr>
+                <w:rFonts w:ascii="Ubuntu" w:hAnsi="Ubuntu"/>
+                <w:sz w:val="24"/>
+                <w:szCs w:val="24"/>
+                <w:lang w:bidi="ar-EG"/>
+              </w:rPr>
+            </w:pPr>
+            <w:r>
+              <w:rPr>
+                <w:rFonts w:ascii="Ubuntu" w:hAnsi="Ubuntu"/>
+                <w:sz w:val="24"/>
+                <w:szCs w:val="24"/>
+                <w:lang w:bidi="ar-EG"/>
+              </w:rPr>
+              <w:t>Entity framework operations: Doing the migrations and constructing the database.</w:t>
+            </w:r>
+          </w:p>
+          <w:p>
+            <w:pPr>
+              <w:pStyle w:val="ListParagraph"/>
+              <w:bidi w:val="0"/>
+              <w:ind w:left="0"/>
+              <w:rPr>
+                <w:rFonts w:ascii="Ubuntu" w:hAnsi="Ubuntu"/>
+                <w:sz w:val="24"/>
+                <w:szCs w:val="24"/>
+                <w:lang w:bidi="ar-EG"/>
+              </w:rPr>
+            </w:pPr>
+          </w:p>
+          <w:p>
+            <w:pPr>
+              <w:pStyle w:val="ListParagraph"/>
+              <w:bidi w:val="0"/>
+              <w:ind w:left="0"/>
+              <w:rPr>
+                <w:rFonts w:ascii="Ubuntu" w:hAnsi="Ubuntu"/>
+                <w:sz w:val="24"/>
+                <w:szCs w:val="24"/>
+                <w:lang w:bidi="ar-EG"/>
+              </w:rPr>
+            </w:pPr>
+            <w:r>
+              <w:rPr>
+                <w:rFonts w:ascii="Ubuntu" w:hAnsi="Ubuntu"/>
+                <w:sz w:val="24"/>
+                <w:szCs w:val="24"/>
+                <w:lang w:bidi="ar-EG"/>
+              </w:rPr>
+              <w:t>Seeding the database by sample API response</w:t>
+            </w:r>
+            <w:r>
+              <w:rPr>
+                <w:rFonts w:ascii="Ubuntu" w:hAnsi="Ubuntu"/>
+                <w:sz w:val="24"/>
+                <w:szCs w:val="24"/>
+                <w:lang w:bidi="ar-EG"/>
+              </w:rPr>
+              <w:t>.</w:t>
+            </w:r>
+          </w:p>
+          <w:p>
+            <w:pPr>
+              <w:pStyle w:val="ListParagraph"/>
+              <w:bidi w:val="0"/>
+              <w:ind w:left="0"/>
+              <w:rPr>
+                <w:rFonts w:ascii="Ubuntu" w:hAnsi="Ubuntu"/>
+                <w:sz w:val="24"/>
+                <w:szCs w:val="24"/>
+                <w:lang w:bidi="ar-EG"/>
+              </w:rPr>
+            </w:pPr>
+          </w:p>
+          <w:p>
+            <w:pPr>
+              <w:pStyle w:val="ListParagraph"/>
+              <w:bidi w:val="0"/>
+              <w:ind w:left="0"/>
+              <w:rPr>
+                <w:rFonts w:ascii="Ubuntu" w:hAnsi="Ubuntu"/>
+                <w:sz w:val="24"/>
+                <w:szCs w:val="24"/>
+                <w:lang w:bidi="ar-EG"/>
+              </w:rPr>
+            </w:pPr>
+            <w:r>
+              <w:rPr>
+                <w:rFonts w:ascii="Ubuntu" w:hAnsi="Ubuntu"/>
+                <w:sz w:val="24"/>
+                <w:szCs w:val="24"/>
+                <w:lang w:bidi="ar-EG"/>
+              </w:rPr>
+              <w:t>Constructing the generic repository design pattern.</w:t>
+            </w:r>
+          </w:p>
+          <w:p>
+            <w:pPr>
+              <w:pStyle w:val="ListParagraph"/>
+              <w:bidi w:val="0"/>
+              <w:ind w:left="0"/>
+              <w:rPr>
+                <w:rFonts w:ascii="Ubuntu" w:hAnsi="Ubuntu"/>
+                <w:sz w:val="24"/>
+                <w:szCs w:val="24"/>
+                <w:lang w:bidi="ar-EG"/>
+              </w:rPr>
+            </w:pPr>
+          </w:p>
+          <w:p>
+            <w:pPr>
+              <w:pStyle w:val="ListParagraph"/>
+              <w:bidi w:val="0"/>
+              <w:ind w:left="0"/>
+              <w:rPr>
+                <w:rFonts w:ascii="Ubuntu" w:hAnsi="Ubuntu"/>
+                <w:sz w:val="24"/>
+                <w:szCs w:val="24"/>
+                <w:lang w:bidi="ar-EG"/>
+              </w:rPr>
+            </w:pPr>
+            <w:r>
+              <w:rPr>
+                <w:rFonts w:ascii="Ubuntu" w:hAnsi="Ubuntu"/>
+                <w:sz w:val="24"/>
+                <w:szCs w:val="24"/>
+                <w:lang w:bidi="ar-EG"/>
+              </w:rPr>
+              <w:t>Developing the web project</w:t>
+            </w:r>
+            <w:r>
+              <w:rPr>
+                <w:rFonts w:ascii="Ubuntu" w:hAnsi="Ubuntu"/>
+                <w:sz w:val="24"/>
+                <w:szCs w:val="24"/>
+                <w:lang w:bidi="ar-EG"/>
+              </w:rPr>
+              <w:t>,</w:t>
+            </w:r>
+            <w:r>
+              <w:rPr>
+                <w:rFonts w:ascii="Ubuntu" w:hAnsi="Ubuntu"/>
+                <w:sz w:val="24"/>
+                <w:szCs w:val="24"/>
+                <w:lang w:bidi="ar-EG"/>
+              </w:rPr>
+              <w:t xml:space="preserve"> constructing the needed </w:t>
+            </w:r>
+            <w:proofErr w:type="spellStart"/>
+            <w:r>
+              <w:rPr>
+                <w:rFonts w:ascii="Ubuntu" w:hAnsi="Ubuntu"/>
+                <w:sz w:val="24"/>
+                <w:szCs w:val="24"/>
+                <w:lang w:bidi="ar-EG"/>
+              </w:rPr>
+              <w:t>middlewares</w:t>
+            </w:r>
+            <w:proofErr w:type="spellEnd"/>
+            <w:r>
+              <w:rPr>
+                <w:rFonts w:ascii="Ubuntu" w:hAnsi="Ubuntu"/>
+                <w:sz w:val="24"/>
+                <w:szCs w:val="24"/>
+                <w:lang w:bidi="ar-EG"/>
+              </w:rPr>
+              <w:t xml:space="preserve"> and services in the pipeline</w:t>
+            </w:r>
+            <w:r>
+              <w:rPr>
+                <w:rFonts w:ascii="Ubuntu" w:hAnsi="Ubuntu"/>
+                <w:sz w:val="24"/>
+                <w:szCs w:val="24"/>
+                <w:lang w:bidi="ar-EG"/>
+              </w:rPr>
+              <w:t xml:space="preserve"> and Injecting the needed dependencies.</w:t>
+            </w:r>
+          </w:p>
+        </w:tc>
+      </w:tr>
+      <w:tr>
+        <w:tc>
+          <w:tcPr>
+            <w:tcW w:w="2875" w:type="dxa"/>
+          </w:tcPr>
+          <w:p>
+            <w:pPr>
+              <w:pStyle w:val="ListParagraph"/>
+              <w:bidi w:val="0"/>
+              <w:ind w:left="0"/>
+              <w:rPr>
+                <w:rFonts w:ascii="Ubuntu" w:hAnsi="Ubuntu"/>
+                <w:sz w:val="24"/>
+                <w:szCs w:val="24"/>
+                <w:lang w:bidi="ar-EG"/>
+              </w:rPr>
+            </w:pPr>
+          </w:p>
+        </w:tc>
+        <w:tc>
+          <w:tcPr>
+            <w:tcW w:w="5421" w:type="dxa"/>
+          </w:tcPr>
+          <w:p>
+            <w:pPr>
+              <w:pStyle w:val="ListParagraph"/>
+              <w:bidi w:val="0"/>
+              <w:ind w:left="0"/>
+              <w:rPr>
+                <w:rFonts w:ascii="Ubuntu" w:hAnsi="Ubuntu"/>
+                <w:sz w:val="24"/>
+                <w:szCs w:val="24"/>
+                <w:lang w:bidi="ar-EG"/>
+              </w:rPr>
+            </w:pPr>
+          </w:p>
+        </w:tc>
+      </w:tr>
+      <w:tr>
+        <w:tc>
+          <w:tcPr>
+            <w:tcW w:w="2875" w:type="dxa"/>
+          </w:tcPr>
+          <w:p>
+            <w:pPr>
+              <w:pStyle w:val="ListParagraph"/>
+              <w:bidi w:val="0"/>
+              <w:ind w:left="0"/>
+              <w:rPr>
+                <w:rFonts w:ascii="Ubuntu" w:hAnsi="Ubuntu"/>
+                <w:sz w:val="24"/>
+                <w:szCs w:val="24"/>
+                <w:lang w:bidi="ar-EG"/>
+              </w:rPr>
+            </w:pPr>
+            <w:r>
+              <w:rPr>
+                <w:rFonts w:ascii="Ubuntu" w:hAnsi="Ubuntu"/>
+                <w:sz w:val="24"/>
+                <w:szCs w:val="24"/>
+                <w:lang w:bidi="ar-EG"/>
+              </w:rPr>
+              <w:t>Mockup 2</w:t>
+            </w:r>
+          </w:p>
+        </w:tc>
+        <w:tc>
+          <w:tcPr>
+            <w:tcW w:w="5421" w:type="dxa"/>
+          </w:tcPr>
+          <w:p>
+            <w:pPr>
+              <w:pStyle w:val="ListParagraph"/>
+              <w:bidi w:val="0"/>
+              <w:ind w:left="0"/>
+              <w:rPr>
+                <w:rFonts w:ascii="Ubuntu" w:hAnsi="Ubuntu"/>
+                <w:sz w:val="24"/>
+                <w:szCs w:val="24"/>
+                <w:lang w:bidi="ar-EG"/>
+              </w:rPr>
+            </w:pPr>
+            <w:r>
+              <w:rPr>
+                <w:rFonts w:ascii="Ubuntu" w:hAnsi="Ubuntu"/>
+                <w:sz w:val="24"/>
+                <w:szCs w:val="24"/>
+                <w:lang w:bidi="ar-EG"/>
+              </w:rPr>
+              <w:t>Constructing the APIs controllers.</w:t>
+            </w:r>
+          </w:p>
+          <w:p>
+            <w:pPr>
+              <w:pStyle w:val="ListParagraph"/>
+              <w:bidi w:val="0"/>
+              <w:ind w:left="0"/>
+              <w:rPr>
+                <w:rFonts w:ascii="Ubuntu" w:hAnsi="Ubuntu"/>
+                <w:sz w:val="24"/>
+                <w:szCs w:val="24"/>
+                <w:lang w:bidi="ar-EG"/>
+              </w:rPr>
+            </w:pPr>
+          </w:p>
+          <w:p>
+            <w:pPr>
+              <w:pStyle w:val="ListParagraph"/>
+              <w:bidi w:val="0"/>
+              <w:ind w:left="0"/>
+              <w:rPr>
+                <w:rFonts w:ascii="Ubuntu" w:hAnsi="Ubuntu"/>
+                <w:sz w:val="24"/>
+                <w:szCs w:val="24"/>
+                <w:lang w:bidi="ar-EG"/>
+              </w:rPr>
+            </w:pPr>
+            <w:r>
+              <w:rPr>
+                <w:rFonts w:ascii="Ubuntu" w:hAnsi="Ubuntu"/>
+                <w:sz w:val="24"/>
+                <w:szCs w:val="24"/>
+                <w:lang w:bidi="ar-EG"/>
+              </w:rPr>
+              <w:t>Constructing the Users Repository.</w:t>
+            </w:r>
+          </w:p>
+          <w:p>
+            <w:pPr>
+              <w:pStyle w:val="ListParagraph"/>
+              <w:bidi w:val="0"/>
+              <w:ind w:left="0"/>
+              <w:rPr>
+                <w:rFonts w:ascii="Ubuntu" w:hAnsi="Ubuntu"/>
+                <w:sz w:val="24"/>
+                <w:szCs w:val="24"/>
+                <w:lang w:bidi="ar-EG"/>
+              </w:rPr>
+            </w:pPr>
+          </w:p>
+          <w:p>
+            <w:pPr>
+              <w:pStyle w:val="ListParagraph"/>
+              <w:bidi w:val="0"/>
+              <w:ind w:left="0"/>
+              <w:rPr>
+                <w:rFonts w:ascii="Ubuntu" w:hAnsi="Ubuntu"/>
+                <w:sz w:val="24"/>
+                <w:szCs w:val="24"/>
+                <w:lang w:bidi="ar-EG"/>
+              </w:rPr>
+            </w:pPr>
+            <w:r>
+              <w:rPr>
+                <w:rFonts w:ascii="Ubuntu" w:hAnsi="Ubuntu"/>
+                <w:sz w:val="24"/>
+                <w:szCs w:val="24"/>
+                <w:lang w:bidi="ar-EG"/>
+              </w:rPr>
+              <w:t>Testing the API response to different requests using Postman.</w:t>
+            </w:r>
+          </w:p>
+        </w:tc>
+      </w:tr>
+      <w:tr>
+        <w:tc>
+          <w:tcPr>
+            <w:tcW w:w="2875" w:type="dxa"/>
+          </w:tcPr>
+          <w:p>
+            <w:pPr>
+              <w:pStyle w:val="ListParagraph"/>
+              <w:bidi w:val="0"/>
+              <w:ind w:left="0"/>
+              <w:rPr>
+                <w:rFonts w:ascii="Ubuntu" w:hAnsi="Ubuntu"/>
+                <w:sz w:val="24"/>
+                <w:szCs w:val="24"/>
+                <w:lang w:bidi="ar-EG"/>
+              </w:rPr>
+            </w:pPr>
+          </w:p>
+        </w:tc>
+        <w:tc>
+          <w:tcPr>
+            <w:tcW w:w="5421" w:type="dxa"/>
+          </w:tcPr>
+          <w:p>
+            <w:pPr>
+              <w:pStyle w:val="ListParagraph"/>
+              <w:bidi w:val="0"/>
+              <w:ind w:left="0"/>
+              <w:rPr>
+                <w:rFonts w:ascii="Ubuntu" w:hAnsi="Ubuntu"/>
+                <w:sz w:val="24"/>
+                <w:szCs w:val="24"/>
+                <w:lang w:bidi="ar-EG"/>
+              </w:rPr>
+            </w:pPr>
+          </w:p>
+        </w:tc>
+      </w:tr>
+      <w:tr>
+        <w:tc>
+          <w:tcPr>
+            <w:tcW w:w="2875" w:type="dxa"/>
+          </w:tcPr>
+          <w:p>
+            <w:pPr>
+              <w:pStyle w:val="ListParagraph"/>
+              <w:bidi w:val="0"/>
+              <w:ind w:left="0"/>
+              <w:rPr>
+                <w:rFonts w:ascii="Ubuntu" w:hAnsi="Ubuntu"/>
+                <w:sz w:val="24"/>
+                <w:szCs w:val="24"/>
+                <w:lang w:bidi="ar-EG"/>
+              </w:rPr>
+            </w:pPr>
+            <w:r>
+              <w:rPr>
+                <w:rFonts w:ascii="Ubuntu" w:hAnsi="Ubuntu"/>
+                <w:sz w:val="24"/>
+                <w:szCs w:val="24"/>
+                <w:lang w:bidi="ar-EG"/>
+              </w:rPr>
+              <w:t>Mockup 3</w:t>
+            </w:r>
+          </w:p>
+        </w:tc>
+        <w:tc>
+          <w:tcPr>
+            <w:tcW w:w="5421" w:type="dxa"/>
+          </w:tcPr>
+          <w:p>
+            <w:pPr>
+              <w:pStyle w:val="ListParagraph"/>
+              <w:bidi w:val="0"/>
+              <w:ind w:left="0"/>
+              <w:rPr>
+                <w:rFonts w:ascii="Ubuntu" w:hAnsi="Ubuntu"/>
+                <w:sz w:val="24"/>
+                <w:szCs w:val="24"/>
+                <w:lang w:bidi="ar-EG"/>
+              </w:rPr>
+            </w:pPr>
+            <w:r>
+              <w:rPr>
+                <w:rFonts w:ascii="Ubuntu" w:hAnsi="Ubuntu"/>
+                <w:sz w:val="24"/>
+                <w:szCs w:val="24"/>
+                <w:lang w:bidi="ar-EG"/>
+              </w:rPr>
+              <w:t>Analyzing the Facebook messenger response format.</w:t>
+            </w:r>
+          </w:p>
+          <w:p>
+            <w:pPr>
+              <w:pStyle w:val="ListParagraph"/>
+              <w:bidi w:val="0"/>
+              <w:ind w:left="0"/>
+              <w:rPr>
+                <w:rFonts w:ascii="Ubuntu" w:hAnsi="Ubuntu"/>
+                <w:sz w:val="24"/>
+                <w:szCs w:val="24"/>
+                <w:lang w:bidi="ar-EG"/>
+              </w:rPr>
+            </w:pPr>
+          </w:p>
+          <w:p>
+            <w:pPr>
+              <w:pStyle w:val="ListParagraph"/>
+              <w:bidi w:val="0"/>
+              <w:ind w:left="0"/>
+              <w:rPr>
+                <w:rFonts w:ascii="Ubuntu" w:hAnsi="Ubuntu"/>
+                <w:sz w:val="24"/>
+                <w:szCs w:val="24"/>
+                <w:lang w:bidi="ar-EG"/>
+              </w:rPr>
+            </w:pPr>
+            <w:r>
+              <w:rPr>
+                <w:rFonts w:ascii="Ubuntu" w:hAnsi="Ubuntu"/>
+                <w:sz w:val="24"/>
+                <w:szCs w:val="24"/>
+                <w:lang w:bidi="ar-EG"/>
+              </w:rPr>
+              <w:t>Developing conversion-to-FB-format methods.</w:t>
+            </w:r>
+          </w:p>
+          <w:p>
+            <w:pPr>
+              <w:pStyle w:val="ListParagraph"/>
+              <w:bidi w:val="0"/>
+              <w:ind w:left="0"/>
+              <w:rPr>
+                <w:rFonts w:ascii="Ubuntu" w:hAnsi="Ubuntu"/>
+                <w:sz w:val="24"/>
+                <w:szCs w:val="24"/>
+                <w:lang w:bidi="ar-EG"/>
+              </w:rPr>
+            </w:pPr>
+          </w:p>
+          <w:p>
+            <w:pPr>
+              <w:pStyle w:val="ListParagraph"/>
+              <w:bidi w:val="0"/>
+              <w:ind w:left="0"/>
+              <w:rPr>
+                <w:rFonts w:ascii="Ubuntu" w:hAnsi="Ubuntu"/>
+                <w:sz w:val="24"/>
+                <w:szCs w:val="24"/>
+                <w:lang w:bidi="ar-EG"/>
+              </w:rPr>
+            </w:pPr>
+            <w:r>
+              <w:rPr>
+                <w:rFonts w:ascii="Ubuntu" w:hAnsi="Ubuntu"/>
+                <w:sz w:val="24"/>
+                <w:szCs w:val="24"/>
+                <w:lang w:bidi="ar-EG"/>
+              </w:rPr>
+              <w:t>Testing the API response to different requests</w:t>
+            </w:r>
+            <w:r>
+              <w:rPr>
+                <w:rFonts w:ascii="Ubuntu" w:hAnsi="Ubuntu"/>
+                <w:sz w:val="24"/>
+                <w:szCs w:val="24"/>
+                <w:lang w:bidi="ar-EG"/>
+              </w:rPr>
+              <w:t xml:space="preserve"> using Postman.</w:t>
+            </w:r>
+          </w:p>
+        </w:tc>
+      </w:tr>
+      <w:tr>
+        <w:tc>
+          <w:tcPr>
+            <w:tcW w:w="2875" w:type="dxa"/>
+          </w:tcPr>
+          <w:p>
+            <w:pPr>
+              <w:pStyle w:val="ListParagraph"/>
+              <w:bidi w:val="0"/>
+              <w:ind w:left="0"/>
+              <w:rPr>
+                <w:rFonts w:ascii="Ubuntu" w:hAnsi="Ubuntu"/>
+                <w:sz w:val="24"/>
+                <w:szCs w:val="24"/>
+                <w:lang w:bidi="ar-EG"/>
+              </w:rPr>
+            </w:pPr>
+          </w:p>
+        </w:tc>
+        <w:tc>
+          <w:tcPr>
+            <w:tcW w:w="5421" w:type="dxa"/>
+          </w:tcPr>
+          <w:p>
+            <w:pPr>
+              <w:pStyle w:val="ListParagraph"/>
+              <w:bidi w:val="0"/>
+              <w:ind w:left="0"/>
+              <w:rPr>
+                <w:rFonts w:ascii="Ubuntu" w:hAnsi="Ubuntu"/>
+                <w:sz w:val="24"/>
+                <w:szCs w:val="24"/>
+                <w:lang w:bidi="ar-EG"/>
+              </w:rPr>
+            </w:pPr>
+          </w:p>
+        </w:tc>
+      </w:tr>
+      <w:tr>
+        <w:tc>
+          <w:tcPr>
+            <w:tcW w:w="2875" w:type="dxa"/>
+          </w:tcPr>
+          <w:p>
+            <w:pPr>
+              <w:pStyle w:val="ListParagraph"/>
+              <w:bidi w:val="0"/>
+              <w:ind w:left="0"/>
+              <w:rPr>
+                <w:rFonts w:ascii="Ubuntu" w:hAnsi="Ubuntu"/>
+                <w:sz w:val="24"/>
+                <w:szCs w:val="24"/>
+                <w:lang w:bidi="ar-EG"/>
+              </w:rPr>
+            </w:pPr>
+            <w:r>
+              <w:rPr>
+                <w:rFonts w:ascii="Ubuntu" w:hAnsi="Ubuntu"/>
+                <w:sz w:val="24"/>
+                <w:szCs w:val="24"/>
+                <w:lang w:bidi="ar-EG"/>
+              </w:rPr>
+              <w:t>Mockup 4</w:t>
+            </w:r>
+          </w:p>
+        </w:tc>
+        <w:tc>
+          <w:tcPr>
+            <w:tcW w:w="5421" w:type="dxa"/>
+          </w:tcPr>
+          <w:p>
+            <w:pPr>
+              <w:pStyle w:val="ListParagraph"/>
+              <w:bidi w:val="0"/>
+              <w:ind w:left="0"/>
+              <w:rPr>
+                <w:rFonts w:ascii="Ubuntu" w:hAnsi="Ubuntu"/>
+                <w:sz w:val="24"/>
+                <w:szCs w:val="24"/>
+                <w:lang w:bidi="ar-EG"/>
+              </w:rPr>
+            </w:pPr>
+            <w:r>
+              <w:rPr>
+                <w:rFonts w:ascii="Ubuntu" w:hAnsi="Ubuntu"/>
+                <w:sz w:val="24"/>
+                <w:szCs w:val="24"/>
+                <w:lang w:bidi="ar-EG"/>
+              </w:rPr>
+              <w:t>Integrating with WideBot.</w:t>
+            </w:r>
+          </w:p>
+        </w:tc>
+      </w:tr>
+    </w:tbl>
+    <w:p>
+      <w:pPr>
+        <w:pStyle w:val="ListParagraph"/>
+        <w:bidi w:val="0"/>
+        <w:ind w:left="0"/>
+        <w:rPr>
+          <w:rFonts w:ascii="Ubuntu" w:hAnsi="Ubuntu"/>
+          <w:sz w:val="24"/>
+          <w:szCs w:val="24"/>
+          <w:lang w:bidi="ar-EG"/>
+        </w:rPr>
+      </w:pPr>
+      <w:r>
+        <w:rPr>
+          <w:rFonts w:ascii="Ubuntu" w:hAnsi="Ubuntu"/>
+          <w:sz w:val="24"/>
+          <w:szCs w:val="24"/>
+          <w:lang w:bidi="ar-EG"/>
+        </w:rPr>
+        <w:br w:type="page"/>
+      </w:r>
+    </w:p>
+    <w:p>
+      <w:pPr>
+        <w:bidi w:val="0"/>
+        <w:rPr>
+          <w:rFonts w:ascii="Ubuntu" w:hAnsi="Ubuntu"/>
+          <w:sz w:val="24"/>
+          <w:szCs w:val="24"/>
+          <w:lang w:bidi="ar-EG"/>
+        </w:rPr>
+      </w:pPr>
+    </w:p>
+    <w:p>
+      <w:pPr>
+        <w:bidi w:val="0"/>
+        <w:rPr>
+          <w:rFonts w:ascii="Ubuntu" w:hAnsi="Ubuntu"/>
+          <w:sz w:val="24"/>
+          <w:szCs w:val="24"/>
+          <w:lang w:bidi="ar-EG"/>
+        </w:rPr>
+      </w:pPr>
+      <w:r>
+        <w:rPr>
+          <w:rFonts w:ascii="Ubuntu" w:hAnsi="Ubuntu"/>
+          <w:b/>
+          <w:bCs/>
+          <w:sz w:val="28"/>
+          <w:szCs w:val="28"/>
+          <w:lang w:bidi="ar-EG"/>
+        </w:rPr>
+        <w:t>S</w:t>
+      </w:r>
+      <w:r>
+        <w:rPr>
+          <w:rFonts w:ascii="Ubuntu" w:hAnsi="Ubuntu"/>
+          <w:b/>
+          <w:bCs/>
+          <w:sz w:val="28"/>
+          <w:szCs w:val="28"/>
+          <w:lang w:bidi="ar-EG"/>
+        </w:rPr>
+        <w:t>oftware Specifications</w:t>
+      </w:r>
+      <w:r>
+        <w:rPr>
+          <w:rFonts w:ascii="Ubuntu" w:hAnsi="Ubuntu"/>
+          <w:b/>
+          <w:bCs/>
+          <w:sz w:val="28"/>
+          <w:szCs w:val="28"/>
+          <w:lang w:bidi="ar-EG"/>
+        </w:rPr>
+        <w:t xml:space="preserve"> (SWS)</w:t>
+      </w:r>
+    </w:p>
+    <w:tbl>
+      <w:tblPr>
+        <w:tblStyle w:val="TableGrid"/>
+        <w:tblW w:w="0" w:type="auto"/>
+        <w:tblBorders>
+          <w:top w:val="none" w:sz="0" w:space="0" w:color="auto"/>
+          <w:left w:val="none" w:sz="0" w:space="0" w:color="auto"/>
+          <w:bottom w:val="none" w:sz="0" w:space="0" w:color="auto"/>
+          <w:right w:val="none" w:sz="0" w:space="0" w:color="auto"/>
+          <w:insideH w:val="none" w:sz="0" w:space="0" w:color="auto"/>
+          <w:insideV w:val="none" w:sz="0" w:space="0" w:color="auto"/>
+        </w:tblBorders>
+        <w:tblLook w:val="04A0" w:firstRow="1" w:lastRow="0" w:firstColumn="1" w:lastColumn="0" w:noHBand="0" w:noVBand="1"/>
+      </w:tblPr>
+      <w:tblGrid>
+        <w:gridCol w:w="4148"/>
+        <w:gridCol w:w="4148"/>
+      </w:tblGrid>
+      <w:tr>
+        <w:tc>
+          <w:tcPr>
+            <w:tcW w:w="4148" w:type="dxa"/>
+          </w:tcPr>
+          <w:p>
+            <w:pPr>
+              <w:bidi w:val="0"/>
+              <w:rPr>
+                <w:rFonts w:ascii="Ubuntu" w:hAnsi="Ubuntu"/>
+                <w:sz w:val="24"/>
+                <w:szCs w:val="24"/>
+                <w:lang w:bidi="ar-EG"/>
+              </w:rPr>
+            </w:pPr>
+          </w:p>
+        </w:tc>
+        <w:tc>
+          <w:tcPr>
+            <w:tcW w:w="4148" w:type="dxa"/>
+          </w:tcPr>
+          <w:p>
+            <w:pPr>
+              <w:bidi w:val="0"/>
+              <w:rPr>
+                <w:rFonts w:ascii="Ubuntu" w:hAnsi="Ubuntu"/>
+                <w:sz w:val="24"/>
+                <w:szCs w:val="24"/>
+                <w:lang w:bidi="ar-EG"/>
+              </w:rPr>
+            </w:pPr>
+          </w:p>
+        </w:tc>
+      </w:tr>
+      <w:tr>
+        <w:tc>
+          <w:tcPr>
+            <w:tcW w:w="4148" w:type="dxa"/>
+          </w:tcPr>
+          <w:p>
+            <w:pPr>
+              <w:bidi w:val="0"/>
+              <w:rPr>
+                <w:rFonts w:ascii="Ubuntu" w:hAnsi="Ubuntu"/>
+                <w:sz w:val="24"/>
+                <w:szCs w:val="24"/>
+                <w:lang w:bidi="ar-EG"/>
+              </w:rPr>
+            </w:pPr>
+          </w:p>
+        </w:tc>
+        <w:tc>
+          <w:tcPr>
+            <w:tcW w:w="4148" w:type="dxa"/>
+          </w:tcPr>
+          <w:p>
+            <w:pPr>
+              <w:bidi w:val="0"/>
+              <w:rPr>
+                <w:rFonts w:ascii="Ubuntu" w:hAnsi="Ubuntu"/>
+                <w:sz w:val="24"/>
+                <w:szCs w:val="24"/>
+                <w:lang w:bidi="ar-EG"/>
+              </w:rPr>
+            </w:pPr>
+          </w:p>
+        </w:tc>
+      </w:tr>
+      <w:tr>
+        <w:tc>
+          <w:tcPr>
+            <w:tcW w:w="4148" w:type="dxa"/>
+          </w:tcPr>
+          <w:p>
+            <w:pPr>
+              <w:bidi w:val="0"/>
+              <w:rPr>
+                <w:rFonts w:ascii="Ubuntu" w:hAnsi="Ubuntu"/>
+                <w:sz w:val="24"/>
+                <w:szCs w:val="24"/>
+                <w:lang w:bidi="ar-EG"/>
+              </w:rPr>
+            </w:pPr>
+          </w:p>
+        </w:tc>
+        <w:tc>
+          <w:tcPr>
+            <w:tcW w:w="4148" w:type="dxa"/>
+          </w:tcPr>
+          <w:p>
+            <w:pPr>
+              <w:bidi w:val="0"/>
+              <w:rPr>
+                <w:rFonts w:ascii="Ubuntu" w:hAnsi="Ubuntu"/>
+                <w:sz w:val="24"/>
+                <w:szCs w:val="24"/>
+                <w:lang w:bidi="ar-EG"/>
+              </w:rPr>
+            </w:pPr>
+          </w:p>
+        </w:tc>
+      </w:tr>
+    </w:tbl>
+    <w:p>
+      <w:pPr>
+        <w:bidi w:val="0"/>
+        <w:rPr>
+          <w:rFonts w:ascii="Ubuntu" w:hAnsi="Ubuntu"/>
+          <w:sz w:val="24"/>
+          <w:szCs w:val="24"/>
+          <w:lang w:bidi="ar-EG"/>
+        </w:rPr>
+      </w:pPr>
+      <w:r>
+        <w:rPr>
+          <w:rFonts w:ascii="Ubuntu" w:hAnsi="Ubuntu"/>
+          <w:sz w:val="24"/>
+          <w:szCs w:val="24"/>
+          <w:lang w:bidi="ar-EG"/>
+        </w:rPr>
+        <w:br w:type="page"/>
+      </w:r>
+    </w:p>
+    <w:p>
+      <w:pPr>
+        <w:bidi w:val="0"/>
+        <w:rPr>
+          <w:lang w:bidi="ar-EG"/>
+        </w:rPr>
+      </w:pPr>
+    </w:p>
+    <w:p>
+      <w:pPr>
+        <w:bidi w:val="0"/>
+        <w:rPr>
+          <w:lang w:bidi="ar-EG"/>
+        </w:rPr>
+      </w:pPr>
+      <w:r>
+        <w:rPr>
+          <w:rFonts w:ascii="Ubuntu" w:hAnsi="Ubuntu"/>
+          <w:b/>
+          <w:bCs/>
+          <w:sz w:val="28"/>
+          <w:szCs w:val="28"/>
+          <w:lang w:bidi="ar-EG"/>
+        </w:rPr>
+        <w:t>Appendix</w:t>
+      </w:r>
+    </w:p>
+    <w:p>
+      <w:pPr>
+        <w:bidi w:val="0"/>
+        <w:rPr>
+          <w:rFonts w:ascii="Ubuntu" w:hAnsi="Ubuntu"/>
+          <w:b/>
+          <w:bCs/>
+          <w:sz w:val="28"/>
+          <w:szCs w:val="28"/>
+          <w:lang w:bidi="ar-EG"/>
+        </w:rPr>
+      </w:pPr>
+    </w:p>
+    <w:p>
+      <w:pPr>
+        <w:bidi w:val="0"/>
+        <w:rPr>
+          <w:lang w:bidi="ar-EG"/>
+        </w:rPr>
+      </w:pPr>
+      <w:r>
+        <w:rPr>
+          <w:rFonts w:ascii="Ubuntu" w:hAnsi="Ubuntu"/>
+          <w:b/>
+          <w:bCs/>
+          <w:sz w:val="28"/>
+          <w:szCs w:val="28"/>
+          <w:lang w:bidi="ar-EG"/>
+        </w:rPr>
+        <w:t>Document History</w:t>
+      </w:r>
+    </w:p>
+    <w:tbl>
+      <w:tblPr>
+        <w:tblStyle w:val="TableGrid"/>
+        <w:tblW w:w="5000" w:type="pct"/>
+        <w:tblLook w:val="04A0" w:firstRow="1" w:lastRow="0" w:firstColumn="1" w:lastColumn="0" w:noHBand="0" w:noVBand="1"/>
+      </w:tblPr>
+      <w:tblGrid>
+        <w:gridCol w:w="1825"/>
+        <w:gridCol w:w="2150"/>
+        <w:gridCol w:w="4321"/>
+      </w:tblGrid>
+      <w:tr>
+        <w:tc>
+          <w:tcPr>
+            <w:tcW w:w="1100" w:type="pct"/>
+          </w:tcPr>
+          <w:p>
+            <w:pPr>
+              <w:bidi w:val="0"/>
+              <w:rPr>
+                <w:lang w:bidi="ar-EG"/>
+              </w:rPr>
+            </w:pPr>
+            <w:r>
+              <w:rPr>
+                <w:lang w:bidi="ar-EG"/>
+              </w:rPr>
+              <w:t>Version</w:t>
+            </w:r>
+          </w:p>
+        </w:tc>
+        <w:tc>
+          <w:tcPr>
+            <w:tcW w:w="1296" w:type="pct"/>
+          </w:tcPr>
+          <w:p>
+            <w:pPr>
+              <w:bidi w:val="0"/>
+              <w:rPr>
+                <w:lang w:bidi="ar-EG"/>
+              </w:rPr>
+            </w:pPr>
+            <w:r>
+              <w:rPr>
+                <w:lang w:bidi="ar-EG"/>
+              </w:rPr>
+              <w:t>Date</w:t>
+            </w:r>
+          </w:p>
+        </w:tc>
+        <w:tc>
+          <w:tcPr>
+            <w:tcW w:w="2604" w:type="pct"/>
+          </w:tcPr>
+          <w:p>
+            <w:pPr>
+              <w:bidi w:val="0"/>
+              <w:rPr>
+                <w:lang w:bidi="ar-EG"/>
+              </w:rPr>
+            </w:pPr>
+            <w:r>
+              <w:rPr>
+                <w:lang w:bidi="ar-EG"/>
+              </w:rPr>
+              <w:t>Changes</w:t>
+            </w:r>
+          </w:p>
+        </w:tc>
+      </w:tr>
+      <w:tr>
+        <w:tc>
+          <w:tcPr>
+            <w:tcW w:w="1100" w:type="pct"/>
+          </w:tcPr>
+          <w:p>
+            <w:pPr>
+              <w:bidi w:val="0"/>
+              <w:rPr>
+                <w:lang w:bidi="ar-EG"/>
+              </w:rPr>
+            </w:pPr>
+            <w:r>
+              <w:rPr>
+                <w:lang w:bidi="ar-EG"/>
+              </w:rPr>
+              <w:t>1.0</w:t>
+            </w:r>
+          </w:p>
+        </w:tc>
+        <w:tc>
+          <w:tcPr>
+            <w:tcW w:w="1296" w:type="pct"/>
+          </w:tcPr>
+          <w:p>
+            <w:pPr>
+              <w:bidi w:val="0"/>
+              <w:rPr>
+                <w:lang w:bidi="ar-EG"/>
+              </w:rPr>
+            </w:pPr>
+            <w:r>
+              <w:rPr>
+                <w:lang w:bidi="ar-EG"/>
+              </w:rPr>
+              <w:t>4/8/2020</w:t>
+            </w:r>
+          </w:p>
+        </w:tc>
+        <w:tc>
+          <w:tcPr>
+            <w:tcW w:w="2604" w:type="pct"/>
+          </w:tcPr>
+          <w:p>
+            <w:pPr>
+              <w:bidi w:val="0"/>
+              <w:rPr>
+                <w:lang w:bidi="ar-EG"/>
+              </w:rPr>
+            </w:pPr>
+            <w:r>
+              <w:rPr>
+                <w:lang w:bidi="ar-EG"/>
+              </w:rPr>
+              <w:t>Initial release</w:t>
+            </w:r>
+          </w:p>
+        </w:tc>
+      </w:tr>
+      <w:tr>
+        <w:tc>
+          <w:tcPr>
+            <w:tcW w:w="1100" w:type="pct"/>
+          </w:tcPr>
+          <w:p>
+            <w:pPr>
+              <w:bidi w:val="0"/>
+              <w:rPr>
+                <w:lang w:bidi="ar-EG"/>
+              </w:rPr>
+            </w:pPr>
+            <w:r>
+              <w:rPr>
+                <w:lang w:bidi="ar-EG"/>
+              </w:rPr>
+              <w:t>1.0.1</w:t>
+            </w:r>
+          </w:p>
+        </w:tc>
+        <w:tc>
+          <w:tcPr>
+            <w:tcW w:w="1296" w:type="pct"/>
+          </w:tcPr>
+          <w:p>
+            <w:pPr>
+              <w:bidi w:val="0"/>
+              <w:rPr>
+                <w:lang w:bidi="ar-EG"/>
+              </w:rPr>
+            </w:pPr>
+            <w:r>
+              <w:rPr>
+                <w:lang w:bidi="ar-EG"/>
+              </w:rPr>
+              <w:t>5/8/202</w:t>
+            </w:r>
+          </w:p>
+        </w:tc>
+        <w:tc>
+          <w:tcPr>
+            <w:tcW w:w="2604" w:type="pct"/>
+          </w:tcPr>
+          <w:p>
+            <w:pPr>
+              <w:bidi w:val="0"/>
+              <w:rPr>
+                <w:lang w:bidi="ar-EG"/>
+              </w:rPr>
+            </w:pPr>
+            <w:r>
+              <w:rPr>
+                <w:lang w:bidi="ar-EG"/>
+              </w:rPr>
+              <w:t>More Formatting</w:t>
+            </w:r>
+          </w:p>
+        </w:tc>
+      </w:tr>
+      <w:tr>
+        <w:tc>
+          <w:tcPr>
+            <w:tcW w:w="1100" w:type="pct"/>
+          </w:tcPr>
+          <w:p>
+            <w:pPr>
+              <w:bidi w:val="0"/>
+              <w:rPr>
+                <w:lang w:bidi="ar-EG"/>
+              </w:rPr>
+            </w:pPr>
+            <w:r>
+              <w:rPr>
+                <w:lang w:bidi="ar-EG"/>
+              </w:rPr>
+              <w:t>1.1</w:t>
+            </w:r>
+          </w:p>
+        </w:tc>
+        <w:tc>
+          <w:tcPr>
+            <w:tcW w:w="1296" w:type="pct"/>
+          </w:tcPr>
+          <w:p>
+            <w:pPr>
+              <w:bidi w:val="0"/>
+              <w:rPr>
+                <w:lang w:bidi="ar-EG"/>
+              </w:rPr>
+            </w:pPr>
+            <w:r>
+              <w:rPr>
+                <w:lang w:bidi="ar-EG"/>
+              </w:rPr>
+              <w:t>5/8/2020</w:t>
+            </w:r>
+          </w:p>
+        </w:tc>
+        <w:tc>
+          <w:tcPr>
+            <w:tcW w:w="2604" w:type="pct"/>
+          </w:tcPr>
+          <w:p>
+            <w:pPr>
+              <w:bidi w:val="0"/>
+              <w:rPr>
+                <w:lang w:bidi="ar-EG"/>
+              </w:rPr>
+            </w:pPr>
+            <w:r>
+              <w:rPr>
+                <w:lang w:bidi="ar-EG"/>
+              </w:rPr>
+              <w:t>Solution Architecture</w:t>
+            </w:r>
+          </w:p>
+          <w:p>
+            <w:pPr>
+              <w:bidi w:val="0"/>
+              <w:rPr>
+                <w:lang w:bidi="ar-EG"/>
+              </w:rPr>
+            </w:pPr>
+            <w:r>
+              <w:rPr>
+                <w:lang w:bidi="ar-EG"/>
+              </w:rPr>
+              <w:t>Task Analysis</w:t>
+            </w:r>
+          </w:p>
+        </w:tc>
+      </w:tr>
+    </w:tbl>
+    <w:p>
+      <w:pPr>
+        <w:bidi w:val="0"/>
+        <w:rPr>
           <w:rtl/>
           <w:lang w:bidi="ar-EG"/>
         </w:rPr>
       </w:pPr>
-      <w:r>
-        <w:rPr>
-          <w:noProof/>
-        </w:rPr>
-        <w:drawing>
-          <wp:inline distT="0" distB="0" distL="0" distR="0" wp14:anchorId="35C67698" wp14:editId="2BF7D0BC">
-            <wp:extent cx="4251325" cy="5200015"/>
-            <wp:effectExtent l="0" t="0" r="0" b="635"/>
-            <wp:docPr id="1" name="Picture 1"/>
-            <wp:cNvGraphicFramePr>
-              <a:graphicFrameLocks xmlns:a="http://schemas.openxmlformats.org/drawingml/2006/main" noChangeAspect="1"/>
-            </wp:cNvGraphicFramePr>
-            <a:graphic xmlns:a="http://schemas.openxmlformats.org/drawingml/2006/main">
-              <a:graphicData uri="http://schemas.openxmlformats.org/drawingml/2006/picture">
-                <pic:pic xmlns:pic="http://schemas.openxmlformats.org/drawingml/2006/picture">
-                  <pic:nvPicPr>
-                    <pic:cNvPr id="0" name="Picture 1"/>
-                    <pic:cNvPicPr>
-                      <a:picLocks noChangeAspect="1" noChangeArrowheads="1"/>
-                    </pic:cNvPicPr>
-                  </pic:nvPicPr>
-                  <pic:blipFill>
-                    <a:blip r:embed="rId7">
-                      <a:extLst>
-                        <a:ext uri="{28A0092B-C50C-407E-A947-70E740481C1C}">
-                          <a14:useLocalDpi xmlns:a14="http://schemas.microsoft.com/office/drawing/2010/main" val="0"/>
-                        </a:ext>
-                      </a:extLst>
-                    </a:blip>
-                    <a:srcRect/>
-                    <a:stretch>
-                      <a:fillRect/>
-                    </a:stretch>
-                  </pic:blipFill>
-                  <pic:spPr bwMode="auto">
-                    <a:xfrm>
-                      <a:off x="0" y="0"/>
-                      <a:ext cx="4251325" cy="5200015"/>
-                    </a:xfrm>
-                    <a:prstGeom prst="rect">
-                      <a:avLst/>
-                    </a:prstGeom>
-                    <a:noFill/>
-                    <a:ln>
-                      <a:noFill/>
-                    </a:ln>
-                  </pic:spPr>
-                </pic:pic>
-              </a:graphicData>
-            </a:graphic>
-          </wp:inline>
-        </w:drawing>
-      </w:r>
     </w:p>
     <w:sectPr>
-      <w:headerReference w:type="default" r:id="rId8"/>
+      <w:headerReference w:type="default" r:id="rId9"/>
       <w:pgSz w:w="11906" w:h="16838"/>
       <w:pgMar w:top="1440" w:right="1800" w:bottom="1440" w:left="1800" w:header="720" w:footer="720" w:gutter="0"/>
       <w:cols w:space="708"/>
@@ -1515,6 +5508,14 @@
       <w:tblStyle w:val="TableGrid"/>
       <w:tblW w:w="8100" w:type="dxa"/>
       <w:tblInd w:w="-5" w:type="dxa"/>
+      <w:tblBorders>
+        <w:top w:val="none" w:sz="0" w:space="0" w:color="auto"/>
+        <w:left w:val="none" w:sz="0" w:space="0" w:color="auto"/>
+        <w:bottom w:val="none" w:sz="0" w:space="0" w:color="auto"/>
+        <w:right w:val="none" w:sz="0" w:space="0" w:color="auto"/>
+        <w:insideH w:val="none" w:sz="0" w:space="0" w:color="auto"/>
+        <w:insideV w:val="none" w:sz="0" w:space="0" w:color="auto"/>
+      </w:tblBorders>
       <w:tblLook w:val="04A0" w:firstRow="1" w:lastRow="0" w:firstColumn="1" w:lastColumn="0" w:noHBand="0" w:noVBand="1"/>
     </w:tblPr>
     <w:tblGrid>
@@ -1637,7 +5638,14 @@
               <w:rFonts w:ascii="Ubuntu" w:hAnsi="Ubuntu"/>
               <w:lang w:bidi="ar-EG"/>
             </w:rPr>
-            <w:t>nternship task report</w:t>
+            <w:t xml:space="preserve">nternship task </w:t>
+          </w:r>
+          <w:r>
+            <w:rPr>
+              <w:rFonts w:ascii="Ubuntu" w:hAnsi="Ubuntu"/>
+              <w:lang w:bidi="ar-EG"/>
+            </w:rPr>
+            <w:t>release notes</w:t>
           </w:r>
         </w:p>
       </w:tc>
@@ -1659,7 +5667,13 @@
             <w:rPr>
               <w:lang w:bidi="ar-EG"/>
             </w:rPr>
-            <w:t>Version 1.0</w:t>
+            <w:t>Version 1.</w:t>
+          </w:r>
+          <w:r>
+            <w:rPr>
+              <w:lang w:bidi="ar-EG"/>
+            </w:rPr>
+            <w:t>1</w:t>
           </w:r>
         </w:p>
       </w:tc>
@@ -1675,6 +5689,126 @@
     </w:pPr>
   </w:p>
 </w:hdr>
+</file>
+
+<file path=word/numbering.xml><?xml version="1.0" encoding="utf-8"?>
+<w:numbering xmlns:wpc="http://schemas.microsoft.com/office/word/2010/wordprocessingCanvas" xmlns:cx="http://schemas.microsoft.com/office/drawing/2014/chartex" xmlns:cx1="http://schemas.microsoft.com/office/drawing/2015/9/8/chartex" xmlns:cx2="http://schemas.microsoft.com/office/drawing/2015/10/21/chartex" xmlns:cx3="http://schemas.microsoft.com/office/drawing/2016/5/9/chartex" xmlns:cx4="http://schemas.microsoft.com/office/drawing/2016/5/10/chartex" xmlns:cx5="http://schemas.microsoft.com/office/drawing/2016/5/11/chartex" xmlns:cx6="http://schemas.microsoft.com/office/drawing/2016/5/12/chartex" xmlns:cx7="http://schemas.microsoft.com/office/drawing/2016/5/13/chartex" xmlns:cx8="http://schemas.microsoft.com/office/drawing/2016/5/14/chartex" xmlns:mc="http://schemas.openxmlformats.org/markup-compatibility/2006" xmlns:aink="http://schemas.microsoft.com/office/drawing/2016/ink" xmlns:am3d="http://schemas.microsoft.com/office/drawing/2017/model3d" xmlns:o="urn:schemas-microsoft-com:office:office" xmlns:r="http://schemas.openxmlformats.org/officeDocument/2006/relationships" xmlns:m="http://schemas.openxmlformats.org/officeDocument/2006/math" xmlns:v="urn:schemas-microsoft-com:vml" xmlns:wp14="http://schemas.microsoft.com/office/word/2010/wordprocessingDrawing" xmlns:wp="http://schemas.openxmlformats.org/drawingml/2006/wordprocessingDrawing" xmlns:w10="urn:schemas-microsoft-com:office:word" xmlns:w="http://schemas.openxmlformats.org/wordprocessingml/2006/main" xmlns:w14="http://schemas.microsoft.com/office/word/2010/wordml" xmlns:w15="http://schemas.microsoft.com/office/word/2012/wordml" xmlns:w16cex="http://schemas.microsoft.com/office/word/2018/wordml/cex" xmlns:w16cid="http://schemas.microsoft.com/office/word/2016/wordml/cid" xmlns:w16="http://schemas.microsoft.com/office/word/2018/wordml" xmlns:w16se="http://schemas.microsoft.com/office/word/2015/wordml/symex" xmlns:wpg="http://schemas.microsoft.com/office/word/2010/wordprocessingGroup" xmlns:wpi="http://schemas.microsoft.com/office/word/2010/wordprocessingInk" xmlns:wne="http://schemas.microsoft.com/office/word/2006/wordml" xmlns:wps="http://schemas.microsoft.com/office/word/2010/wordprocessingShape" mc:Ignorable="w14 w15 w16se w16cid w16 w16cex wp14">
+  <w:abstractNum w:abstractNumId="0" w15:restartNumberingAfterBreak="0">
+    <w:nsid w:val="05471355"/>
+    <w:multiLevelType w:val="hybridMultilevel"/>
+    <w:tmpl w:val="CBB68DE6"/>
+    <w:lvl w:ilvl="0" w:tplc="2AD6ACD4">
+      <w:numFmt w:val="bullet"/>
+      <w:lvlText w:val="-"/>
+      <w:lvlJc w:val="left"/>
+      <w:pPr>
+        <w:ind w:left="720" w:hanging="360"/>
+      </w:pPr>
+      <w:rPr>
+        <w:rFonts w:ascii="Ubuntu" w:eastAsiaTheme="minorHAnsi" w:hAnsi="Ubuntu" w:cstheme="minorBidi" w:hint="default"/>
+      </w:rPr>
+    </w:lvl>
+    <w:lvl w:ilvl="1" w:tplc="04090003" w:tentative="1">
+      <w:start w:val="1"/>
+      <w:numFmt w:val="bullet"/>
+      <w:lvlText w:val="o"/>
+      <w:lvlJc w:val="left"/>
+      <w:pPr>
+        <w:ind w:left="1440" w:hanging="360"/>
+      </w:pPr>
+      <w:rPr>
+        <w:rFonts w:ascii="Courier New" w:hAnsi="Courier New" w:cs="Courier New" w:hint="default"/>
+      </w:rPr>
+    </w:lvl>
+    <w:lvl w:ilvl="2" w:tplc="04090005" w:tentative="1">
+      <w:start w:val="1"/>
+      <w:numFmt w:val="bullet"/>
+      <w:lvlText w:val=""/>
+      <w:lvlJc w:val="left"/>
+      <w:pPr>
+        <w:ind w:left="2160" w:hanging="360"/>
+      </w:pPr>
+      <w:rPr>
+        <w:rFonts w:ascii="Wingdings" w:hAnsi="Wingdings" w:hint="default"/>
+      </w:rPr>
+    </w:lvl>
+    <w:lvl w:ilvl="3" w:tplc="04090001" w:tentative="1">
+      <w:start w:val="1"/>
+      <w:numFmt w:val="bullet"/>
+      <w:lvlText w:val=""/>
+      <w:lvlJc w:val="left"/>
+      <w:pPr>
+        <w:ind w:left="2880" w:hanging="360"/>
+      </w:pPr>
+      <w:rPr>
+        <w:rFonts w:ascii="Symbol" w:hAnsi="Symbol" w:hint="default"/>
+      </w:rPr>
+    </w:lvl>
+    <w:lvl w:ilvl="4" w:tplc="04090003" w:tentative="1">
+      <w:start w:val="1"/>
+      <w:numFmt w:val="bullet"/>
+      <w:lvlText w:val="o"/>
+      <w:lvlJc w:val="left"/>
+      <w:pPr>
+        <w:ind w:left="3600" w:hanging="360"/>
+      </w:pPr>
+      <w:rPr>
+        <w:rFonts w:ascii="Courier New" w:hAnsi="Courier New" w:cs="Courier New" w:hint="default"/>
+      </w:rPr>
+    </w:lvl>
+    <w:lvl w:ilvl="5" w:tplc="04090005" w:tentative="1">
+      <w:start w:val="1"/>
+      <w:numFmt w:val="bullet"/>
+      <w:lvlText w:val=""/>
+      <w:lvlJc w:val="left"/>
+      <w:pPr>
+        <w:ind w:left="4320" w:hanging="360"/>
+      </w:pPr>
+      <w:rPr>
+        <w:rFonts w:ascii="Wingdings" w:hAnsi="Wingdings" w:hint="default"/>
+      </w:rPr>
+    </w:lvl>
+    <w:lvl w:ilvl="6" w:tplc="04090001" w:tentative="1">
+      <w:start w:val="1"/>
+      <w:numFmt w:val="bullet"/>
+      <w:lvlText w:val=""/>
+      <w:lvlJc w:val="left"/>
+      <w:pPr>
+        <w:ind w:left="5040" w:hanging="360"/>
+      </w:pPr>
+      <w:rPr>
+        <w:rFonts w:ascii="Symbol" w:hAnsi="Symbol" w:hint="default"/>
+      </w:rPr>
+    </w:lvl>
+    <w:lvl w:ilvl="7" w:tplc="04090003" w:tentative="1">
+      <w:start w:val="1"/>
+      <w:numFmt w:val="bullet"/>
+      <w:lvlText w:val="o"/>
+      <w:lvlJc w:val="left"/>
+      <w:pPr>
+        <w:ind w:left="5760" w:hanging="360"/>
+      </w:pPr>
+      <w:rPr>
+        <w:rFonts w:ascii="Courier New" w:hAnsi="Courier New" w:cs="Courier New" w:hint="default"/>
+      </w:rPr>
+    </w:lvl>
+    <w:lvl w:ilvl="8" w:tplc="04090005" w:tentative="1">
+      <w:start w:val="1"/>
+      <w:numFmt w:val="bullet"/>
+      <w:lvlText w:val=""/>
+      <w:lvlJc w:val="left"/>
+      <w:pPr>
+        <w:ind w:left="6480" w:hanging="360"/>
+      </w:pPr>
+      <w:rPr>
+        <w:rFonts w:ascii="Wingdings" w:hAnsi="Wingdings" w:hint="default"/>
+      </w:rPr>
+    </w:lvl>
+  </w:abstractNum>
+  <w:num w:numId="1">
+    <w:abstractNumId w:val="0"/>
+  </w:num>
+</w:numbering>
 </file>
 
 <file path=word/styles.xml><?xml version="1.0" encoding="utf-8"?>
@@ -2192,6 +6326,17 @@
       </w:tblBorders>
     </w:tblPr>
   </w:style>
+  <w:style w:type="paragraph" w:styleId="ListParagraph">
+    <w:name w:val="List Paragraph"/>
+    <w:basedOn w:val="Normal"/>
+    <w:uiPriority w:val="34"/>
+    <w:qFormat/>
+    <w:rsid w:val="00EB4A40"/>
+    <w:pPr>
+      <w:ind w:left="720"/>
+      <w:contextualSpacing/>
+    </w:pPr>
+  </w:style>
 </w:styles>
 </file>
 

</xml_diff>